<commit_message>
ajout routes livre rapport
</commit_message>
<xml_diff>
--- a/Doc/WIP/Rapport_P_WEB295.docx
+++ b/Doc/WIP/Rapport_P_WEB295.docx
@@ -177,6 +177,7 @@
       </w:sdtPr>
       <w:sdtEndPr>
         <w:rPr>
+          <w:rFonts w:ascii="Century Gothic" w:hAnsi="Century Gothic"/>
           <w:b/>
           <w:bCs/>
         </w:rPr>
@@ -380,11 +381,17 @@
       </w:r>
     </w:p>
     <w:p>
+      <w:pPr>
+        <w:jc w:val="both"/>
+      </w:pPr>
       <w:r>
         <w:t>Ce projet à été réaliser par Lucas Lordon et Sofien Habib Belkhiria.</w:t>
       </w:r>
     </w:p>
     <w:p>
+      <w:pPr>
+        <w:jc w:val="both"/>
+      </w:pPr>
       <w:r>
         <w:t>Le but de ce projet est de faire une application backend qui consiste à la mise en place d’une API REST.</w:t>
       </w:r>
@@ -431,16 +438,23 @@
       </w:r>
     </w:p>
     <w:p>
-      <w:r>
-        <w:t xml:space="preserve">Le développement de cette application permettra de consolider </w:t>
-      </w:r>
-      <w:proofErr w:type="gramStart"/>
-      <w:r>
-        <w:t>les base</w:t>
-      </w:r>
-      <w:proofErr w:type="gramEnd"/>
-      <w:r>
-        <w:t xml:space="preserve"> de nos connaissance sur le développement Backend et l’utilisation de technologies tels que « </w:t>
+      <w:pPr>
+        <w:jc w:val="both"/>
+      </w:pPr>
+      <w:r>
+        <w:t>Le développement de cette application permettra de consolider les base</w:t>
+      </w:r>
+      <w:r>
+        <w:t>s</w:t>
+      </w:r>
+      <w:r>
+        <w:t xml:space="preserve"> de </w:t>
+      </w:r>
+      <w:r>
+        <w:t>nos connaissances</w:t>
+      </w:r>
+      <w:r>
+        <w:t xml:space="preserve"> sur le développement Backend et l’utilisation de technologies tels que « </w:t>
       </w:r>
       <w:proofErr w:type="spellStart"/>
       <w:r>
@@ -460,11 +474,17 @@
       </w:r>
     </w:p>
     <w:p>
+      <w:pPr>
+        <w:jc w:val="both"/>
+      </w:pPr>
       <w:r>
         <w:t>Le projet à été réaliser entre le 19.02.24 et le 12.03.24 pour un total de 24 périodes.</w:t>
       </w:r>
     </w:p>
     <w:p>
+      <w:pPr>
+        <w:jc w:val="both"/>
+      </w:pPr>
       <w:r>
         <w:t>L’ensemble du projet et présent dans le repositor</w:t>
       </w:r>
@@ -487,6 +507,9 @@
       </w:r>
     </w:p>
     <w:p>
+      <w:pPr>
+        <w:jc w:val="both"/>
+      </w:pPr>
       <w:r>
         <w:tab/>
         <w:t>To Do : Comprend une brève explication du projet (½ page)2</w:t>
@@ -495,12 +518,16 @@
     <w:p>
       <w:pPr>
         <w:pStyle w:val="Titre1"/>
+        <w:jc w:val="both"/>
       </w:pPr>
       <w:r>
         <w:t>Analyse</w:t>
       </w:r>
     </w:p>
     <w:p>
+      <w:pPr>
+        <w:jc w:val="both"/>
+      </w:pPr>
       <w:r>
         <w:tab/>
         <w:t>To Do : Planification de toutes les tâches à réaliser : Vous devez utiliser un outil permettant au chef de projet de voir l’évolution des tâches (</w:t>
@@ -541,63 +568,318 @@
     <w:p>
       <w:pPr>
         <w:pStyle w:val="Titre2"/>
+        <w:jc w:val="both"/>
       </w:pPr>
       <w:r>
         <w:t>Routes</w:t>
       </w:r>
     </w:p>
+    <w:p/>
     <w:p>
       <w:pPr>
         <w:pStyle w:val="Sous-titre"/>
-      </w:pPr>
-      <w:proofErr w:type="spellStart"/>
-      <w:r>
-        <w:t>Get</w:t>
-      </w:r>
-      <w:proofErr w:type="spellEnd"/>
+        <w:rPr>
+          <w:sz w:val="24"/>
+          <w:szCs w:val="24"/>
+        </w:rPr>
+      </w:pPr>
+      <w:r>
+        <w:rPr>
+          <w:sz w:val="24"/>
+          <w:szCs w:val="24"/>
+        </w:rPr>
+        <w:t>Livre</w:t>
+      </w:r>
     </w:p>
-    <w:p>
-      <w:pPr>
-        <w:pStyle w:val="Paragraphedeliste"/>
-        <w:numPr>
-          <w:ilvl w:val="0"/>
-          <w:numId w:val="13"/>
-        </w:numPr>
-      </w:pPr>
-      <w:r>
-        <w:t>Les requête ayant comme verbe http</w:t>
-      </w:r>
-      <w:proofErr w:type="gramStart"/>
-      <w:r>
-        <w:t xml:space="preserve"> «</w:t>
-      </w:r>
-      <w:proofErr w:type="spellStart"/>
-      <w:r>
-        <w:t>Get</w:t>
-      </w:r>
-      <w:proofErr w:type="spellEnd"/>
-      <w:proofErr w:type="gramEnd"/>
-      <w:r>
-        <w:t> » sont diviser en 3 partie :</w:t>
-      </w:r>
-    </w:p>
-    <w:p>
-      <w:pPr>
-        <w:pStyle w:val="Paragraphedeliste"/>
-        <w:numPr>
-          <w:ilvl w:val="1"/>
-          <w:numId w:val="13"/>
-        </w:numPr>
-      </w:pPr>
-      <w:proofErr w:type="spellStart"/>
-      <w:r>
-        <w:t>Get</w:t>
-      </w:r>
-      <w:proofErr w:type="spellEnd"/>
-      <w:r>
-        <w:t xml:space="preserve"> simple, qui perme</w:t>
-      </w:r>
-    </w:p>
+    <w:tbl>
+      <w:tblPr>
+        <w:tblStyle w:val="Grilledutableau"/>
+        <w:tblW w:w="0" w:type="auto"/>
+        <w:tblLook w:val="04A0" w:firstRow="1" w:lastRow="0" w:firstColumn="1" w:lastColumn="0" w:noHBand="0" w:noVBand="1"/>
+      </w:tblPr>
+      <w:tblGrid>
+        <w:gridCol w:w="2015"/>
+        <w:gridCol w:w="2235"/>
+        <w:gridCol w:w="3255"/>
+        <w:gridCol w:w="1783"/>
+      </w:tblGrid>
+      <w:tr>
+        <w:tc>
+          <w:tcPr>
+            <w:tcW w:w="2015" w:type="dxa"/>
+          </w:tcPr>
+          <w:p>
+            <w:pPr>
+              <w:jc w:val="center"/>
+            </w:pPr>
+            <w:r>
+              <w:t>Verbes</w:t>
+            </w:r>
+          </w:p>
+        </w:tc>
+        <w:tc>
+          <w:tcPr>
+            <w:tcW w:w="2235" w:type="dxa"/>
+          </w:tcPr>
+          <w:p>
+            <w:pPr>
+              <w:jc w:val="center"/>
+            </w:pPr>
+            <w:r>
+              <w:t>Utilisation</w:t>
+            </w:r>
+          </w:p>
+        </w:tc>
+        <w:tc>
+          <w:tcPr>
+            <w:tcW w:w="3255" w:type="dxa"/>
+          </w:tcPr>
+          <w:p>
+            <w:pPr>
+              <w:jc w:val="center"/>
+            </w:pPr>
+            <w:r>
+              <w:t>Exemple URI</w:t>
+            </w:r>
+          </w:p>
+        </w:tc>
+        <w:tc>
+          <w:tcPr>
+            <w:tcW w:w="1783" w:type="dxa"/>
+          </w:tcPr>
+          <w:p>
+            <w:pPr>
+              <w:jc w:val="center"/>
+            </w:pPr>
+            <w:r>
+              <w:t>JSON</w:t>
+            </w:r>
+          </w:p>
+        </w:tc>
+      </w:tr>
+      <w:tr>
+        <w:tc>
+          <w:tcPr>
+            <w:tcW w:w="2015" w:type="dxa"/>
+          </w:tcPr>
+          <w:p>
+            <w:pPr>
+              <w:jc w:val="center"/>
+            </w:pPr>
+            <w:proofErr w:type="spellStart"/>
+            <w:r>
+              <w:t>Get</w:t>
+            </w:r>
+            <w:proofErr w:type="spellEnd"/>
+          </w:p>
+        </w:tc>
+        <w:tc>
+          <w:tcPr>
+            <w:tcW w:w="2235" w:type="dxa"/>
+          </w:tcPr>
+          <w:p>
+            <w:r>
+              <w:t>Retourne toutes les données d’une table.</w:t>
+            </w:r>
+          </w:p>
+        </w:tc>
+        <w:tc>
+          <w:tcPr>
+            <w:tcW w:w="3255" w:type="dxa"/>
+          </w:tcPr>
+          <w:p>
+            <w:r>
+              <w:t>http://localhost/api/books</w:t>
+            </w:r>
+          </w:p>
+        </w:tc>
+        <w:tc>
+          <w:tcPr>
+            <w:tcW w:w="1783" w:type="dxa"/>
+          </w:tcPr>
+          <w:p/>
+        </w:tc>
+      </w:tr>
+      <w:tr>
+        <w:tc>
+          <w:tcPr>
+            <w:tcW w:w="2015" w:type="dxa"/>
+          </w:tcPr>
+          <w:p>
+            <w:pPr>
+              <w:jc w:val="center"/>
+            </w:pPr>
+            <w:proofErr w:type="spellStart"/>
+            <w:r>
+              <w:t>Get</w:t>
+            </w:r>
+            <w:proofErr w:type="spellEnd"/>
+            <w:r>
+              <w:t>/id</w:t>
+            </w:r>
+          </w:p>
+        </w:tc>
+        <w:tc>
+          <w:tcPr>
+            <w:tcW w:w="2235" w:type="dxa"/>
+          </w:tcPr>
+          <w:p>
+            <w:r>
+              <w:t xml:space="preserve">Retourne un champ précis de la </w:t>
+            </w:r>
+            <w:proofErr w:type="spellStart"/>
+            <w:r>
+              <w:t>db</w:t>
+            </w:r>
+            <w:proofErr w:type="spellEnd"/>
+            <w:r>
+              <w:t xml:space="preserve"> à condition que la personne rentre l’identifiant du champ.</w:t>
+            </w:r>
+          </w:p>
+        </w:tc>
+        <w:tc>
+          <w:tcPr>
+            <w:tcW w:w="3255" w:type="dxa"/>
+          </w:tcPr>
+          <w:p>
+            <w:r>
+              <w:t>http://localhost/api/books</w:t>
+            </w:r>
+            <w:r>
+              <w:t>/2</w:t>
+            </w:r>
+          </w:p>
+        </w:tc>
+        <w:tc>
+          <w:tcPr>
+            <w:tcW w:w="1783" w:type="dxa"/>
+          </w:tcPr>
+          <w:p/>
+        </w:tc>
+      </w:tr>
+      <w:tr>
+        <w:tc>
+          <w:tcPr>
+            <w:tcW w:w="2015" w:type="dxa"/>
+          </w:tcPr>
+          <w:p>
+            <w:pPr>
+              <w:jc w:val="center"/>
+            </w:pPr>
+            <w:r>
+              <w:t>POST</w:t>
+            </w:r>
+          </w:p>
+        </w:tc>
+        <w:tc>
+          <w:tcPr>
+            <w:tcW w:w="2235" w:type="dxa"/>
+          </w:tcPr>
+          <w:p>
+            <w:r>
+              <w:t xml:space="preserve">Permet d’ajouter un champ à la DB tant que l’ajout respecte la </w:t>
+            </w:r>
+            <w:r>
+              <w:lastRenderedPageBreak/>
+              <w:t xml:space="preserve">structure de la </w:t>
+            </w:r>
+            <w:r>
+              <w:t>DB.</w:t>
+            </w:r>
+          </w:p>
+        </w:tc>
+        <w:tc>
+          <w:tcPr>
+            <w:tcW w:w="3255" w:type="dxa"/>
+          </w:tcPr>
+          <w:p/>
+        </w:tc>
+        <w:tc>
+          <w:tcPr>
+            <w:tcW w:w="1783" w:type="dxa"/>
+          </w:tcPr>
+          <w:p/>
+        </w:tc>
+      </w:tr>
+      <w:tr>
+        <w:tc>
+          <w:tcPr>
+            <w:tcW w:w="2015" w:type="dxa"/>
+          </w:tcPr>
+          <w:p>
+            <w:pPr>
+              <w:jc w:val="center"/>
+            </w:pPr>
+            <w:r>
+              <w:t>DELETE /id</w:t>
+            </w:r>
+          </w:p>
+        </w:tc>
+        <w:tc>
+          <w:tcPr>
+            <w:tcW w:w="2235" w:type="dxa"/>
+          </w:tcPr>
+          <w:p>
+            <w:r>
+              <w:t>Permet de supprimer un champ précis de la DB à condition de connaitre son identifiant</w:t>
+            </w:r>
+            <w:r>
+              <w:t>.</w:t>
+            </w:r>
+          </w:p>
+        </w:tc>
+        <w:tc>
+          <w:tcPr>
+            <w:tcW w:w="3255" w:type="dxa"/>
+          </w:tcPr>
+          <w:p/>
+        </w:tc>
+        <w:tc>
+          <w:tcPr>
+            <w:tcW w:w="1783" w:type="dxa"/>
+          </w:tcPr>
+          <w:p/>
+        </w:tc>
+      </w:tr>
+      <w:tr>
+        <w:tc>
+          <w:tcPr>
+            <w:tcW w:w="2015" w:type="dxa"/>
+          </w:tcPr>
+          <w:p>
+            <w:pPr>
+              <w:jc w:val="center"/>
+            </w:pPr>
+            <w:r>
+              <w:t xml:space="preserve">PUT/id </w:t>
+            </w:r>
+          </w:p>
+        </w:tc>
+        <w:tc>
+          <w:tcPr>
+            <w:tcW w:w="2235" w:type="dxa"/>
+          </w:tcPr>
+          <w:p>
+            <w:r>
+              <w:t xml:space="preserve">Permet de mettre à jour une entrée de la DB à condition de connaitre son identifiant. </w:t>
+            </w:r>
+          </w:p>
+        </w:tc>
+        <w:tc>
+          <w:tcPr>
+            <w:tcW w:w="3255" w:type="dxa"/>
+          </w:tcPr>
+          <w:p/>
+        </w:tc>
+        <w:tc>
+          <w:tcPr>
+            <w:tcW w:w="1783" w:type="dxa"/>
+          </w:tcPr>
+          <w:p/>
+        </w:tc>
+      </w:tr>
+    </w:tbl>
+    <w:p/>
     <w:p>
       <w:pPr>
         <w:pStyle w:val="Titre1"/>
@@ -809,7 +1091,7 @@
       <w:rPr>
         <w:noProof/>
       </w:rPr>
-      <w:t>04.03.2024</w:t>
+      <w:t>05.03.2024</w:t>
     </w:r>
     <w:r>
       <w:fldChar w:fldCharType="end"/>
@@ -2645,7 +2927,12 @@
   </w:latentStyles>
   <w:style w:type="paragraph" w:default="1" w:styleId="Normal">
     <w:name w:val="Normal"/>
+    <w:aliases w:val="Normal rapport mveng"/>
     <w:qFormat/>
+    <w:rsid w:val="0006609E"/>
+    <w:rPr>
+      <w:rFonts w:ascii="Century Gothic" w:hAnsi="Century Gothic"/>
+    </w:rPr>
   </w:style>
   <w:style w:type="paragraph" w:styleId="Titre1">
     <w:name w:val="heading 1"/>
@@ -2654,7 +2941,7 @@
     <w:link w:val="Titre1Car"/>
     <w:uiPriority w:val="9"/>
     <w:qFormat/>
-    <w:rsid w:val="00B55DBD"/>
+    <w:rsid w:val="007011B2"/>
     <w:pPr>
       <w:keepNext/>
       <w:keepLines/>
@@ -2662,9 +2949,9 @@
       <w:outlineLvl w:val="0"/>
     </w:pPr>
     <w:rPr>
-      <w:rFonts w:asciiTheme="majorHAnsi" w:eastAsiaTheme="majorEastAsia" w:hAnsiTheme="majorHAnsi" w:cstheme="majorBidi"/>
+      <w:rFonts w:eastAsiaTheme="majorEastAsia" w:cstheme="majorBidi"/>
       <w:color w:val="2F5496" w:themeColor="accent1" w:themeShade="BF"/>
-      <w:sz w:val="32"/>
+      <w:sz w:val="28"/>
       <w:szCs w:val="32"/>
     </w:rPr>
   </w:style>
@@ -2676,7 +2963,7 @@
     <w:uiPriority w:val="9"/>
     <w:unhideWhenUsed/>
     <w:qFormat/>
-    <w:rsid w:val="00F845CC"/>
+    <w:rsid w:val="007011B2"/>
     <w:pPr>
       <w:keepNext/>
       <w:keepLines/>
@@ -2684,9 +2971,9 @@
       <w:outlineLvl w:val="1"/>
     </w:pPr>
     <w:rPr>
-      <w:rFonts w:asciiTheme="majorHAnsi" w:eastAsiaTheme="majorEastAsia" w:hAnsiTheme="majorHAnsi" w:cstheme="majorBidi"/>
+      <w:rFonts w:eastAsiaTheme="majorEastAsia" w:cstheme="majorBidi"/>
       <w:color w:val="2F5496" w:themeColor="accent1" w:themeShade="BF"/>
-      <w:sz w:val="26"/>
+      <w:sz w:val="24"/>
       <w:szCs w:val="26"/>
     </w:rPr>
   </w:style>
@@ -2820,11 +3107,11 @@
     <w:basedOn w:val="Policepardfaut"/>
     <w:link w:val="Titre1"/>
     <w:uiPriority w:val="9"/>
-    <w:rsid w:val="00B55DBD"/>
+    <w:rsid w:val="007011B2"/>
     <w:rPr>
-      <w:rFonts w:asciiTheme="majorHAnsi" w:eastAsiaTheme="majorEastAsia" w:hAnsiTheme="majorHAnsi" w:cstheme="majorBidi"/>
+      <w:rFonts w:ascii="Century Gothic" w:eastAsiaTheme="majorEastAsia" w:hAnsi="Century Gothic" w:cstheme="majorBidi"/>
       <w:color w:val="2F5496" w:themeColor="accent1" w:themeShade="BF"/>
-      <w:sz w:val="32"/>
+      <w:sz w:val="28"/>
       <w:szCs w:val="32"/>
     </w:rPr>
   </w:style>
@@ -2915,11 +3202,11 @@
     <w:basedOn w:val="Policepardfaut"/>
     <w:link w:val="Titre2"/>
     <w:uiPriority w:val="9"/>
-    <w:rsid w:val="00F845CC"/>
+    <w:rsid w:val="007011B2"/>
     <w:rPr>
-      <w:rFonts w:asciiTheme="majorHAnsi" w:eastAsiaTheme="majorEastAsia" w:hAnsiTheme="majorHAnsi" w:cstheme="majorBidi"/>
+      <w:rFonts w:ascii="Century Gothic" w:eastAsiaTheme="majorEastAsia" w:hAnsi="Century Gothic" w:cstheme="majorBidi"/>
       <w:color w:val="2F5496" w:themeColor="accent1" w:themeShade="BF"/>
-      <w:sz w:val="26"/>
+      <w:sz w:val="24"/>
       <w:szCs w:val="26"/>
     </w:rPr>
   </w:style>

</xml_diff>

<commit_message>
ajout partie MCD dans le rapport
</commit_message>
<xml_diff>
--- a/Doc/WIP/Rapport_P_WEB295.docx
+++ b/Doc/WIP/Rapport_P_WEB295.docx
@@ -96,15 +96,7 @@
       </w:pPr>
       <w:bookmarkStart w:id="0" w:name="_Hlk159830491"/>
       <w:r>
-        <w:t xml:space="preserve">Sofien Habib </w:t>
-      </w:r>
-      <w:proofErr w:type="spellStart"/>
-      <w:r>
-        <w:t>Belkhiria</w:t>
-      </w:r>
-      <w:proofErr w:type="spellEnd"/>
-      <w:r>
-        <w:t xml:space="preserve"> - Lucas Lordon</w:t>
+        <w:t>Sofien Habib Belkhiria - Lucas Lordon</w:t>
       </w:r>
     </w:p>
     <w:bookmarkEnd w:id="0"/>
@@ -150,13 +142,8 @@
         <w:t xml:space="preserve">Chef de projet : </w:t>
       </w:r>
       <w:r>
-        <w:t xml:space="preserve">Antoine </w:t>
-      </w:r>
-      <w:proofErr w:type="spellStart"/>
-      <w:r>
-        <w:t>Mveng</w:t>
-      </w:r>
-      <w:proofErr w:type="spellEnd"/>
+        <w:t>Antoine Mveng</w:t>
+      </w:r>
     </w:p>
     <w:p>
       <w:r>
@@ -781,15 +768,7 @@
         <w:t>GitHub</w:t>
       </w:r>
       <w:r>
-        <w:t xml:space="preserve"> actions et une </w:t>
-      </w:r>
-      <w:proofErr w:type="spellStart"/>
-      <w:r>
-        <w:t>dockerisation</w:t>
-      </w:r>
-      <w:proofErr w:type="spellEnd"/>
-      <w:r>
-        <w:t xml:space="preserve"> du backend.</w:t>
+        <w:t xml:space="preserve"> actions et une dockerisation du backend.</w:t>
       </w:r>
     </w:p>
     <w:p>
@@ -809,23 +788,7 @@
         <w:t>nos connaissances</w:t>
       </w:r>
       <w:r>
-        <w:t xml:space="preserve"> sur le développement Backend et l’utilisation de technologies tels que « </w:t>
-      </w:r>
-      <w:proofErr w:type="spellStart"/>
-      <w:r>
-        <w:t>Sequilize</w:t>
-      </w:r>
-      <w:proofErr w:type="spellEnd"/>
-      <w:r>
-        <w:t> » et « </w:t>
-      </w:r>
-      <w:proofErr w:type="spellStart"/>
-      <w:r>
-        <w:t>Insomnia</w:t>
-      </w:r>
-      <w:proofErr w:type="spellEnd"/>
-      <w:r>
-        <w:t> ».</w:t>
+        <w:t xml:space="preserve"> sur le développement Backend et l’utilisation de technologies tels que « Sequilize » et « Insomnia ».</w:t>
       </w:r>
     </w:p>
     <w:p>
@@ -850,13 +813,8 @@
         <w:t>a</w:t>
       </w:r>
       <w:r>
-        <w:t xml:space="preserve"> été réaliser sur </w:t>
-      </w:r>
-      <w:proofErr w:type="spellStart"/>
-      <w:r>
-        <w:t>trello</w:t>
-      </w:r>
-      <w:proofErr w:type="spellEnd"/>
+        <w:t xml:space="preserve"> été réaliser sur trello</w:t>
+      </w:r>
       <w:r>
         <w:t>.</w:t>
       </w:r>
@@ -887,39 +845,7 @@
       </w:pPr>
       <w:r>
         <w:tab/>
-        <w:t>To Do : Planification de toutes les tâches à réaliser : Vous devez utiliser un outil permettant au chef de projet de voir l’évolution des tâches (</w:t>
-      </w:r>
-      <w:proofErr w:type="spellStart"/>
-      <w:r>
-        <w:t>github</w:t>
-      </w:r>
-      <w:proofErr w:type="spellEnd"/>
-      <w:r>
-        <w:t xml:space="preserve"> projet ou </w:t>
-      </w:r>
-      <w:proofErr w:type="spellStart"/>
-      <w:r>
-        <w:t>trelllo</w:t>
-      </w:r>
-      <w:proofErr w:type="spellEnd"/>
-      <w:r>
-        <w:t xml:space="preserve">). Contiendra une analyse de l’API REST présentant pour chaque route : Le verbe http, l’URI et si nécessaire le </w:t>
-      </w:r>
-      <w:proofErr w:type="spellStart"/>
-      <w:r>
-        <w:t>json</w:t>
-      </w:r>
-      <w:proofErr w:type="spellEnd"/>
-      <w:r>
-        <w:t xml:space="preserve"> ou autre information à transmettre (1 page) Contiendra une analyse de de la base de données à réaliser (MCD, MLD, MPD) (1 page) Contiendra une analyse de la structure du code qui sera effectuée (Organisation du code, …) (1 page) Schéma de l’architecture représentant les interactions entre le frontend et le backend tout en situant les différents composants (API REST, la base de données, l’ORM, </w:t>
-      </w:r>
-      <w:proofErr w:type="spellStart"/>
-      <w:r>
-        <w:t>etc</w:t>
-      </w:r>
-      <w:proofErr w:type="spellEnd"/>
-      <w:r>
-        <w:t>)</w:t>
+        <w:t>To Do : Planification de toutes les tâches à réaliser : Vous devez utiliser un outil permettant au chef de projet de voir l’évolution des tâches (github projet ou trelllo). Contiendra une analyse de l’API REST présentant pour chaque route : Le verbe http, l’URI et si nécessaire le json ou autre information à transmettre (1 page) Contiendra une analyse de de la base de données à réaliser (MCD, MLD, MPD) (1 page) Contiendra une analyse de la structure du code qui sera effectuée (Organisation du code, …) (1 page) Schéma de l’architecture représentant les interactions entre le frontend et le backend tout en situant les différents composants (API REST, la base de données, l’ORM, etc)</w:t>
       </w:r>
     </w:p>
     <w:p>
@@ -957,15 +883,15 @@
         <w:tblLook w:val="04A0" w:firstRow="1" w:lastRow="0" w:firstColumn="1" w:lastColumn="0" w:noHBand="0" w:noVBand="1"/>
       </w:tblPr>
       <w:tblGrid>
-        <w:gridCol w:w="2015"/>
-        <w:gridCol w:w="2235"/>
-        <w:gridCol w:w="3255"/>
-        <w:gridCol w:w="1783"/>
+        <w:gridCol w:w="1814"/>
+        <w:gridCol w:w="2077"/>
+        <w:gridCol w:w="3803"/>
+        <w:gridCol w:w="1594"/>
       </w:tblGrid>
       <w:tr>
         <w:tc>
           <w:tcPr>
-            <w:tcW w:w="2015" w:type="dxa"/>
+            <w:tcW w:w="1894" w:type="dxa"/>
           </w:tcPr>
           <w:p>
             <w:pPr>
@@ -978,7 +904,7 @@
         </w:tc>
         <w:tc>
           <w:tcPr>
-            <w:tcW w:w="2235" w:type="dxa"/>
+            <w:tcW w:w="2140" w:type="dxa"/>
           </w:tcPr>
           <w:p>
             <w:pPr>
@@ -991,7 +917,7 @@
         </w:tc>
         <w:tc>
           <w:tcPr>
-            <w:tcW w:w="3255" w:type="dxa"/>
+            <w:tcW w:w="3585" w:type="dxa"/>
           </w:tcPr>
           <w:p>
             <w:pPr>
@@ -1004,7 +930,7 @@
         </w:tc>
         <w:tc>
           <w:tcPr>
-            <w:tcW w:w="1783" w:type="dxa"/>
+            <w:tcW w:w="1669" w:type="dxa"/>
           </w:tcPr>
           <w:p>
             <w:pPr>
@@ -1019,32 +945,36 @@
       <w:tr>
         <w:tc>
           <w:tcPr>
-            <w:tcW w:w="2015" w:type="dxa"/>
+            <w:tcW w:w="1894" w:type="dxa"/>
           </w:tcPr>
           <w:p>
             <w:pPr>
               <w:jc w:val="center"/>
             </w:pPr>
-            <w:proofErr w:type="spellStart"/>
             <w:r>
               <w:t>Get</w:t>
             </w:r>
-            <w:proofErr w:type="spellEnd"/>
-          </w:p>
-        </w:tc>
-        <w:tc>
-          <w:tcPr>
-            <w:tcW w:w="2235" w:type="dxa"/>
-          </w:tcPr>
-          <w:p>
-            <w:r>
-              <w:t>Retourne toutes les données d’une table.</w:t>
-            </w:r>
-          </w:p>
-        </w:tc>
-        <w:tc>
-          <w:tcPr>
-            <w:tcW w:w="3255" w:type="dxa"/>
+          </w:p>
+        </w:tc>
+        <w:tc>
+          <w:tcPr>
+            <w:tcW w:w="2140" w:type="dxa"/>
+          </w:tcPr>
+          <w:p>
+            <w:r>
+              <w:t>Retourne tou</w:t>
+            </w:r>
+            <w:r>
+              <w:t>s les livre se trouvant dans la db</w:t>
+            </w:r>
+            <w:r>
+              <w:t>.</w:t>
+            </w:r>
+          </w:p>
+        </w:tc>
+        <w:tc>
+          <w:tcPr>
+            <w:tcW w:w="3585" w:type="dxa"/>
           </w:tcPr>
           <w:p>
             <w:r>
@@ -1054,7 +984,7 @@
         </w:tc>
         <w:tc>
           <w:tcPr>
-            <w:tcW w:w="1783" w:type="dxa"/>
+            <w:tcW w:w="1669" w:type="dxa"/>
           </w:tcPr>
           <w:p/>
         </w:tc>
@@ -1062,43 +992,42 @@
       <w:tr>
         <w:tc>
           <w:tcPr>
-            <w:tcW w:w="2015" w:type="dxa"/>
+            <w:tcW w:w="1894" w:type="dxa"/>
           </w:tcPr>
           <w:p>
             <w:pPr>
               <w:jc w:val="center"/>
             </w:pPr>
-            <w:proofErr w:type="spellStart"/>
-            <w:r>
-              <w:t>Get</w:t>
-            </w:r>
-            <w:proofErr w:type="spellEnd"/>
-            <w:r>
-              <w:t>/id</w:t>
-            </w:r>
-          </w:p>
-        </w:tc>
-        <w:tc>
-          <w:tcPr>
-            <w:tcW w:w="2235" w:type="dxa"/>
-          </w:tcPr>
-          <w:p>
-            <w:r>
-              <w:t xml:space="preserve">Retourne un champ précis de la </w:t>
-            </w:r>
-            <w:proofErr w:type="spellStart"/>
-            <w:r>
-              <w:t>db</w:t>
-            </w:r>
-            <w:proofErr w:type="spellEnd"/>
-            <w:r>
-              <w:t xml:space="preserve"> à condition que la personne rentre l’identifiant du champ.</w:t>
-            </w:r>
-          </w:p>
-        </w:tc>
-        <w:tc>
-          <w:tcPr>
-            <w:tcW w:w="3255" w:type="dxa"/>
+            <w:r>
+              <w:t>Get/id</w:t>
+            </w:r>
+          </w:p>
+        </w:tc>
+        <w:tc>
+          <w:tcPr>
+            <w:tcW w:w="2140" w:type="dxa"/>
+          </w:tcPr>
+          <w:p>
+            <w:r>
+              <w:t xml:space="preserve">Retourne un </w:t>
+            </w:r>
+            <w:r>
+              <w:t xml:space="preserve">livre précis de la db </w:t>
+            </w:r>
+            <w:r>
+              <w:t xml:space="preserve">à condition que la personne entre l’identifiant du </w:t>
+            </w:r>
+            <w:r>
+              <w:t>livre</w:t>
+            </w:r>
+            <w:r>
+              <w:t>.</w:t>
+            </w:r>
+          </w:p>
+        </w:tc>
+        <w:tc>
+          <w:tcPr>
+            <w:tcW w:w="3585" w:type="dxa"/>
           </w:tcPr>
           <w:p>
             <w:r>
@@ -1108,7 +1037,7 @@
         </w:tc>
         <w:tc>
           <w:tcPr>
-            <w:tcW w:w="1783" w:type="dxa"/>
+            <w:tcW w:w="1669" w:type="dxa"/>
           </w:tcPr>
           <w:p/>
         </w:tc>
@@ -1116,7 +1045,7 @@
       <w:tr>
         <w:tc>
           <w:tcPr>
-            <w:tcW w:w="2015" w:type="dxa"/>
+            <w:tcW w:w="1894" w:type="dxa"/>
           </w:tcPr>
           <w:p>
             <w:pPr>
@@ -1129,38 +1058,53 @@
         </w:tc>
         <w:tc>
           <w:tcPr>
-            <w:tcW w:w="2235" w:type="dxa"/>
-          </w:tcPr>
-          <w:p>
-            <w:r>
-              <w:t xml:space="preserve">Permet d’ajouter un champ à la DB tant que l’ajout respecte la </w:t>
-            </w:r>
-            <w:r>
-              <w:lastRenderedPageBreak/>
-              <w:t xml:space="preserve">structure de la </w:t>
-            </w:r>
-            <w:r>
-              <w:t>DB.</w:t>
-            </w:r>
-          </w:p>
-        </w:tc>
-        <w:tc>
-          <w:tcPr>
-            <w:tcW w:w="3255" w:type="dxa"/>
-          </w:tcPr>
-          <w:p/>
-        </w:tc>
-        <w:tc>
-          <w:tcPr>
-            <w:tcW w:w="1783" w:type="dxa"/>
-          </w:tcPr>
-          <w:p/>
+            <w:tcW w:w="2140" w:type="dxa"/>
+          </w:tcPr>
+          <w:p>
+            <w:r>
+              <w:t>Permet d’ajouter un livre à la db</w:t>
+            </w:r>
+            <w:r>
+              <w:t>.</w:t>
+            </w:r>
+          </w:p>
+        </w:tc>
+        <w:tc>
+          <w:tcPr>
+            <w:tcW w:w="3585" w:type="dxa"/>
+          </w:tcPr>
+          <w:p>
+            <w:r>
+              <w:t>http://localhost:3000/api/books</w:t>
+            </w:r>
+          </w:p>
+        </w:tc>
+        <w:tc>
+          <w:tcPr>
+            <w:tcW w:w="1669" w:type="dxa"/>
+          </w:tcPr>
+          <w:p>
+            <w:pPr>
+              <w:rPr>
+                <w:color w:val="2F5496" w:themeColor="accent1" w:themeShade="BF"/>
+              </w:rPr>
+            </w:pPr>
+            <w:hyperlink r:id="rId10" w:history="1">
+              <w:r>
+                <w:rPr>
+                  <w:rStyle w:val="Lienhypertexte"/>
+                  <w:color w:val="2F5496" w:themeColor="accent1" w:themeShade="BF"/>
+                </w:rPr>
+                <w:t>ref 1</w:t>
+              </w:r>
+            </w:hyperlink>
+          </w:p>
         </w:tc>
       </w:tr>
       <w:tr>
         <w:tc>
           <w:tcPr>
-            <w:tcW w:w="2015" w:type="dxa"/>
+            <w:tcW w:w="1894" w:type="dxa"/>
           </w:tcPr>
           <w:p>
             <w:pPr>
@@ -1173,11 +1117,18 @@
         </w:tc>
         <w:tc>
           <w:tcPr>
-            <w:tcW w:w="2235" w:type="dxa"/>
-          </w:tcPr>
-          <w:p>
-            <w:r>
-              <w:t>Permet de supprimer un champ précis de la DB à condition de connaitre son identifiant</w:t>
+            <w:tcW w:w="2140" w:type="dxa"/>
+          </w:tcPr>
+          <w:p>
+            <w:r>
+              <w:t>Permet de supprimer un</w:t>
+            </w:r>
+            <w:r>
+              <w:t xml:space="preserve"> livre </w:t>
+            </w:r>
+            <w:r>
+              <w:lastRenderedPageBreak/>
+              <w:t>à condition de connaitre son ID</w:t>
             </w:r>
             <w:r>
               <w:t>.</w:t>
@@ -1186,13 +1137,18 @@
         </w:tc>
         <w:tc>
           <w:tcPr>
-            <w:tcW w:w="3255" w:type="dxa"/>
-          </w:tcPr>
-          <w:p/>
-        </w:tc>
-        <w:tc>
-          <w:tcPr>
-            <w:tcW w:w="1783" w:type="dxa"/>
+            <w:tcW w:w="3585" w:type="dxa"/>
+          </w:tcPr>
+          <w:p>
+            <w:r>
+              <w:lastRenderedPageBreak/>
+              <w:t>http://localhost:3000/api/books/2</w:t>
+            </w:r>
+          </w:p>
+        </w:tc>
+        <w:tc>
+          <w:tcPr>
+            <w:tcW w:w="1669" w:type="dxa"/>
           </w:tcPr>
           <w:p/>
         </w:tc>
@@ -1200,7 +1156,7 @@
       <w:tr>
         <w:tc>
           <w:tcPr>
-            <w:tcW w:w="2015" w:type="dxa"/>
+            <w:tcW w:w="1894" w:type="dxa"/>
           </w:tcPr>
           <w:p>
             <w:pPr>
@@ -1213,31 +1169,1041 @@
         </w:tc>
         <w:tc>
           <w:tcPr>
-            <w:tcW w:w="2235" w:type="dxa"/>
-          </w:tcPr>
-          <w:p>
-            <w:r>
-              <w:t xml:space="preserve">Permet de mettre à jour une entrée de la DB à condition de connaitre son identifiant. </w:t>
-            </w:r>
-          </w:p>
-        </w:tc>
-        <w:tc>
-          <w:tcPr>
-            <w:tcW w:w="3255" w:type="dxa"/>
-          </w:tcPr>
-          <w:p/>
-        </w:tc>
-        <w:tc>
-          <w:tcPr>
-            <w:tcW w:w="1783" w:type="dxa"/>
-          </w:tcPr>
-          <w:p/>
+            <w:tcW w:w="2140" w:type="dxa"/>
+          </w:tcPr>
+          <w:p>
+            <w:r>
+              <w:t>Permet de mettre à jour</w:t>
+            </w:r>
+            <w:r>
+              <w:t xml:space="preserve"> un livre de la db à condition de connaitre son id</w:t>
+            </w:r>
+            <w:r>
+              <w:t xml:space="preserve">. </w:t>
+            </w:r>
+          </w:p>
+        </w:tc>
+        <w:tc>
+          <w:tcPr>
+            <w:tcW w:w="3585" w:type="dxa"/>
+          </w:tcPr>
+          <w:p>
+            <w:r>
+              <w:t>http://localhost:3000/api/books/2</w:t>
+            </w:r>
+          </w:p>
+        </w:tc>
+        <w:tc>
+          <w:tcPr>
+            <w:tcW w:w="1669" w:type="dxa"/>
+          </w:tcPr>
+          <w:p>
+            <w:pPr>
+              <w:rPr>
+                <w:color w:val="2F5496" w:themeColor="accent1" w:themeShade="BF"/>
+              </w:rPr>
+            </w:pPr>
+            <w:hyperlink r:id="rId11" w:history="1">
+              <w:r>
+                <w:rPr>
+                  <w:rStyle w:val="Lienhypertexte"/>
+                  <w:color w:val="2F5496" w:themeColor="accent1" w:themeShade="BF"/>
+                </w:rPr>
+                <w:t>ref 2</w:t>
+              </w:r>
+            </w:hyperlink>
+          </w:p>
         </w:tc>
       </w:tr>
     </w:tbl>
     <w:p/>
     <w:p>
       <w:pPr>
+        <w:pStyle w:val="Sous-titre"/>
+        <w:rPr>
+          <w:sz w:val="24"/>
+          <w:szCs w:val="24"/>
+        </w:rPr>
+      </w:pPr>
+      <w:r>
+        <w:rPr>
+          <w:sz w:val="24"/>
+          <w:szCs w:val="24"/>
+        </w:rPr>
+        <w:t>Utilisateur</w:t>
+      </w:r>
+    </w:p>
+    <w:tbl>
+      <w:tblPr>
+        <w:tblStyle w:val="Grilledutableau"/>
+        <w:tblW w:w="0" w:type="auto"/>
+        <w:tblLook w:val="04A0" w:firstRow="1" w:lastRow="0" w:firstColumn="1" w:lastColumn="0" w:noHBand="0" w:noVBand="1"/>
+      </w:tblPr>
+      <w:tblGrid>
+        <w:gridCol w:w="1859"/>
+        <w:gridCol w:w="2110"/>
+        <w:gridCol w:w="3683"/>
+        <w:gridCol w:w="1636"/>
+      </w:tblGrid>
+      <w:tr>
+        <w:tc>
+          <w:tcPr>
+            <w:tcW w:w="1894" w:type="dxa"/>
+          </w:tcPr>
+          <w:p>
+            <w:pPr>
+              <w:jc w:val="center"/>
+            </w:pPr>
+            <w:r>
+              <w:t>Verbes</w:t>
+            </w:r>
+          </w:p>
+        </w:tc>
+        <w:tc>
+          <w:tcPr>
+            <w:tcW w:w="2140" w:type="dxa"/>
+          </w:tcPr>
+          <w:p>
+            <w:pPr>
+              <w:jc w:val="center"/>
+            </w:pPr>
+            <w:r>
+              <w:t>Utilisation</w:t>
+            </w:r>
+          </w:p>
+        </w:tc>
+        <w:tc>
+          <w:tcPr>
+            <w:tcW w:w="3585" w:type="dxa"/>
+          </w:tcPr>
+          <w:p>
+            <w:pPr>
+              <w:jc w:val="center"/>
+            </w:pPr>
+            <w:r>
+              <w:t>Exemple URI</w:t>
+            </w:r>
+          </w:p>
+        </w:tc>
+        <w:tc>
+          <w:tcPr>
+            <w:tcW w:w="1669" w:type="dxa"/>
+          </w:tcPr>
+          <w:p>
+            <w:pPr>
+              <w:jc w:val="center"/>
+            </w:pPr>
+            <w:r>
+              <w:t>JSON</w:t>
+            </w:r>
+          </w:p>
+        </w:tc>
+      </w:tr>
+      <w:tr>
+        <w:tc>
+          <w:tcPr>
+            <w:tcW w:w="1894" w:type="dxa"/>
+          </w:tcPr>
+          <w:p>
+            <w:pPr>
+              <w:jc w:val="center"/>
+            </w:pPr>
+            <w:r>
+              <w:t>Get</w:t>
+            </w:r>
+          </w:p>
+        </w:tc>
+        <w:tc>
+          <w:tcPr>
+            <w:tcW w:w="2140" w:type="dxa"/>
+          </w:tcPr>
+          <w:p>
+            <w:r>
+              <w:t xml:space="preserve">Retourne </w:t>
+            </w:r>
+            <w:r>
+              <w:t>tous les utilisateurs de présent dans la db</w:t>
+            </w:r>
+            <w:r>
+              <w:t>.</w:t>
+            </w:r>
+          </w:p>
+        </w:tc>
+        <w:tc>
+          <w:tcPr>
+            <w:tcW w:w="3585" w:type="dxa"/>
+          </w:tcPr>
+          <w:p>
+            <w:r>
+              <w:t>http://localhost:3000/api/users</w:t>
+            </w:r>
+          </w:p>
+        </w:tc>
+        <w:tc>
+          <w:tcPr>
+            <w:tcW w:w="1669" w:type="dxa"/>
+          </w:tcPr>
+          <w:p/>
+        </w:tc>
+      </w:tr>
+      <w:tr>
+        <w:tc>
+          <w:tcPr>
+            <w:tcW w:w="1894" w:type="dxa"/>
+          </w:tcPr>
+          <w:p>
+            <w:pPr>
+              <w:jc w:val="center"/>
+            </w:pPr>
+            <w:r>
+              <w:t>Get/id</w:t>
+            </w:r>
+          </w:p>
+        </w:tc>
+        <w:tc>
+          <w:tcPr>
+            <w:tcW w:w="2140" w:type="dxa"/>
+          </w:tcPr>
+          <w:p>
+            <w:r>
+              <w:t xml:space="preserve">Retourne un </w:t>
+            </w:r>
+            <w:r>
+              <w:t>utilisateur précis de la db à condition de connaitre son id</w:t>
+            </w:r>
+            <w:r>
+              <w:t>.</w:t>
+            </w:r>
+          </w:p>
+        </w:tc>
+        <w:tc>
+          <w:tcPr>
+            <w:tcW w:w="3585" w:type="dxa"/>
+          </w:tcPr>
+          <w:p>
+            <w:r>
+              <w:t>http://localhost:3000/api/users</w:t>
+            </w:r>
+            <w:r>
+              <w:t>/2</w:t>
+            </w:r>
+          </w:p>
+        </w:tc>
+        <w:tc>
+          <w:tcPr>
+            <w:tcW w:w="1669" w:type="dxa"/>
+          </w:tcPr>
+          <w:p/>
+        </w:tc>
+      </w:tr>
+      <w:tr>
+        <w:tc>
+          <w:tcPr>
+            <w:tcW w:w="1894" w:type="dxa"/>
+          </w:tcPr>
+          <w:p>
+            <w:pPr>
+              <w:jc w:val="center"/>
+            </w:pPr>
+            <w:r>
+              <w:t>POST</w:t>
+            </w:r>
+          </w:p>
+        </w:tc>
+        <w:tc>
+          <w:tcPr>
+            <w:tcW w:w="2140" w:type="dxa"/>
+          </w:tcPr>
+          <w:p>
+            <w:r>
+              <w:t xml:space="preserve">Permet d’ajouter un </w:t>
+            </w:r>
+            <w:r>
+              <w:t>livre à la db.</w:t>
+            </w:r>
+          </w:p>
+        </w:tc>
+        <w:tc>
+          <w:tcPr>
+            <w:tcW w:w="3585" w:type="dxa"/>
+          </w:tcPr>
+          <w:p>
+            <w:r>
+              <w:t>http://localhost:3000/api/users</w:t>
+            </w:r>
+          </w:p>
+        </w:tc>
+        <w:tc>
+          <w:tcPr>
+            <w:tcW w:w="1669" w:type="dxa"/>
+          </w:tcPr>
+          <w:p>
+            <w:pPr>
+              <w:rPr>
+                <w:color w:val="2F5496" w:themeColor="accent1" w:themeShade="BF"/>
+              </w:rPr>
+            </w:pPr>
+            <w:hyperlink r:id="rId12" w:history="1">
+              <w:r>
+                <w:rPr>
+                  <w:rStyle w:val="Lienhypertexte"/>
+                  <w:color w:val="2F5496" w:themeColor="accent1" w:themeShade="BF"/>
+                </w:rPr>
+                <w:t xml:space="preserve">ref </w:t>
+              </w:r>
+              <w:r>
+                <w:rPr>
+                  <w:rStyle w:val="Lienhypertexte"/>
+                  <w:color w:val="2F5496" w:themeColor="accent1" w:themeShade="BF"/>
+                </w:rPr>
+                <w:t>3</w:t>
+              </w:r>
+            </w:hyperlink>
+          </w:p>
+        </w:tc>
+      </w:tr>
+      <w:tr>
+        <w:tc>
+          <w:tcPr>
+            <w:tcW w:w="1894" w:type="dxa"/>
+          </w:tcPr>
+          <w:p>
+            <w:pPr>
+              <w:jc w:val="center"/>
+            </w:pPr>
+            <w:r>
+              <w:t>DELETE /id</w:t>
+            </w:r>
+          </w:p>
+        </w:tc>
+        <w:tc>
+          <w:tcPr>
+            <w:tcW w:w="2140" w:type="dxa"/>
+          </w:tcPr>
+          <w:p>
+            <w:r>
+              <w:t>Permet de supprimer un</w:t>
+            </w:r>
+            <w:r>
+              <w:t xml:space="preserve"> livre de la db</w:t>
+            </w:r>
+          </w:p>
+        </w:tc>
+        <w:tc>
+          <w:tcPr>
+            <w:tcW w:w="3585" w:type="dxa"/>
+          </w:tcPr>
+          <w:p>
+            <w:r>
+              <w:t>http://localhost:3000/api/users/2</w:t>
+            </w:r>
+          </w:p>
+        </w:tc>
+        <w:tc>
+          <w:tcPr>
+            <w:tcW w:w="1669" w:type="dxa"/>
+          </w:tcPr>
+          <w:p/>
+        </w:tc>
+      </w:tr>
+      <w:tr>
+        <w:tc>
+          <w:tcPr>
+            <w:tcW w:w="1894" w:type="dxa"/>
+          </w:tcPr>
+          <w:p>
+            <w:pPr>
+              <w:jc w:val="center"/>
+            </w:pPr>
+            <w:r>
+              <w:t xml:space="preserve">PUT/id </w:t>
+            </w:r>
+          </w:p>
+        </w:tc>
+        <w:tc>
+          <w:tcPr>
+            <w:tcW w:w="2140" w:type="dxa"/>
+          </w:tcPr>
+          <w:p>
+            <w:r>
+              <w:t xml:space="preserve">Permet de mettre à jour une entrée de la DB à condition de connaitre son identifiant. </w:t>
+            </w:r>
+          </w:p>
+        </w:tc>
+        <w:tc>
+          <w:tcPr>
+            <w:tcW w:w="3585" w:type="dxa"/>
+          </w:tcPr>
+          <w:p>
+            <w:r>
+              <w:t>http://localhost:3000/api/users/2</w:t>
+            </w:r>
+          </w:p>
+        </w:tc>
+        <w:tc>
+          <w:tcPr>
+            <w:tcW w:w="1669" w:type="dxa"/>
+          </w:tcPr>
+          <w:p>
+            <w:pPr>
+              <w:rPr>
+                <w:color w:val="2F5496" w:themeColor="accent1" w:themeShade="BF"/>
+              </w:rPr>
+            </w:pPr>
+            <w:hyperlink r:id="rId13" w:history="1">
+              <w:r>
+                <w:rPr>
+                  <w:rStyle w:val="Lienhypertexte"/>
+                  <w:color w:val="2F5496" w:themeColor="accent1" w:themeShade="BF"/>
+                </w:rPr>
+                <w:t xml:space="preserve">ref </w:t>
+              </w:r>
+              <w:r>
+                <w:rPr>
+                  <w:rStyle w:val="Lienhypertexte"/>
+                  <w:color w:val="2F5496" w:themeColor="accent1" w:themeShade="BF"/>
+                </w:rPr>
+                <w:t>4</w:t>
+              </w:r>
+            </w:hyperlink>
+          </w:p>
+        </w:tc>
+      </w:tr>
+    </w:tbl>
+    <w:p/>
+    <w:p>
+      <w:pPr>
+        <w:pStyle w:val="Sous-titre"/>
+        <w:rPr>
+          <w:sz w:val="24"/>
+          <w:szCs w:val="24"/>
+        </w:rPr>
+      </w:pPr>
+      <w:r>
+        <w:rPr>
+          <w:sz w:val="24"/>
+          <w:szCs w:val="24"/>
+        </w:rPr>
+        <w:t>Catégorie</w:t>
+      </w:r>
+    </w:p>
+    <w:tbl>
+      <w:tblPr>
+        <w:tblStyle w:val="Grilledutableau"/>
+        <w:tblW w:w="0" w:type="auto"/>
+        <w:tblLook w:val="04A0" w:firstRow="1" w:lastRow="0" w:firstColumn="1" w:lastColumn="0" w:noHBand="0" w:noVBand="1"/>
+      </w:tblPr>
+      <w:tblGrid>
+        <w:gridCol w:w="1658"/>
+        <w:gridCol w:w="1943"/>
+        <w:gridCol w:w="4241"/>
+        <w:gridCol w:w="1446"/>
+      </w:tblGrid>
+      <w:tr>
+        <w:tc>
+          <w:tcPr>
+            <w:tcW w:w="1894" w:type="dxa"/>
+          </w:tcPr>
+          <w:p>
+            <w:pPr>
+              <w:jc w:val="center"/>
+            </w:pPr>
+            <w:r>
+              <w:t>Verbes</w:t>
+            </w:r>
+          </w:p>
+        </w:tc>
+        <w:tc>
+          <w:tcPr>
+            <w:tcW w:w="2140" w:type="dxa"/>
+          </w:tcPr>
+          <w:p>
+            <w:pPr>
+              <w:jc w:val="center"/>
+            </w:pPr>
+            <w:r>
+              <w:t>Utilisation</w:t>
+            </w:r>
+          </w:p>
+        </w:tc>
+        <w:tc>
+          <w:tcPr>
+            <w:tcW w:w="3585" w:type="dxa"/>
+          </w:tcPr>
+          <w:p>
+            <w:pPr>
+              <w:jc w:val="center"/>
+            </w:pPr>
+            <w:r>
+              <w:t>Exemple URI</w:t>
+            </w:r>
+          </w:p>
+        </w:tc>
+        <w:tc>
+          <w:tcPr>
+            <w:tcW w:w="1669" w:type="dxa"/>
+          </w:tcPr>
+          <w:p>
+            <w:pPr>
+              <w:jc w:val="center"/>
+            </w:pPr>
+            <w:r>
+              <w:t>JSON</w:t>
+            </w:r>
+          </w:p>
+        </w:tc>
+      </w:tr>
+      <w:tr>
+        <w:tc>
+          <w:tcPr>
+            <w:tcW w:w="1894" w:type="dxa"/>
+          </w:tcPr>
+          <w:p>
+            <w:pPr>
+              <w:jc w:val="center"/>
+            </w:pPr>
+            <w:r>
+              <w:t>Get</w:t>
+            </w:r>
+          </w:p>
+        </w:tc>
+        <w:tc>
+          <w:tcPr>
+            <w:tcW w:w="2140" w:type="dxa"/>
+          </w:tcPr>
+          <w:p>
+            <w:r>
+              <w:t>Retourne tou</w:t>
+            </w:r>
+            <w:r>
+              <w:t>tes les catégories de la db</w:t>
+            </w:r>
+          </w:p>
+        </w:tc>
+        <w:tc>
+          <w:tcPr>
+            <w:tcW w:w="3585" w:type="dxa"/>
+          </w:tcPr>
+          <w:p>
+            <w:r>
+              <w:t>http://localhost:3000/api/categorys/</w:t>
+            </w:r>
+          </w:p>
+        </w:tc>
+        <w:tc>
+          <w:tcPr>
+            <w:tcW w:w="1669" w:type="dxa"/>
+          </w:tcPr>
+          <w:p/>
+        </w:tc>
+      </w:tr>
+      <w:tr>
+        <w:tc>
+          <w:tcPr>
+            <w:tcW w:w="1894" w:type="dxa"/>
+          </w:tcPr>
+          <w:p>
+            <w:pPr>
+              <w:jc w:val="center"/>
+            </w:pPr>
+            <w:r>
+              <w:t>Get/id</w:t>
+            </w:r>
+          </w:p>
+        </w:tc>
+        <w:tc>
+          <w:tcPr>
+            <w:tcW w:w="2140" w:type="dxa"/>
+          </w:tcPr>
+          <w:p>
+            <w:r>
+              <w:t>Retourne un</w:t>
+            </w:r>
+            <w:r>
+              <w:t>e</w:t>
+            </w:r>
+            <w:r>
+              <w:t xml:space="preserve"> </w:t>
+            </w:r>
+            <w:r>
+              <w:t>catégorie</w:t>
+            </w:r>
+            <w:r>
+              <w:t xml:space="preserve"> précis</w:t>
+            </w:r>
+            <w:r>
+              <w:t>e</w:t>
+            </w:r>
+            <w:r>
+              <w:t xml:space="preserve"> de la db à condition de connaitre son id.</w:t>
+            </w:r>
+          </w:p>
+        </w:tc>
+        <w:tc>
+          <w:tcPr>
+            <w:tcW w:w="3585" w:type="dxa"/>
+          </w:tcPr>
+          <w:p>
+            <w:r>
+              <w:t>http://localhost:3000/api/categorys/7</w:t>
+            </w:r>
+          </w:p>
+        </w:tc>
+        <w:tc>
+          <w:tcPr>
+            <w:tcW w:w="1669" w:type="dxa"/>
+          </w:tcPr>
+          <w:p/>
+        </w:tc>
+      </w:tr>
+      <w:tr>
+        <w:tc>
+          <w:tcPr>
+            <w:tcW w:w="1894" w:type="dxa"/>
+          </w:tcPr>
+          <w:p>
+            <w:pPr>
+              <w:jc w:val="center"/>
+            </w:pPr>
+            <w:r>
+              <w:t>POST</w:t>
+            </w:r>
+          </w:p>
+        </w:tc>
+        <w:tc>
+          <w:tcPr>
+            <w:tcW w:w="2140" w:type="dxa"/>
+          </w:tcPr>
+          <w:p>
+            <w:r>
+              <w:t xml:space="preserve">Permet d’ajouter </w:t>
+            </w:r>
+            <w:r>
+              <w:t>une catégorie</w:t>
+            </w:r>
+            <w:r>
+              <w:t xml:space="preserve"> à la db.</w:t>
+            </w:r>
+          </w:p>
+        </w:tc>
+        <w:tc>
+          <w:tcPr>
+            <w:tcW w:w="3585" w:type="dxa"/>
+          </w:tcPr>
+          <w:p>
+            <w:r>
+              <w:t>http://localhost:3000/api/categorys/</w:t>
+            </w:r>
+          </w:p>
+        </w:tc>
+        <w:tc>
+          <w:tcPr>
+            <w:tcW w:w="1669" w:type="dxa"/>
+          </w:tcPr>
+          <w:p>
+            <w:pPr>
+              <w:rPr>
+                <w:color w:val="2F5496" w:themeColor="accent1" w:themeShade="BF"/>
+              </w:rPr>
+            </w:pPr>
+            <w:hyperlink r:id="rId14" w:history="1">
+              <w:r>
+                <w:rPr>
+                  <w:rStyle w:val="Lienhypertexte"/>
+                  <w:color w:val="2F5496" w:themeColor="accent1" w:themeShade="BF"/>
+                </w:rPr>
+                <w:t xml:space="preserve">ref </w:t>
+              </w:r>
+              <w:r>
+                <w:rPr>
+                  <w:rStyle w:val="Lienhypertexte"/>
+                  <w:color w:val="2F5496" w:themeColor="accent1" w:themeShade="BF"/>
+                </w:rPr>
+                <w:t>5</w:t>
+              </w:r>
+            </w:hyperlink>
+          </w:p>
+        </w:tc>
+      </w:tr>
+      <w:tr>
+        <w:tc>
+          <w:tcPr>
+            <w:tcW w:w="1894" w:type="dxa"/>
+          </w:tcPr>
+          <w:p>
+            <w:pPr>
+              <w:jc w:val="center"/>
+            </w:pPr>
+            <w:r>
+              <w:t>DELETE /id</w:t>
+            </w:r>
+          </w:p>
+        </w:tc>
+        <w:tc>
+          <w:tcPr>
+            <w:tcW w:w="2140" w:type="dxa"/>
+          </w:tcPr>
+          <w:p>
+            <w:r>
+              <w:t xml:space="preserve">Permet de </w:t>
+            </w:r>
+            <w:r>
+              <w:lastRenderedPageBreak/>
+              <w:t>supprimer un</w:t>
+            </w:r>
+            <w:r>
+              <w:t>e</w:t>
+            </w:r>
+            <w:r>
+              <w:t xml:space="preserve"> </w:t>
+            </w:r>
+            <w:r>
+              <w:t>catégorie</w:t>
+            </w:r>
+            <w:r>
+              <w:t xml:space="preserve"> de la db</w:t>
+            </w:r>
+          </w:p>
+        </w:tc>
+        <w:tc>
+          <w:tcPr>
+            <w:tcW w:w="3585" w:type="dxa"/>
+          </w:tcPr>
+          <w:p>
+            <w:r>
+              <w:lastRenderedPageBreak/>
+              <w:t>http://localhost:3000/api/categorys/2</w:t>
+            </w:r>
+          </w:p>
+        </w:tc>
+        <w:tc>
+          <w:tcPr>
+            <w:tcW w:w="1669" w:type="dxa"/>
+          </w:tcPr>
+          <w:p/>
+        </w:tc>
+      </w:tr>
+      <w:tr>
+        <w:tc>
+          <w:tcPr>
+            <w:tcW w:w="1894" w:type="dxa"/>
+          </w:tcPr>
+          <w:p>
+            <w:pPr>
+              <w:jc w:val="center"/>
+            </w:pPr>
+            <w:r>
+              <w:t xml:space="preserve">PUT/id </w:t>
+            </w:r>
+          </w:p>
+        </w:tc>
+        <w:tc>
+          <w:tcPr>
+            <w:tcW w:w="2140" w:type="dxa"/>
+          </w:tcPr>
+          <w:p>
+            <w:r>
+              <w:t xml:space="preserve">Permet de mettre à jour une entrée de la DB à condition de connaitre son identifiant. </w:t>
+            </w:r>
+          </w:p>
+        </w:tc>
+        <w:tc>
+          <w:tcPr>
+            <w:tcW w:w="3585" w:type="dxa"/>
+          </w:tcPr>
+          <w:p>
+            <w:r>
+              <w:t>http://localhost:3000/api/categorys/1</w:t>
+            </w:r>
+          </w:p>
+        </w:tc>
+        <w:tc>
+          <w:tcPr>
+            <w:tcW w:w="1669" w:type="dxa"/>
+          </w:tcPr>
+          <w:p>
+            <w:pPr>
+              <w:rPr>
+                <w:color w:val="2F5496" w:themeColor="accent1" w:themeShade="BF"/>
+              </w:rPr>
+            </w:pPr>
+            <w:hyperlink r:id="rId15" w:history="1">
+              <w:r>
+                <w:rPr>
+                  <w:rStyle w:val="Lienhypertexte"/>
+                  <w:color w:val="2F5496" w:themeColor="accent1" w:themeShade="BF"/>
+                </w:rPr>
+                <w:t>re</w:t>
+              </w:r>
+              <w:r>
+                <w:rPr>
+                  <w:rStyle w:val="Lienhypertexte"/>
+                  <w:color w:val="2F5496" w:themeColor="accent1" w:themeShade="BF"/>
+                </w:rPr>
+                <w:t>f</w:t>
+              </w:r>
+              <w:r>
+                <w:rPr>
+                  <w:rStyle w:val="Lienhypertexte"/>
+                  <w:color w:val="2F5496" w:themeColor="accent1" w:themeShade="BF"/>
+                </w:rPr>
+                <w:t xml:space="preserve"> </w:t>
+              </w:r>
+              <w:r>
+                <w:rPr>
+                  <w:rStyle w:val="Lienhypertexte"/>
+                  <w:color w:val="2F5496" w:themeColor="accent1" w:themeShade="BF"/>
+                </w:rPr>
+                <w:t>6</w:t>
+              </w:r>
+            </w:hyperlink>
+          </w:p>
+        </w:tc>
+      </w:tr>
+    </w:tbl>
+    <w:p/>
+    <w:p>
+      <w:pPr>
+        <w:pStyle w:val="Titre2"/>
+      </w:pPr>
+      <w:r>
+        <w:t>Base de données</w:t>
+      </w:r>
+    </w:p>
+    <w:p>
+      <w:pPr>
+        <w:pStyle w:val="Sous-titre"/>
+        <w:rPr>
+          <w:sz w:val="24"/>
+          <w:szCs w:val="24"/>
+        </w:rPr>
+      </w:pPr>
+      <w:r>
+        <w:rPr>
+          <w:sz w:val="24"/>
+          <w:szCs w:val="24"/>
+        </w:rPr>
+        <w:t>MCD</w:t>
+      </w:r>
+    </w:p>
+    <w:p>
+      <w:r>
+        <w:rPr>
+          <w:noProof/>
+        </w:rPr>
+        <w:drawing>
+          <wp:inline distT="0" distB="0" distL="0" distR="0" wp14:anchorId="0C42CB55" wp14:editId="471398C2">
+            <wp:extent cx="6246223" cy="2895600"/>
+            <wp:effectExtent l="0" t="0" r="0" b="0"/>
+            <wp:docPr id="1653110895" name="Image 1"/>
+            <wp:cNvGraphicFramePr>
+              <a:graphicFrameLocks xmlns:a="http://schemas.openxmlformats.org/drawingml/2006/main" noChangeAspect="1"/>
+            </wp:cNvGraphicFramePr>
+            <a:graphic xmlns:a="http://schemas.openxmlformats.org/drawingml/2006/main">
+              <a:graphicData uri="http://schemas.openxmlformats.org/drawingml/2006/picture">
+                <pic:pic xmlns:pic="http://schemas.openxmlformats.org/drawingml/2006/picture">
+                  <pic:nvPicPr>
+                    <pic:cNvPr id="0" name="Picture 1"/>
+                    <pic:cNvPicPr>
+                      <a:picLocks noChangeAspect="1" noChangeArrowheads="1"/>
+                    </pic:cNvPicPr>
+                  </pic:nvPicPr>
+                  <pic:blipFill>
+                    <a:blip r:embed="rId16">
+                      <a:extLst>
+                        <a:ext uri="{28A0092B-C50C-407E-A947-70E740481C1C}">
+                          <a14:useLocalDpi xmlns:a14="http://schemas.microsoft.com/office/drawing/2010/main" val="0"/>
+                        </a:ext>
+                      </a:extLst>
+                    </a:blip>
+                    <a:srcRect/>
+                    <a:stretch>
+                      <a:fillRect/>
+                    </a:stretch>
+                  </pic:blipFill>
+                  <pic:spPr bwMode="auto">
+                    <a:xfrm>
+                      <a:off x="0" y="0"/>
+                      <a:ext cx="6246223" cy="2895600"/>
+                    </a:xfrm>
+                    <a:prstGeom prst="rect">
+                      <a:avLst/>
+                    </a:prstGeom>
+                    <a:noFill/>
+                    <a:ln>
+                      <a:noFill/>
+                    </a:ln>
+                  </pic:spPr>
+                </pic:pic>
+              </a:graphicData>
+            </a:graphic>
+          </wp:inline>
+        </w:drawing>
+      </w:r>
+    </w:p>
+    <w:p>
+      <w:pPr>
+        <w:pStyle w:val="Sous-titre"/>
+      </w:pPr>
+      <w:r>
+        <w:t>Table</w:t>
+      </w:r>
+    </w:p>
+    <w:p>
+      <w:r>
+        <w:t>La base de données comprend 7 tables vous trouverez ci-dessous les raisons des cardinalités de chacune d’entre elle ainsi que les raisons de leur emplacement.</w:t>
+      </w:r>
+    </w:p>
+    <w:p>
+      <w:pPr>
+        <w:pStyle w:val="Paragraphedeliste"/>
+        <w:numPr>
+          <w:ilvl w:val="0"/>
+          <w:numId w:val="14"/>
+        </w:numPr>
+      </w:pPr>
+      <w:r>
+        <w:t>T_utilisateur :</w:t>
+      </w:r>
+    </w:p>
+    <w:p>
+      <w:pPr>
+        <w:pStyle w:val="Paragraphedeliste"/>
+        <w:numPr>
+          <w:ilvl w:val="1"/>
+          <w:numId w:val="14"/>
+        </w:numPr>
+      </w:pPr>
+      <w:r>
+        <w:t>Contient le pseudo, le mot de passe et la date d’entrée de l’utilisateur.</w:t>
+      </w:r>
+    </w:p>
+    <w:p>
+      <w:pPr>
+        <w:pStyle w:val="Paragraphedeliste"/>
+        <w:numPr>
+          <w:ilvl w:val="1"/>
+          <w:numId w:val="14"/>
+        </w:numPr>
+      </w:pPr>
+      <w:r>
+        <w:t>Est associer à la table livre afin que l’utilisateur puissent proposer des livre</w:t>
+      </w:r>
+      <w:r>
+        <w:t>s</w:t>
+      </w:r>
+      <w:r>
+        <w:t xml:space="preserve">, chacun des livres de </w:t>
+      </w:r>
+      <w:r>
+        <w:t>l’ayant</w:t>
+      </w:r>
+      <w:r>
+        <w:t xml:space="preserve"> été proposer par un utilisateur </w:t>
+      </w:r>
+      <w:r>
+        <w:t>a donc un lien vers l’id de l’utilisateur l’ayant proposé.</w:t>
+      </w:r>
+    </w:p>
+    <w:p>
+      <w:pPr>
+        <w:pStyle w:val="Paragraphedeliste"/>
+        <w:numPr>
+          <w:ilvl w:val="1"/>
+          <w:numId w:val="14"/>
+        </w:numPr>
+      </w:pPr>
+      <w:r>
+        <w:t xml:space="preserve">Est associer à la table appréciation afin de permettre à l’utilisateur de pouvoir laisser des appréciations et de connaitre </w:t>
+      </w:r>
+      <w:r>
+        <w:t>quelle utilisateur à laisser quelle appréciations.</w:t>
+      </w:r>
+    </w:p>
+    <w:p/>
+    <w:p/>
+    <w:p/>
+    <w:p/>
+    <w:p/>
+    <w:p/>
+    <w:p/>
+    <w:p/>
+    <w:p/>
+    <w:p>
+      <w:pPr>
+        <w:pStyle w:val="Sous-titre"/>
+        <w:rPr>
+          <w:sz w:val="24"/>
+          <w:szCs w:val="24"/>
+        </w:rPr>
+      </w:pPr>
+      <w:r>
+        <w:rPr>
+          <w:sz w:val="24"/>
+          <w:szCs w:val="24"/>
+        </w:rPr>
+        <w:t>MLD</w:t>
+      </w:r>
+    </w:p>
+    <w:p>
+      <w:r>
+        <w:rPr>
+          <w:noProof/>
+        </w:rPr>
+        <w:drawing>
+          <wp:inline distT="0" distB="0" distL="0" distR="0" wp14:anchorId="688C297D" wp14:editId="02D75ACA">
+            <wp:extent cx="5756910" cy="3172460"/>
+            <wp:effectExtent l="0" t="0" r="0" b="0"/>
+            <wp:docPr id="1610619808" name="Image 2"/>
+            <wp:cNvGraphicFramePr>
+              <a:graphicFrameLocks xmlns:a="http://schemas.openxmlformats.org/drawingml/2006/main" noChangeAspect="1"/>
+            </wp:cNvGraphicFramePr>
+            <a:graphic xmlns:a="http://schemas.openxmlformats.org/drawingml/2006/main">
+              <a:graphicData uri="http://schemas.openxmlformats.org/drawingml/2006/picture">
+                <pic:pic xmlns:pic="http://schemas.openxmlformats.org/drawingml/2006/picture">
+                  <pic:nvPicPr>
+                    <pic:cNvPr id="0" name="Picture 2"/>
+                    <pic:cNvPicPr>
+                      <a:picLocks noChangeAspect="1" noChangeArrowheads="1"/>
+                    </pic:cNvPicPr>
+                  </pic:nvPicPr>
+                  <pic:blipFill>
+                    <a:blip r:embed="rId17">
+                      <a:extLst>
+                        <a:ext uri="{28A0092B-C50C-407E-A947-70E740481C1C}">
+                          <a14:useLocalDpi xmlns:a14="http://schemas.microsoft.com/office/drawing/2010/main" val="0"/>
+                        </a:ext>
+                      </a:extLst>
+                    </a:blip>
+                    <a:srcRect/>
+                    <a:stretch>
+                      <a:fillRect/>
+                    </a:stretch>
+                  </pic:blipFill>
+                  <pic:spPr bwMode="auto">
+                    <a:xfrm>
+                      <a:off x="0" y="0"/>
+                      <a:ext cx="5756910" cy="3172460"/>
+                    </a:xfrm>
+                    <a:prstGeom prst="rect">
+                      <a:avLst/>
+                    </a:prstGeom>
+                    <a:noFill/>
+                    <a:ln>
+                      <a:noFill/>
+                    </a:ln>
+                  </pic:spPr>
+                </pic:pic>
+              </a:graphicData>
+            </a:graphic>
+          </wp:inline>
+        </w:drawing>
+      </w:r>
+    </w:p>
+    <w:p/>
+    <w:p/>
+    <w:p>
+      <w:pPr>
         <w:pStyle w:val="Titre1"/>
       </w:pPr>
       <w:bookmarkStart w:id="4" w:name="_Toc160533971"/>
@@ -1277,7 +2243,7 @@
       <w:bookmarkEnd w:id="7"/>
     </w:p>
     <w:sectPr>
-      <w:footerReference w:type="default" r:id="rId10"/>
+      <w:footerReference w:type="default" r:id="rId18"/>
       <w:pgSz w:w="11906" w:h="16838"/>
       <w:pgMar w:top="1417" w:right="1417" w:bottom="1417" w:left="1417" w:header="708" w:footer="708" w:gutter="0"/>
       <w:pgBorders w:offsetFrom="page">
@@ -1337,15 +2303,7 @@
       <w:t xml:space="preserve"> : </w:t>
     </w:r>
     <w:r>
-      <w:t xml:space="preserve">Sofien Habib </w:t>
-    </w:r>
-    <w:proofErr w:type="spellStart"/>
-    <w:r>
-      <w:t>Belkhiria</w:t>
-    </w:r>
-    <w:proofErr w:type="spellEnd"/>
-    <w:r>
-      <w:t xml:space="preserve"> - Lucas Lordon</w:t>
+      <w:t>Sofien Habib Belkhiria - Lucas Lordon</w:t>
     </w:r>
     <w:r>
       <w:rPr>
@@ -1390,15 +2348,7 @@
       <w:t xml:space="preserve"> : </w:t>
     </w:r>
     <w:r>
-      <w:t xml:space="preserve">Sofien Habib </w:t>
-    </w:r>
-    <w:proofErr w:type="spellStart"/>
-    <w:r>
-      <w:t>Belkhiria</w:t>
-    </w:r>
-    <w:proofErr w:type="spellEnd"/>
-    <w:r>
-      <w:t xml:space="preserve"> - Lucas Lordon</w:t>
+      <w:t>Sofien Habib Belkhiria - Lucas Lordon</w:t>
     </w:r>
     <w:r>
       <w:tab/>
@@ -2521,6 +3471,118 @@
     </w:lvl>
   </w:abstractNum>
   <w:abstractNum w:abstractNumId="10" w15:restartNumberingAfterBreak="0">
+    <w:nsid w:val="624E0976"/>
+    <w:multiLevelType w:val="hybridMultilevel"/>
+    <w:tmpl w:val="3AC622F4"/>
+    <w:lvl w:ilvl="0" w:tplc="E38AEB08">
+      <w:numFmt w:val="bullet"/>
+      <w:lvlText w:val="-"/>
+      <w:lvlJc w:val="left"/>
+      <w:pPr>
+        <w:ind w:left="720" w:hanging="360"/>
+      </w:pPr>
+      <w:rPr>
+        <w:rFonts w:ascii="Century Gothic" w:eastAsiaTheme="minorHAnsi" w:hAnsi="Century Gothic" w:cstheme="minorBidi" w:hint="default"/>
+      </w:rPr>
+    </w:lvl>
+    <w:lvl w:ilvl="1" w:tplc="100C0003">
+      <w:start w:val="1"/>
+      <w:numFmt w:val="bullet"/>
+      <w:lvlText w:val="o"/>
+      <w:lvlJc w:val="left"/>
+      <w:pPr>
+        <w:ind w:left="1440" w:hanging="360"/>
+      </w:pPr>
+      <w:rPr>
+        <w:rFonts w:ascii="Courier New" w:hAnsi="Courier New" w:cs="Courier New" w:hint="default"/>
+      </w:rPr>
+    </w:lvl>
+    <w:lvl w:ilvl="2" w:tplc="100C0005" w:tentative="1">
+      <w:start w:val="1"/>
+      <w:numFmt w:val="bullet"/>
+      <w:lvlText w:val=""/>
+      <w:lvlJc w:val="left"/>
+      <w:pPr>
+        <w:ind w:left="2160" w:hanging="360"/>
+      </w:pPr>
+      <w:rPr>
+        <w:rFonts w:ascii="Wingdings" w:hAnsi="Wingdings" w:hint="default"/>
+      </w:rPr>
+    </w:lvl>
+    <w:lvl w:ilvl="3" w:tplc="100C0001" w:tentative="1">
+      <w:start w:val="1"/>
+      <w:numFmt w:val="bullet"/>
+      <w:lvlText w:val=""/>
+      <w:lvlJc w:val="left"/>
+      <w:pPr>
+        <w:ind w:left="2880" w:hanging="360"/>
+      </w:pPr>
+      <w:rPr>
+        <w:rFonts w:ascii="Symbol" w:hAnsi="Symbol" w:hint="default"/>
+      </w:rPr>
+    </w:lvl>
+    <w:lvl w:ilvl="4" w:tplc="100C0003" w:tentative="1">
+      <w:start w:val="1"/>
+      <w:numFmt w:val="bullet"/>
+      <w:lvlText w:val="o"/>
+      <w:lvlJc w:val="left"/>
+      <w:pPr>
+        <w:ind w:left="3600" w:hanging="360"/>
+      </w:pPr>
+      <w:rPr>
+        <w:rFonts w:ascii="Courier New" w:hAnsi="Courier New" w:cs="Courier New" w:hint="default"/>
+      </w:rPr>
+    </w:lvl>
+    <w:lvl w:ilvl="5" w:tplc="100C0005" w:tentative="1">
+      <w:start w:val="1"/>
+      <w:numFmt w:val="bullet"/>
+      <w:lvlText w:val=""/>
+      <w:lvlJc w:val="left"/>
+      <w:pPr>
+        <w:ind w:left="4320" w:hanging="360"/>
+      </w:pPr>
+      <w:rPr>
+        <w:rFonts w:ascii="Wingdings" w:hAnsi="Wingdings" w:hint="default"/>
+      </w:rPr>
+    </w:lvl>
+    <w:lvl w:ilvl="6" w:tplc="100C0001" w:tentative="1">
+      <w:start w:val="1"/>
+      <w:numFmt w:val="bullet"/>
+      <w:lvlText w:val=""/>
+      <w:lvlJc w:val="left"/>
+      <w:pPr>
+        <w:ind w:left="5040" w:hanging="360"/>
+      </w:pPr>
+      <w:rPr>
+        <w:rFonts w:ascii="Symbol" w:hAnsi="Symbol" w:hint="default"/>
+      </w:rPr>
+    </w:lvl>
+    <w:lvl w:ilvl="7" w:tplc="100C0003" w:tentative="1">
+      <w:start w:val="1"/>
+      <w:numFmt w:val="bullet"/>
+      <w:lvlText w:val="o"/>
+      <w:lvlJc w:val="left"/>
+      <w:pPr>
+        <w:ind w:left="5760" w:hanging="360"/>
+      </w:pPr>
+      <w:rPr>
+        <w:rFonts w:ascii="Courier New" w:hAnsi="Courier New" w:cs="Courier New" w:hint="default"/>
+      </w:rPr>
+    </w:lvl>
+    <w:lvl w:ilvl="8" w:tplc="100C0005" w:tentative="1">
+      <w:start w:val="1"/>
+      <w:numFmt w:val="bullet"/>
+      <w:lvlText w:val=""/>
+      <w:lvlJc w:val="left"/>
+      <w:pPr>
+        <w:ind w:left="6480" w:hanging="360"/>
+      </w:pPr>
+      <w:rPr>
+        <w:rFonts w:ascii="Wingdings" w:hAnsi="Wingdings" w:hint="default"/>
+      </w:rPr>
+    </w:lvl>
+  </w:abstractNum>
+  <w:abstractNum w:abstractNumId="11" w15:restartNumberingAfterBreak="0">
     <w:nsid w:val="6EDD6540"/>
     <w:multiLevelType w:val="hybridMultilevel"/>
     <w:tmpl w:val="7E88C33E"/>
@@ -2633,7 +3695,7 @@
       </w:rPr>
     </w:lvl>
   </w:abstractNum>
-  <w:abstractNum w:abstractNumId="11" w15:restartNumberingAfterBreak="0">
+  <w:abstractNum w:abstractNumId="12" w15:restartNumberingAfterBreak="0">
     <w:nsid w:val="716F754B"/>
     <w:multiLevelType w:val="hybridMultilevel"/>
     <w:tmpl w:val="8CC03F38"/>
@@ -2745,7 +3807,7 @@
       </w:rPr>
     </w:lvl>
   </w:abstractNum>
-  <w:abstractNum w:abstractNumId="12" w15:restartNumberingAfterBreak="0">
+  <w:abstractNum w:abstractNumId="13" w15:restartNumberingAfterBreak="0">
     <w:nsid w:val="7F6D5840"/>
     <w:multiLevelType w:val="hybridMultilevel"/>
     <w:tmpl w:val="C5A048F8"/>
@@ -2883,19 +3945,22 @@
     <w:abstractNumId w:val="2"/>
   </w:num>
   <w:num w:numId="9" w16cid:durableId="5252044">
-    <w:abstractNumId w:val="12"/>
+    <w:abstractNumId w:val="13"/>
   </w:num>
   <w:num w:numId="10" w16cid:durableId="354892622">
-    <w:abstractNumId w:val="10"/>
+    <w:abstractNumId w:val="11"/>
   </w:num>
   <w:num w:numId="11" w16cid:durableId="199368346">
     <w:abstractNumId w:val="0"/>
   </w:num>
   <w:num w:numId="12" w16cid:durableId="2035886916">
-    <w:abstractNumId w:val="11"/>
+    <w:abstractNumId w:val="12"/>
   </w:num>
   <w:num w:numId="13" w16cid:durableId="1675373906">
     <w:abstractNumId w:val="5"/>
+  </w:num>
+  <w:num w:numId="14" w16cid:durableId="299456530">
+    <w:abstractNumId w:val="10"/>
   </w:num>
 </w:numbering>
 </file>

</xml_diff>

<commit_message>
structure du code oke
</commit_message>
<xml_diff>
--- a/Doc/WIP/Rapport_P_WEB295.docx
+++ b/Doc/WIP/Rapport_P_WEB295.docx
@@ -1,6 +1,6 @@
 
 <file path=word/document.xml><?xml version="1.0" encoding="utf-8"?>
-<w:document xmlns:wpc="http://schemas.microsoft.com/office/word/2010/wordprocessingCanvas" xmlns:cx="http://schemas.microsoft.com/office/drawing/2014/chartex" xmlns:cx1="http://schemas.microsoft.com/office/drawing/2015/9/8/chartex" xmlns:cx2="http://schemas.microsoft.com/office/drawing/2015/10/21/chartex" xmlns:cx3="http://schemas.microsoft.com/office/drawing/2016/5/9/chartex" xmlns:cx4="http://schemas.microsoft.com/office/drawing/2016/5/10/chartex" xmlns:cx5="http://schemas.microsoft.com/office/drawing/2016/5/11/chartex" xmlns:cx6="http://schemas.microsoft.com/office/drawing/2016/5/12/chartex" xmlns:cx7="http://schemas.microsoft.com/office/drawing/2016/5/13/chartex" xmlns:cx8="http://schemas.microsoft.com/office/drawing/2016/5/14/chartex" xmlns:mc="http://schemas.openxmlformats.org/markup-compatibility/2006" xmlns:aink="http://schemas.microsoft.com/office/drawing/2016/ink" xmlns:am3d="http://schemas.microsoft.com/office/drawing/2017/model3d" xmlns:o="urn:schemas-microsoft-com:office:office" xmlns:oel="http://schemas.microsoft.com/office/2019/extlst" xmlns:r="http://schemas.openxmlformats.org/officeDocument/2006/relationships" xmlns:m="http://schemas.openxmlformats.org/officeDocument/2006/math" xmlns:v="urn:schemas-microsoft-com:vml" xmlns:wp14="http://schemas.microsoft.com/office/word/2010/wordprocessingDrawing" xmlns:wp="http://schemas.openxmlformats.org/drawingml/2006/wordprocessingDrawing" xmlns:w10="urn:schemas-microsoft-com:office:word" xmlns:w="http://schemas.openxmlformats.org/wordprocessingml/2006/main" xmlns:w14="http://schemas.microsoft.com/office/word/2010/wordml" xmlns:w15="http://schemas.microsoft.com/office/word/2012/wordml" xmlns:w16cex="http://schemas.microsoft.com/office/word/2018/wordml/cex" xmlns:w16cid="http://schemas.microsoft.com/office/word/2016/wordml/cid" xmlns:w16="http://schemas.microsoft.com/office/word/2018/wordml" xmlns:w16sdtdh="http://schemas.microsoft.com/office/word/2020/wordml/sdtdatahash" xmlns:w16se="http://schemas.microsoft.com/office/word/2015/wordml/symex" xmlns:wpg="http://schemas.microsoft.com/office/word/2010/wordprocessingGroup" xmlns:wpi="http://schemas.microsoft.com/office/word/2010/wordprocessingInk" xmlns:wne="http://schemas.microsoft.com/office/word/2006/wordml" xmlns:wps="http://schemas.microsoft.com/office/word/2010/wordprocessingShape" mc:Ignorable="w14 w15 w16se w16cid w16 w16cex w16sdtdh wp14">
+<w:document xmlns:wpc="http://schemas.microsoft.com/office/word/2010/wordprocessingCanvas" xmlns:cx="http://schemas.microsoft.com/office/drawing/2014/chartex" xmlns:cx1="http://schemas.microsoft.com/office/drawing/2015/9/8/chartex" xmlns:cx2="http://schemas.microsoft.com/office/drawing/2015/10/21/chartex" xmlns:cx3="http://schemas.microsoft.com/office/drawing/2016/5/9/chartex" xmlns:cx4="http://schemas.microsoft.com/office/drawing/2016/5/10/chartex" xmlns:cx5="http://schemas.microsoft.com/office/drawing/2016/5/11/chartex" xmlns:cx6="http://schemas.microsoft.com/office/drawing/2016/5/12/chartex" xmlns:cx7="http://schemas.microsoft.com/office/drawing/2016/5/13/chartex" xmlns:cx8="http://schemas.microsoft.com/office/drawing/2016/5/14/chartex" xmlns:mc="http://schemas.openxmlformats.org/markup-compatibility/2006" xmlns:aink="http://schemas.microsoft.com/office/drawing/2016/ink" xmlns:am3d="http://schemas.microsoft.com/office/drawing/2017/model3d" xmlns:o="urn:schemas-microsoft-com:office:office" xmlns:oel="http://schemas.microsoft.com/office/2019/extlst" xmlns:r="http://schemas.openxmlformats.org/officeDocument/2006/relationships" xmlns:m="http://schemas.openxmlformats.org/officeDocument/2006/math" xmlns:v="urn:schemas-microsoft-com:vml" xmlns:wp14="http://schemas.microsoft.com/office/word/2010/wordprocessingDrawing" xmlns:wp="http://schemas.openxmlformats.org/drawingml/2006/wordprocessingDrawing" xmlns:w10="urn:schemas-microsoft-com:office:word" xmlns:w="http://schemas.openxmlformats.org/wordprocessingml/2006/main" xmlns:w14="http://schemas.microsoft.com/office/word/2010/wordml" xmlns:w15="http://schemas.microsoft.com/office/word/2012/wordml" xmlns:w16cex="http://schemas.microsoft.com/office/word/2018/wordml/cex" xmlns:w16cid="http://schemas.microsoft.com/office/word/2016/wordml/cid" xmlns:w16="http://schemas.microsoft.com/office/word/2018/wordml" xmlns:w16du="http://schemas.microsoft.com/office/word/2023/wordml/word16du" xmlns:w16sdtdh="http://schemas.microsoft.com/office/word/2020/wordml/sdtdatahash" xmlns:w16se="http://schemas.microsoft.com/office/word/2015/wordml/symex" xmlns:wpg="http://schemas.microsoft.com/office/word/2010/wordprocessingGroup" xmlns:wpi="http://schemas.microsoft.com/office/word/2010/wordprocessingInk" xmlns:wne="http://schemas.microsoft.com/office/word/2006/wordml" xmlns:wps="http://schemas.microsoft.com/office/word/2010/wordprocessingShape" mc:Ignorable="w14 w15 w16se w16cid w16 w16cex w16sdtdh wp14">
   <w:body>
     <w:p>
       <w:pPr>
@@ -981,6 +981,8 @@
         <w:jc w:val="both"/>
       </w:pPr>
       <w:bookmarkStart w:id="3" w:name="_Toc160533970"/>
+      <w:bookmarkStart w:id="4" w:name="_Routes"/>
+      <w:bookmarkEnd w:id="4"/>
       <w:r>
         <w:t>Routes</w:t>
       </w:r>
@@ -1010,10 +1012,10 @@
         <w:tblLook w:val="04A0" w:firstRow="1" w:lastRow="0" w:firstColumn="1" w:lastColumn="0" w:noHBand="0" w:noVBand="1"/>
       </w:tblPr>
       <w:tblGrid>
-        <w:gridCol w:w="1766"/>
-        <w:gridCol w:w="2038"/>
-        <w:gridCol w:w="3937"/>
-        <w:gridCol w:w="1547"/>
+        <w:gridCol w:w="853"/>
+        <w:gridCol w:w="1232"/>
+        <w:gridCol w:w="6498"/>
+        <w:gridCol w:w="705"/>
       </w:tblGrid>
       <w:tr>
         <w:tc>
@@ -1167,7 +1169,11 @@
               <w:t xml:space="preserve"> </w:t>
             </w:r>
             <w:r>
-              <w:t xml:space="preserve">à condition que la personne entre l’identifiant du </w:t>
+              <w:t xml:space="preserve">à condition que la </w:t>
+            </w:r>
+            <w:r>
+              <w:lastRenderedPageBreak/>
+              <w:t xml:space="preserve">personne entre l’identifiant du </w:t>
             </w:r>
             <w:r>
               <w:t>livre</w:t>
@@ -1183,6 +1189,7 @@
           </w:tcPr>
           <w:p>
             <w:r>
+              <w:lastRenderedPageBreak/>
               <w:t>http://localhost/api/books/</w:t>
             </w:r>
             <w:r>
@@ -1295,11 +1302,7 @@
               <w:t>Permet de supprimer un</w:t>
             </w:r>
             <w:r>
-              <w:t xml:space="preserve"> </w:t>
-            </w:r>
-            <w:r>
-              <w:lastRenderedPageBreak/>
-              <w:t>livre à condition de connaitre son ID</w:t>
+              <w:t xml:space="preserve"> livre à condition de connaitre son ID</w:t>
             </w:r>
             <w:r>
               <w:t>.</w:t>
@@ -1312,7 +1315,6 @@
           </w:tcPr>
           <w:p>
             <w:r>
-              <w:lastRenderedPageBreak/>
               <w:t>http://localhost:3000/api/books/</w:t>
             </w:r>
             <w:r>
@@ -1444,7 +1446,11 @@
           <w:tcPr>
             <w:tcW w:w="3585" w:type="dxa"/>
           </w:tcPr>
-          <w:p/>
+          <w:p>
+            <w:r>
+              <w:t>http://localhost:3000/api/categorys/booksCategorys?category=fant</w:t>
+            </w:r>
+          </w:p>
         </w:tc>
         <w:tc>
           <w:tcPr>
@@ -1624,7 +1630,11 @@
             </w:r>
             <w:proofErr w:type="spellEnd"/>
             <w:r>
-              <w:t xml:space="preserve"> à condition de connaitre son id</w:t>
+              <w:t xml:space="preserve"> à condition de </w:t>
+            </w:r>
+            <w:r>
+              <w:lastRenderedPageBreak/>
+              <w:t>connaitre son id</w:t>
             </w:r>
             <w:r>
               <w:t>.</w:t>
@@ -1637,6 +1647,7 @@
           </w:tcPr>
           <w:p>
             <w:r>
+              <w:lastRenderedPageBreak/>
               <w:t>http://localhost:3000/api/users</w:t>
             </w:r>
             <w:r>
@@ -2030,11 +2041,7 @@
             </w:r>
             <w:proofErr w:type="spellEnd"/>
             <w:r>
-              <w:t xml:space="preserve"> à condition </w:t>
-            </w:r>
-            <w:r>
-              <w:lastRenderedPageBreak/>
-              <w:t>de connaitre son id.</w:t>
+              <w:t xml:space="preserve"> à condition de connaitre son id.</w:t>
             </w:r>
           </w:p>
         </w:tc>
@@ -2044,7 +2051,6 @@
           </w:tcPr>
           <w:p>
             <w:r>
-              <w:lastRenderedPageBreak/>
               <w:t>http://localhost:3000/api/categorys/</w:t>
             </w:r>
             <w:r>
@@ -2284,6 +2290,7 @@
         <w:rPr>
           <w:noProof/>
         </w:rPr>
+        <w:lastRenderedPageBreak/>
         <w:drawing>
           <wp:inline distT="0" distB="0" distL="0" distR="0" wp14:anchorId="3B8DAA08" wp14:editId="6873C28C">
             <wp:extent cx="5756910" cy="2950210"/>
@@ -2418,7 +2425,6 @@
         </w:numPr>
       </w:pPr>
       <w:r>
-        <w:lastRenderedPageBreak/>
         <w:t xml:space="preserve">Est associer à la table appréciation afin de permettre à l’utilisateur de pouvoir laisser des appréciations et de connaitre </w:t>
       </w:r>
       <w:r>
@@ -2443,25 +2449,7 @@
         </w:numPr>
       </w:pPr>
       <w:r>
-        <w:t xml:space="preserve">Est associer à la table </w:t>
-      </w:r>
-      <w:r>
-        <w:t>commentaire</w:t>
-      </w:r>
-      <w:r>
-        <w:t xml:space="preserve"> afin de permettre à l’utilisateur de pouvoir laisser des </w:t>
-      </w:r>
-      <w:r>
-        <w:t>commentaires</w:t>
-      </w:r>
-      <w:r>
-        <w:t xml:space="preserve"> et de connaitre quel utilisateur à laisser quel </w:t>
-      </w:r>
-      <w:r>
-        <w:t>commentaire</w:t>
-      </w:r>
-      <w:r>
-        <w:t>.</w:t>
+        <w:t>Est associer à la table commentaire afin de permettre à l’utilisateur de pouvoir laisser des commentaires et de connaitre quel utilisateur à laisser quel commentaire.</w:t>
       </w:r>
     </w:p>
     <w:p>
@@ -2497,16 +2485,7 @@
         </w:numPr>
       </w:pPr>
       <w:r>
-        <w:t xml:space="preserve">Est associer à la table </w:t>
-      </w:r>
-      <w:r>
-        <w:t>éditeur</w:t>
-      </w:r>
-      <w:r>
-        <w:t xml:space="preserve"> afin de permettre à l’utilisateur de</w:t>
-      </w:r>
-      <w:r>
-        <w:t xml:space="preserve"> connaitre quel éditeur a édité le livre.</w:t>
+        <w:t>Est associer à la table éditeur afin de permettre à l’utilisateur de connaitre quel éditeur a édité le livre.</w:t>
       </w:r>
     </w:p>
     <w:p>
@@ -2518,16 +2497,7 @@
         </w:numPr>
       </w:pPr>
       <w:r>
-        <w:t xml:space="preserve">Est associer à la table </w:t>
-      </w:r>
-      <w:r>
-        <w:t>catégorie</w:t>
-      </w:r>
-      <w:r>
-        <w:t xml:space="preserve"> afin de permettre à l’utilisateur de connaitre quel</w:t>
-      </w:r>
-      <w:r>
-        <w:t xml:space="preserve"> sont les catégories associer au livre.</w:t>
+        <w:t>Est associer à la table catégorie afin de permettre à l’utilisateur de connaitre quel sont les catégories associer au livre.</w:t>
       </w:r>
     </w:p>
     <w:p>
@@ -2539,19 +2509,7 @@
         </w:numPr>
       </w:pPr>
       <w:r>
-        <w:t xml:space="preserve">Est associer à la table </w:t>
-      </w:r>
-      <w:r>
-        <w:t>auteur</w:t>
-      </w:r>
-      <w:r>
-        <w:t xml:space="preserve"> afin de permettre à l’utilisateur de connaitre qu</w:t>
-      </w:r>
-      <w:r>
-        <w:t>i est l’auteur du livre</w:t>
-      </w:r>
-      <w:r>
-        <w:t>.</w:t>
+        <w:t>Est associer à la table auteur afin de permettre à l’utilisateur de connaitre qui est l’auteur du livre.</w:t>
       </w:r>
     </w:p>
     <w:p>
@@ -2623,6 +2581,7 @@
         </w:numPr>
       </w:pPr>
       <w:r>
+        <w:lastRenderedPageBreak/>
         <w:t>Contient le nom de l’éditeur</w:t>
       </w:r>
     </w:p>
@@ -2760,6 +2719,19 @@
         </w:drawing>
       </w:r>
     </w:p>
+    <w:p/>
+    <w:p/>
+    <w:p/>
+    <w:p/>
+    <w:p/>
+    <w:p/>
+    <w:p/>
+    <w:p/>
+    <w:p/>
+    <w:p/>
+    <w:p/>
+    <w:p/>
+    <w:p/>
     <w:p>
       <w:pPr>
         <w:pStyle w:val="Titre2"/>
@@ -2789,13 +2761,7 @@
         </w:numPr>
       </w:pPr>
       <w:r>
-        <w:t xml:space="preserve">Vous trouverez ci-dessous une analyse du code de l’API en commençant par la structure des fichiers, passant par les </w:t>
-      </w:r>
-      <w:r>
-        <w:t>modules utiliser</w:t>
-      </w:r>
-      <w:r>
-        <w:t xml:space="preserve"> et finissant par le contenu des fichiers.</w:t>
+        <w:t>Vous trouverez ci-dessous une analyse du code de l’API en commençant par la structure des fichiers, passant par les modules utiliser et finissant par le contenu des fichiers.</w:t>
       </w:r>
     </w:p>
     <w:p>
@@ -3084,7 +3050,13 @@
       <w:pPr>
         <w:pStyle w:val="Sous-titre"/>
       </w:pPr>
-      <w:r>
+    </w:p>
+    <w:p>
+      <w:pPr>
+        <w:pStyle w:val="Sous-titre"/>
+      </w:pPr>
+      <w:r>
+        <w:lastRenderedPageBreak/>
         <w:t>Code Final</w:t>
       </w:r>
     </w:p>
@@ -3097,68 +3069,426 @@
         </w:numPr>
       </w:pPr>
       <w:r>
+        <w:t xml:space="preserve">Code final de l’API, fusion du code de Lucas et </w:t>
+      </w:r>
+      <w:proofErr w:type="spellStart"/>
+      <w:r>
+        <w:t>Sofiène</w:t>
+      </w:r>
+      <w:proofErr w:type="spellEnd"/>
+      <w:r>
+        <w:t>.</w:t>
+      </w:r>
+    </w:p>
+    <w:p>
+      <w:pPr>
+        <w:pStyle w:val="Titre2"/>
+      </w:pPr>
+      <w:r>
+        <w:t xml:space="preserve">Structure </w:t>
+      </w:r>
+      <w:r>
+        <w:t xml:space="preserve">dossier </w:t>
+      </w:r>
+      <w:proofErr w:type="spellStart"/>
+      <w:r>
+        <w:t>codeFinal</w:t>
+      </w:r>
+      <w:proofErr w:type="spellEnd"/>
+    </w:p>
+    <w:p>
+      <w:r>
+        <w:rPr>
+          <w:noProof/>
+        </w:rPr>
+        <w:drawing>
+          <wp:inline distT="0" distB="0" distL="0" distR="0" wp14:anchorId="63ECB42D" wp14:editId="52734A52">
+            <wp:extent cx="5753100" cy="2724150"/>
+            <wp:effectExtent l="0" t="0" r="0" b="0"/>
+            <wp:docPr id="1758286513" name="Image 1"/>
+            <wp:cNvGraphicFramePr>
+              <a:graphicFrameLocks xmlns:a="http://schemas.openxmlformats.org/drawingml/2006/main" noChangeAspect="1"/>
+            </wp:cNvGraphicFramePr>
+            <a:graphic xmlns:a="http://schemas.openxmlformats.org/drawingml/2006/main">
+              <a:graphicData uri="http://schemas.openxmlformats.org/drawingml/2006/picture">
+                <pic:pic xmlns:pic="http://schemas.openxmlformats.org/drawingml/2006/picture">
+                  <pic:nvPicPr>
+                    <pic:cNvPr id="0" name="Picture 1"/>
+                    <pic:cNvPicPr>
+                      <a:picLocks noChangeAspect="1" noChangeArrowheads="1"/>
+                    </pic:cNvPicPr>
+                  </pic:nvPicPr>
+                  <pic:blipFill>
+                    <a:blip r:embed="rId19" cstate="print">
+                      <a:extLst>
+                        <a:ext uri="{28A0092B-C50C-407E-A947-70E740481C1C}">
+                          <a14:useLocalDpi xmlns:a14="http://schemas.microsoft.com/office/drawing/2010/main" val="0"/>
+                        </a:ext>
+                      </a:extLst>
+                    </a:blip>
+                    <a:srcRect/>
+                    <a:stretch>
+                      <a:fillRect/>
+                    </a:stretch>
+                  </pic:blipFill>
+                  <pic:spPr bwMode="auto">
+                    <a:xfrm>
+                      <a:off x="0" y="0"/>
+                      <a:ext cx="5753100" cy="2724150"/>
+                    </a:xfrm>
+                    <a:prstGeom prst="rect">
+                      <a:avLst/>
+                    </a:prstGeom>
+                    <a:noFill/>
+                    <a:ln>
+                      <a:noFill/>
+                    </a:ln>
+                  </pic:spPr>
+                </pic:pic>
+              </a:graphicData>
+            </a:graphic>
+          </wp:inline>
+        </w:drawing>
+      </w:r>
+    </w:p>
+    <w:p>
+      <w:pPr>
+        <w:pStyle w:val="Sous-titre"/>
+      </w:pPr>
+      <w:proofErr w:type="spellStart"/>
+      <w:r>
+        <w:t>Package.json</w:t>
+      </w:r>
+      <w:proofErr w:type="spellEnd"/>
+    </w:p>
+    <w:p>
+      <w:pPr>
+        <w:pStyle w:val="Paragraphedeliste"/>
+        <w:numPr>
+          <w:ilvl w:val="0"/>
+          <w:numId w:val="14"/>
+        </w:numPr>
+      </w:pPr>
+      <w:r>
+        <w:t xml:space="preserve">Fichier de base de l’API, contient la référence des modules utiliser, ainsi que </w:t>
+      </w:r>
+      <w:r>
+        <w:t>les informations</w:t>
+      </w:r>
+      <w:r>
+        <w:t xml:space="preserve"> de base de l’API</w:t>
+      </w:r>
+    </w:p>
+    <w:p>
+      <w:pPr>
+        <w:pStyle w:val="Sous-titre"/>
+        <w:numPr>
+          <w:ilvl w:val="0"/>
+          <w:numId w:val="0"/>
+        </w:numPr>
+      </w:pPr>
+      <w:r>
+        <w:t>Package</w:t>
+      </w:r>
+      <w:r>
+        <w:t>-</w:t>
+      </w:r>
+      <w:proofErr w:type="spellStart"/>
+      <w:proofErr w:type="gramStart"/>
+      <w:r>
+        <w:t>lock</w:t>
+      </w:r>
+      <w:r>
+        <w:t>.json</w:t>
+      </w:r>
+      <w:proofErr w:type="spellEnd"/>
+      <w:proofErr w:type="gramEnd"/>
+    </w:p>
+    <w:p>
+      <w:pPr>
+        <w:pStyle w:val="Paragraphedeliste"/>
+        <w:numPr>
+          <w:ilvl w:val="0"/>
+          <w:numId w:val="14"/>
+        </w:numPr>
+      </w:pPr>
+      <w:r>
+        <w:t>Contient tous les imports des différents modules utiliser dans l’API</w:t>
+      </w:r>
+    </w:p>
+    <w:p>
+      <w:pPr>
+        <w:pStyle w:val="Sous-titre"/>
+      </w:pPr>
+      <w:proofErr w:type="spellStart"/>
+      <w:r>
+        <w:t>Node_modules</w:t>
+      </w:r>
+      <w:proofErr w:type="spellEnd"/>
+    </w:p>
+    <w:p>
+      <w:pPr>
+        <w:pStyle w:val="Paragraphedeliste"/>
+        <w:numPr>
+          <w:ilvl w:val="0"/>
+          <w:numId w:val="14"/>
+        </w:numPr>
+      </w:pPr>
+      <w:r>
+        <w:t>Contient tous les fichiers nécessaires au bon fonctionnement des modules installé</w:t>
+      </w:r>
+    </w:p>
+    <w:p>
+      <w:pPr>
+        <w:pStyle w:val="Sous-titre"/>
+      </w:pPr>
+      <w:r>
+        <w:t>SRC</w:t>
+      </w:r>
+    </w:p>
+    <w:p>
+      <w:pPr>
+        <w:pStyle w:val="Paragraphedeliste"/>
+        <w:numPr>
+          <w:ilvl w:val="0"/>
+          <w:numId w:val="14"/>
+        </w:numPr>
+      </w:pPr>
+      <w:r>
+        <w:t>Contient tous les dossiers du code de l’API (voir précision plus bas).</w:t>
+      </w:r>
+    </w:p>
+    <w:p>
+      <w:pPr>
+        <w:pStyle w:val="Titre2"/>
+      </w:pPr>
+      <w:r>
         <w:lastRenderedPageBreak/>
-        <w:t xml:space="preserve">Code final de l’API, fusion du code de Lucas et </w:t>
-      </w:r>
+        <w:t>Structure dossier SRC</w:t>
+      </w:r>
+      <w:r>
+        <w:rPr>
+          <w:noProof/>
+        </w:rPr>
+        <w:drawing>
+          <wp:inline distT="0" distB="0" distL="0" distR="0" wp14:anchorId="3B80CCD8" wp14:editId="71B4C0DA">
+            <wp:extent cx="5753735" cy="2725420"/>
+            <wp:effectExtent l="0" t="0" r="0" b="0"/>
+            <wp:docPr id="1594741953" name="Image 2"/>
+            <wp:cNvGraphicFramePr>
+              <a:graphicFrameLocks xmlns:a="http://schemas.openxmlformats.org/drawingml/2006/main" noChangeAspect="1"/>
+            </wp:cNvGraphicFramePr>
+            <a:graphic xmlns:a="http://schemas.openxmlformats.org/drawingml/2006/main">
+              <a:graphicData uri="http://schemas.openxmlformats.org/drawingml/2006/picture">
+                <pic:pic xmlns:pic="http://schemas.openxmlformats.org/drawingml/2006/picture">
+                  <pic:nvPicPr>
+                    <pic:cNvPr id="0" name="Picture 2"/>
+                    <pic:cNvPicPr>
+                      <a:picLocks noChangeAspect="1" noChangeArrowheads="1"/>
+                    </pic:cNvPicPr>
+                  </pic:nvPicPr>
+                  <pic:blipFill>
+                    <a:blip r:embed="rId20" cstate="print">
+                      <a:extLst>
+                        <a:ext uri="{28A0092B-C50C-407E-A947-70E740481C1C}">
+                          <a14:useLocalDpi xmlns:a14="http://schemas.microsoft.com/office/drawing/2010/main" val="0"/>
+                        </a:ext>
+                      </a:extLst>
+                    </a:blip>
+                    <a:srcRect/>
+                    <a:stretch>
+                      <a:fillRect/>
+                    </a:stretch>
+                  </pic:blipFill>
+                  <pic:spPr bwMode="auto">
+                    <a:xfrm>
+                      <a:off x="0" y="0"/>
+                      <a:ext cx="5753735" cy="2725420"/>
+                    </a:xfrm>
+                    <a:prstGeom prst="rect">
+                      <a:avLst/>
+                    </a:prstGeom>
+                    <a:noFill/>
+                    <a:ln>
+                      <a:noFill/>
+                    </a:ln>
+                  </pic:spPr>
+                </pic:pic>
+              </a:graphicData>
+            </a:graphic>
+          </wp:inline>
+        </w:drawing>
+      </w:r>
+    </w:p>
+    <w:p>
+      <w:pPr>
+        <w:pStyle w:val="Sous-titre"/>
+      </w:pPr>
+      <w:r>
+        <w:t>Model</w:t>
+      </w:r>
+    </w:p>
+    <w:p>
+      <w:pPr>
+        <w:pStyle w:val="Paragraphedeliste"/>
+        <w:numPr>
+          <w:ilvl w:val="0"/>
+          <w:numId w:val="14"/>
+        </w:numPr>
+      </w:pPr>
+      <w:r>
+        <w:t xml:space="preserve">Contient les différents modèles de chacune des tables de l’API, ces model permette à l’API </w:t>
+      </w:r>
+      <w:r>
+        <w:t>de connaitre sur quelles tables elle va agir ainsi que les données acceptées sur ces tables.</w:t>
+      </w:r>
+    </w:p>
+    <w:p>
+      <w:pPr>
+        <w:pStyle w:val="Sous-titre"/>
+      </w:pPr>
+      <w:r>
+        <w:t>Routes</w:t>
+      </w:r>
+    </w:p>
+    <w:p>
+      <w:pPr>
+        <w:pStyle w:val="Paragraphedeliste"/>
+        <w:numPr>
+          <w:ilvl w:val="0"/>
+          <w:numId w:val="14"/>
+        </w:numPr>
+      </w:pPr>
+      <w:r>
+        <w:t xml:space="preserve">Contient toutes les routes utilisables par l’API, ces dans ce fichier que se trouve le code s’appliquant quand le client exécute une des URI vus plus </w:t>
+      </w:r>
+      <w:hyperlink w:anchor="_Routes" w:history="1">
+        <w:r>
+          <w:rPr>
+            <w:rStyle w:val="Lienhypertexte"/>
+            <w:color w:val="2F5496" w:themeColor="accent1" w:themeShade="BF"/>
+          </w:rPr>
+          <w:t>ha</w:t>
+        </w:r>
+        <w:r>
+          <w:rPr>
+            <w:rStyle w:val="Lienhypertexte"/>
+            <w:color w:val="2F5496" w:themeColor="accent1" w:themeShade="BF"/>
+          </w:rPr>
+          <w:t>u</w:t>
+        </w:r>
+        <w:r>
+          <w:rPr>
+            <w:rStyle w:val="Lienhypertexte"/>
+            <w:color w:val="2F5496" w:themeColor="accent1" w:themeShade="BF"/>
+          </w:rPr>
+          <w:t>t</w:t>
+        </w:r>
+      </w:hyperlink>
+      <w:r>
+        <w:rPr>
+          <w:color w:val="2F5496" w:themeColor="accent1" w:themeShade="BF"/>
+        </w:rPr>
+        <w:t>.</w:t>
+      </w:r>
+    </w:p>
+    <w:p>
+      <w:pPr>
+        <w:pStyle w:val="Sous-titre"/>
+      </w:pPr>
       <w:proofErr w:type="spellStart"/>
       <w:r>
-        <w:t>Sofiène</w:t>
+        <w:t>Auth</w:t>
       </w:r>
       <w:proofErr w:type="spellEnd"/>
-      <w:r>
-        <w:t>.</w:t>
-      </w:r>
-    </w:p>
-    <w:p>
-      <w:pPr>
-        <w:pStyle w:val="Titre2"/>
-      </w:pPr>
-      <w:r>
-        <w:t>Structure du code</w:t>
-      </w:r>
-    </w:p>
+    </w:p>
+    <w:p>
+      <w:pPr>
+        <w:pStyle w:val="Paragraphedeliste"/>
+        <w:numPr>
+          <w:ilvl w:val="0"/>
+          <w:numId w:val="14"/>
+        </w:numPr>
+      </w:pPr>
+      <w:r>
+        <w:t xml:space="preserve">Contient le code gérant l’authentification des utilisateurs via leur </w:t>
+      </w:r>
+      <w:proofErr w:type="spellStart"/>
+      <w:r>
+        <w:t>token</w:t>
+      </w:r>
+      <w:proofErr w:type="spellEnd"/>
+      <w:r>
+        <w:t>, il est aussi responsable d’empêcher certaines routes dans le cas ou l’utilisateur n’est pas authentifier.</w:t>
+      </w:r>
+    </w:p>
+    <w:p>
+      <w:pPr>
+        <w:pStyle w:val="Sous-titre"/>
+      </w:pPr>
+      <w:r>
+        <w:t>DB</w:t>
+      </w:r>
+    </w:p>
+    <w:p>
+      <w:pPr>
+        <w:pStyle w:val="Paragraphedeliste"/>
+        <w:numPr>
+          <w:ilvl w:val="0"/>
+          <w:numId w:val="14"/>
+        </w:numPr>
+      </w:pPr>
+      <w:r>
+        <w:t>Dossier contenant les fichiers servant de données de base à introduire dans la DB</w:t>
+      </w:r>
+      <w:r>
+        <w:t>, contient aussi le code permettant de lier l’API à la base de données en plus de créer les tables de la DB en fonction des model vu précédemment.</w:t>
+      </w:r>
+    </w:p>
+    <w:p/>
+    <w:p/>
     <w:p>
       <w:pPr>
         <w:pStyle w:val="Titre1"/>
       </w:pPr>
-      <w:bookmarkStart w:id="4" w:name="_Toc160533971"/>
+      <w:bookmarkStart w:id="5" w:name="_Toc160533971"/>
       <w:r>
         <w:t>Réalisation</w:t>
       </w:r>
-      <w:bookmarkEnd w:id="4"/>
+      <w:bookmarkEnd w:id="5"/>
     </w:p>
     <w:p>
       <w:pPr>
         <w:pStyle w:val="Titre1"/>
       </w:pPr>
-      <w:bookmarkStart w:id="5" w:name="_Toc160533972"/>
+      <w:bookmarkStart w:id="6" w:name="_Toc160533972"/>
       <w:r>
         <w:t>Test</w:t>
       </w:r>
-      <w:bookmarkEnd w:id="5"/>
+      <w:bookmarkEnd w:id="6"/>
     </w:p>
     <w:p>
       <w:pPr>
         <w:pStyle w:val="Titre1"/>
       </w:pPr>
-      <w:bookmarkStart w:id="6" w:name="_Toc160533973"/>
+      <w:bookmarkStart w:id="7" w:name="_Toc160533973"/>
       <w:r>
         <w:t>Conclusion</w:t>
       </w:r>
-      <w:bookmarkEnd w:id="6"/>
+      <w:bookmarkEnd w:id="7"/>
     </w:p>
     <w:p>
       <w:pPr>
         <w:pStyle w:val="Titre1"/>
       </w:pPr>
-      <w:bookmarkStart w:id="7" w:name="_Toc160533974"/>
+      <w:bookmarkStart w:id="8" w:name="_Toc160533974"/>
       <w:r>
         <w:t>Webographie/Bibliographie/Glossaire</w:t>
       </w:r>
-      <w:bookmarkEnd w:id="7"/>
+      <w:bookmarkEnd w:id="8"/>
     </w:p>
     <w:sectPr>
-      <w:footerReference w:type="default" r:id="rId19"/>
+      <w:footerReference w:type="default" r:id="rId21"/>
       <w:pgSz w:w="11906" w:h="16838"/>
       <w:pgMar w:top="1417" w:right="1417" w:bottom="1417" w:left="1417" w:header="708" w:footer="708" w:gutter="0"/>
       <w:pgBorders w:offsetFrom="page">
@@ -3176,7 +3506,7 @@
 </file>
 
 <file path=word/endnotes.xml><?xml version="1.0" encoding="utf-8"?>
-<w:endnotes xmlns:wpc="http://schemas.microsoft.com/office/word/2010/wordprocessingCanvas" xmlns:cx="http://schemas.microsoft.com/office/drawing/2014/chartex" xmlns:cx1="http://schemas.microsoft.com/office/drawing/2015/9/8/chartex" xmlns:cx2="http://schemas.microsoft.com/office/drawing/2015/10/21/chartex" xmlns:cx3="http://schemas.microsoft.com/office/drawing/2016/5/9/chartex" xmlns:cx4="http://schemas.microsoft.com/office/drawing/2016/5/10/chartex" xmlns:cx5="http://schemas.microsoft.com/office/drawing/2016/5/11/chartex" xmlns:cx6="http://schemas.microsoft.com/office/drawing/2016/5/12/chartex" xmlns:cx7="http://schemas.microsoft.com/office/drawing/2016/5/13/chartex" xmlns:cx8="http://schemas.microsoft.com/office/drawing/2016/5/14/chartex" xmlns:mc="http://schemas.openxmlformats.org/markup-compatibility/2006" xmlns:aink="http://schemas.microsoft.com/office/drawing/2016/ink" xmlns:am3d="http://schemas.microsoft.com/office/drawing/2017/model3d" xmlns:o="urn:schemas-microsoft-com:office:office" xmlns:oel="http://schemas.microsoft.com/office/2019/extlst" xmlns:r="http://schemas.openxmlformats.org/officeDocument/2006/relationships" xmlns:m="http://schemas.openxmlformats.org/officeDocument/2006/math" xmlns:v="urn:schemas-microsoft-com:vml" xmlns:wp14="http://schemas.microsoft.com/office/word/2010/wordprocessingDrawing" xmlns:wp="http://schemas.openxmlformats.org/drawingml/2006/wordprocessingDrawing" xmlns:w10="urn:schemas-microsoft-com:office:word" xmlns:w="http://schemas.openxmlformats.org/wordprocessingml/2006/main" xmlns:w14="http://schemas.microsoft.com/office/word/2010/wordml" xmlns:w15="http://schemas.microsoft.com/office/word/2012/wordml" xmlns:w16cex="http://schemas.microsoft.com/office/word/2018/wordml/cex" xmlns:w16cid="http://schemas.microsoft.com/office/word/2016/wordml/cid" xmlns:w16="http://schemas.microsoft.com/office/word/2018/wordml" xmlns:w16sdtdh="http://schemas.microsoft.com/office/word/2020/wordml/sdtdatahash" xmlns:w16se="http://schemas.microsoft.com/office/word/2015/wordml/symex" xmlns:wpg="http://schemas.microsoft.com/office/word/2010/wordprocessingGroup" xmlns:wpi="http://schemas.microsoft.com/office/word/2010/wordprocessingInk" xmlns:wne="http://schemas.microsoft.com/office/word/2006/wordml" xmlns:wps="http://schemas.microsoft.com/office/word/2010/wordprocessingShape" mc:Ignorable="w14 w15 w16se w16cid w16 w16cex w16sdtdh wp14">
+<w:endnotes xmlns:wpc="http://schemas.microsoft.com/office/word/2010/wordprocessingCanvas" xmlns:cx="http://schemas.microsoft.com/office/drawing/2014/chartex" xmlns:cx1="http://schemas.microsoft.com/office/drawing/2015/9/8/chartex" xmlns:cx2="http://schemas.microsoft.com/office/drawing/2015/10/21/chartex" xmlns:cx3="http://schemas.microsoft.com/office/drawing/2016/5/9/chartex" xmlns:cx4="http://schemas.microsoft.com/office/drawing/2016/5/10/chartex" xmlns:cx5="http://schemas.microsoft.com/office/drawing/2016/5/11/chartex" xmlns:cx6="http://schemas.microsoft.com/office/drawing/2016/5/12/chartex" xmlns:cx7="http://schemas.microsoft.com/office/drawing/2016/5/13/chartex" xmlns:cx8="http://schemas.microsoft.com/office/drawing/2016/5/14/chartex" xmlns:mc="http://schemas.openxmlformats.org/markup-compatibility/2006" xmlns:aink="http://schemas.microsoft.com/office/drawing/2016/ink" xmlns:am3d="http://schemas.microsoft.com/office/drawing/2017/model3d" xmlns:o="urn:schemas-microsoft-com:office:office" xmlns:oel="http://schemas.microsoft.com/office/2019/extlst" xmlns:r="http://schemas.openxmlformats.org/officeDocument/2006/relationships" xmlns:m="http://schemas.openxmlformats.org/officeDocument/2006/math" xmlns:v="urn:schemas-microsoft-com:vml" xmlns:wp14="http://schemas.microsoft.com/office/word/2010/wordprocessingDrawing" xmlns:wp="http://schemas.openxmlformats.org/drawingml/2006/wordprocessingDrawing" xmlns:w10="urn:schemas-microsoft-com:office:word" xmlns:w="http://schemas.openxmlformats.org/wordprocessingml/2006/main" xmlns:w14="http://schemas.microsoft.com/office/word/2010/wordml" xmlns:w15="http://schemas.microsoft.com/office/word/2012/wordml" xmlns:w16cex="http://schemas.microsoft.com/office/word/2018/wordml/cex" xmlns:w16cid="http://schemas.microsoft.com/office/word/2016/wordml/cid" xmlns:w16="http://schemas.microsoft.com/office/word/2018/wordml" xmlns:w16du="http://schemas.microsoft.com/office/word/2023/wordml/word16du" xmlns:w16sdtdh="http://schemas.microsoft.com/office/word/2020/wordml/sdtdatahash" xmlns:w16se="http://schemas.microsoft.com/office/word/2015/wordml/symex" xmlns:wpg="http://schemas.microsoft.com/office/word/2010/wordprocessingGroup" xmlns:wpi="http://schemas.microsoft.com/office/word/2010/wordprocessingInk" xmlns:wne="http://schemas.microsoft.com/office/word/2006/wordml" xmlns:wps="http://schemas.microsoft.com/office/word/2010/wordprocessingShape" mc:Ignorable="w14 w15 w16se w16cid w16 w16cex w16sdtdh wp14">
   <w:endnote w:type="separator" w:id="-1">
     <w:p>
       <w:pPr>
@@ -3201,7 +3531,7 @@
 </file>
 
 <file path=word/footer1.xml><?xml version="1.0" encoding="utf-8"?>
-<w:ftr xmlns:wpc="http://schemas.microsoft.com/office/word/2010/wordprocessingCanvas" xmlns:cx="http://schemas.microsoft.com/office/drawing/2014/chartex" xmlns:cx1="http://schemas.microsoft.com/office/drawing/2015/9/8/chartex" xmlns:cx2="http://schemas.microsoft.com/office/drawing/2015/10/21/chartex" xmlns:cx3="http://schemas.microsoft.com/office/drawing/2016/5/9/chartex" xmlns:cx4="http://schemas.microsoft.com/office/drawing/2016/5/10/chartex" xmlns:cx5="http://schemas.microsoft.com/office/drawing/2016/5/11/chartex" xmlns:cx6="http://schemas.microsoft.com/office/drawing/2016/5/12/chartex" xmlns:cx7="http://schemas.microsoft.com/office/drawing/2016/5/13/chartex" xmlns:cx8="http://schemas.microsoft.com/office/drawing/2016/5/14/chartex" xmlns:mc="http://schemas.openxmlformats.org/markup-compatibility/2006" xmlns:aink="http://schemas.microsoft.com/office/drawing/2016/ink" xmlns:am3d="http://schemas.microsoft.com/office/drawing/2017/model3d" xmlns:o="urn:schemas-microsoft-com:office:office" xmlns:oel="http://schemas.microsoft.com/office/2019/extlst" xmlns:r="http://schemas.openxmlformats.org/officeDocument/2006/relationships" xmlns:m="http://schemas.openxmlformats.org/officeDocument/2006/math" xmlns:v="urn:schemas-microsoft-com:vml" xmlns:wp14="http://schemas.microsoft.com/office/word/2010/wordprocessingDrawing" xmlns:wp="http://schemas.openxmlformats.org/drawingml/2006/wordprocessingDrawing" xmlns:w10="urn:schemas-microsoft-com:office:word" xmlns:w="http://schemas.openxmlformats.org/wordprocessingml/2006/main" xmlns:w14="http://schemas.microsoft.com/office/word/2010/wordml" xmlns:w15="http://schemas.microsoft.com/office/word/2012/wordml" xmlns:w16cex="http://schemas.microsoft.com/office/word/2018/wordml/cex" xmlns:w16cid="http://schemas.microsoft.com/office/word/2016/wordml/cid" xmlns:w16="http://schemas.microsoft.com/office/word/2018/wordml" xmlns:w16sdtdh="http://schemas.microsoft.com/office/word/2020/wordml/sdtdatahash" xmlns:w16se="http://schemas.microsoft.com/office/word/2015/wordml/symex" xmlns:wpg="http://schemas.microsoft.com/office/word/2010/wordprocessingGroup" xmlns:wpi="http://schemas.microsoft.com/office/word/2010/wordprocessingInk" xmlns:wne="http://schemas.microsoft.com/office/word/2006/wordml" xmlns:wps="http://schemas.microsoft.com/office/word/2010/wordprocessingShape" mc:Ignorable="w14 w15 w16se w16cid w16 w16cex w16sdtdh wp14">
+<w:ftr xmlns:wpc="http://schemas.microsoft.com/office/word/2010/wordprocessingCanvas" xmlns:cx="http://schemas.microsoft.com/office/drawing/2014/chartex" xmlns:cx1="http://schemas.microsoft.com/office/drawing/2015/9/8/chartex" xmlns:cx2="http://schemas.microsoft.com/office/drawing/2015/10/21/chartex" xmlns:cx3="http://schemas.microsoft.com/office/drawing/2016/5/9/chartex" xmlns:cx4="http://schemas.microsoft.com/office/drawing/2016/5/10/chartex" xmlns:cx5="http://schemas.microsoft.com/office/drawing/2016/5/11/chartex" xmlns:cx6="http://schemas.microsoft.com/office/drawing/2016/5/12/chartex" xmlns:cx7="http://schemas.microsoft.com/office/drawing/2016/5/13/chartex" xmlns:cx8="http://schemas.microsoft.com/office/drawing/2016/5/14/chartex" xmlns:mc="http://schemas.openxmlformats.org/markup-compatibility/2006" xmlns:aink="http://schemas.microsoft.com/office/drawing/2016/ink" xmlns:am3d="http://schemas.microsoft.com/office/drawing/2017/model3d" xmlns:o="urn:schemas-microsoft-com:office:office" xmlns:oel="http://schemas.microsoft.com/office/2019/extlst" xmlns:r="http://schemas.openxmlformats.org/officeDocument/2006/relationships" xmlns:m="http://schemas.openxmlformats.org/officeDocument/2006/math" xmlns:v="urn:schemas-microsoft-com:vml" xmlns:wp14="http://schemas.microsoft.com/office/word/2010/wordprocessingDrawing" xmlns:wp="http://schemas.openxmlformats.org/drawingml/2006/wordprocessingDrawing" xmlns:w10="urn:schemas-microsoft-com:office:word" xmlns:w="http://schemas.openxmlformats.org/wordprocessingml/2006/main" xmlns:w14="http://schemas.microsoft.com/office/word/2010/wordml" xmlns:w15="http://schemas.microsoft.com/office/word/2012/wordml" xmlns:w16cex="http://schemas.microsoft.com/office/word/2018/wordml/cex" xmlns:w16cid="http://schemas.microsoft.com/office/word/2016/wordml/cid" xmlns:w16="http://schemas.microsoft.com/office/word/2018/wordml" xmlns:w16du="http://schemas.microsoft.com/office/word/2023/wordml/word16du" xmlns:w16sdtdh="http://schemas.microsoft.com/office/word/2020/wordml/sdtdatahash" xmlns:w16se="http://schemas.microsoft.com/office/word/2015/wordml/symex" xmlns:wpg="http://schemas.microsoft.com/office/word/2010/wordprocessingGroup" xmlns:wpi="http://schemas.microsoft.com/office/word/2010/wordprocessingInk" xmlns:wne="http://schemas.microsoft.com/office/word/2006/wordml" xmlns:wps="http://schemas.microsoft.com/office/word/2010/wordprocessingShape" mc:Ignorable="w14 w15 w16se w16cid w16 w16cex w16sdtdh wp14">
   <w:p>
     <w:pPr>
       <w:pStyle w:val="Pieddepage"/>
@@ -3352,7 +3682,7 @@
 </file>
 
 <file path=word/footnotes.xml><?xml version="1.0" encoding="utf-8"?>
-<w:footnotes xmlns:wpc="http://schemas.microsoft.com/office/word/2010/wordprocessingCanvas" xmlns:cx="http://schemas.microsoft.com/office/drawing/2014/chartex" xmlns:cx1="http://schemas.microsoft.com/office/drawing/2015/9/8/chartex" xmlns:cx2="http://schemas.microsoft.com/office/drawing/2015/10/21/chartex" xmlns:cx3="http://schemas.microsoft.com/office/drawing/2016/5/9/chartex" xmlns:cx4="http://schemas.microsoft.com/office/drawing/2016/5/10/chartex" xmlns:cx5="http://schemas.microsoft.com/office/drawing/2016/5/11/chartex" xmlns:cx6="http://schemas.microsoft.com/office/drawing/2016/5/12/chartex" xmlns:cx7="http://schemas.microsoft.com/office/drawing/2016/5/13/chartex" xmlns:cx8="http://schemas.microsoft.com/office/drawing/2016/5/14/chartex" xmlns:mc="http://schemas.openxmlformats.org/markup-compatibility/2006" xmlns:aink="http://schemas.microsoft.com/office/drawing/2016/ink" xmlns:am3d="http://schemas.microsoft.com/office/drawing/2017/model3d" xmlns:o="urn:schemas-microsoft-com:office:office" xmlns:oel="http://schemas.microsoft.com/office/2019/extlst" xmlns:r="http://schemas.openxmlformats.org/officeDocument/2006/relationships" xmlns:m="http://schemas.openxmlformats.org/officeDocument/2006/math" xmlns:v="urn:schemas-microsoft-com:vml" xmlns:wp14="http://schemas.microsoft.com/office/word/2010/wordprocessingDrawing" xmlns:wp="http://schemas.openxmlformats.org/drawingml/2006/wordprocessingDrawing" xmlns:w10="urn:schemas-microsoft-com:office:word" xmlns:w="http://schemas.openxmlformats.org/wordprocessingml/2006/main" xmlns:w14="http://schemas.microsoft.com/office/word/2010/wordml" xmlns:w15="http://schemas.microsoft.com/office/word/2012/wordml" xmlns:w16cex="http://schemas.microsoft.com/office/word/2018/wordml/cex" xmlns:w16cid="http://schemas.microsoft.com/office/word/2016/wordml/cid" xmlns:w16="http://schemas.microsoft.com/office/word/2018/wordml" xmlns:w16sdtdh="http://schemas.microsoft.com/office/word/2020/wordml/sdtdatahash" xmlns:w16se="http://schemas.microsoft.com/office/word/2015/wordml/symex" xmlns:wpg="http://schemas.microsoft.com/office/word/2010/wordprocessingGroup" xmlns:wpi="http://schemas.microsoft.com/office/word/2010/wordprocessingInk" xmlns:wne="http://schemas.microsoft.com/office/word/2006/wordml" xmlns:wps="http://schemas.microsoft.com/office/word/2010/wordprocessingShape" mc:Ignorable="w14 w15 w16se w16cid w16 w16cex w16sdtdh wp14">
+<w:footnotes xmlns:wpc="http://schemas.microsoft.com/office/word/2010/wordprocessingCanvas" xmlns:cx="http://schemas.microsoft.com/office/drawing/2014/chartex" xmlns:cx1="http://schemas.microsoft.com/office/drawing/2015/9/8/chartex" xmlns:cx2="http://schemas.microsoft.com/office/drawing/2015/10/21/chartex" xmlns:cx3="http://schemas.microsoft.com/office/drawing/2016/5/9/chartex" xmlns:cx4="http://schemas.microsoft.com/office/drawing/2016/5/10/chartex" xmlns:cx5="http://schemas.microsoft.com/office/drawing/2016/5/11/chartex" xmlns:cx6="http://schemas.microsoft.com/office/drawing/2016/5/12/chartex" xmlns:cx7="http://schemas.microsoft.com/office/drawing/2016/5/13/chartex" xmlns:cx8="http://schemas.microsoft.com/office/drawing/2016/5/14/chartex" xmlns:mc="http://schemas.openxmlformats.org/markup-compatibility/2006" xmlns:aink="http://schemas.microsoft.com/office/drawing/2016/ink" xmlns:am3d="http://schemas.microsoft.com/office/drawing/2017/model3d" xmlns:o="urn:schemas-microsoft-com:office:office" xmlns:oel="http://schemas.microsoft.com/office/2019/extlst" xmlns:r="http://schemas.openxmlformats.org/officeDocument/2006/relationships" xmlns:m="http://schemas.openxmlformats.org/officeDocument/2006/math" xmlns:v="urn:schemas-microsoft-com:vml" xmlns:wp14="http://schemas.microsoft.com/office/word/2010/wordprocessingDrawing" xmlns:wp="http://schemas.openxmlformats.org/drawingml/2006/wordprocessingDrawing" xmlns:w10="urn:schemas-microsoft-com:office:word" xmlns:w="http://schemas.openxmlformats.org/wordprocessingml/2006/main" xmlns:w14="http://schemas.microsoft.com/office/word/2010/wordml" xmlns:w15="http://schemas.microsoft.com/office/word/2012/wordml" xmlns:w16cex="http://schemas.microsoft.com/office/word/2018/wordml/cex" xmlns:w16cid="http://schemas.microsoft.com/office/word/2016/wordml/cid" xmlns:w16="http://schemas.microsoft.com/office/word/2018/wordml" xmlns:w16du="http://schemas.microsoft.com/office/word/2023/wordml/word16du" xmlns:w16sdtdh="http://schemas.microsoft.com/office/word/2020/wordml/sdtdatahash" xmlns:w16se="http://schemas.microsoft.com/office/word/2015/wordml/symex" xmlns:wpg="http://schemas.microsoft.com/office/word/2010/wordprocessingGroup" xmlns:wpi="http://schemas.microsoft.com/office/word/2010/wordprocessingInk" xmlns:wne="http://schemas.microsoft.com/office/word/2006/wordml" xmlns:wps="http://schemas.microsoft.com/office/word/2010/wordprocessingShape" mc:Ignorable="w14 w15 w16se w16cid w16 w16cex w16sdtdh wp14">
   <w:footnote w:type="separator" w:id="-1">
     <w:p>
       <w:pPr>
@@ -3377,7 +3707,7 @@
 </file>
 
 <file path=word/header1.xml><?xml version="1.0" encoding="utf-8"?>
-<w:hdr xmlns:wpc="http://schemas.microsoft.com/office/word/2010/wordprocessingCanvas" xmlns:cx="http://schemas.microsoft.com/office/drawing/2014/chartex" xmlns:cx1="http://schemas.microsoft.com/office/drawing/2015/9/8/chartex" xmlns:cx2="http://schemas.microsoft.com/office/drawing/2015/10/21/chartex" xmlns:cx3="http://schemas.microsoft.com/office/drawing/2016/5/9/chartex" xmlns:cx4="http://schemas.microsoft.com/office/drawing/2016/5/10/chartex" xmlns:cx5="http://schemas.microsoft.com/office/drawing/2016/5/11/chartex" xmlns:cx6="http://schemas.microsoft.com/office/drawing/2016/5/12/chartex" xmlns:cx7="http://schemas.microsoft.com/office/drawing/2016/5/13/chartex" xmlns:cx8="http://schemas.microsoft.com/office/drawing/2016/5/14/chartex" xmlns:mc="http://schemas.openxmlformats.org/markup-compatibility/2006" xmlns:aink="http://schemas.microsoft.com/office/drawing/2016/ink" xmlns:am3d="http://schemas.microsoft.com/office/drawing/2017/model3d" xmlns:o="urn:schemas-microsoft-com:office:office" xmlns:oel="http://schemas.microsoft.com/office/2019/extlst" xmlns:r="http://schemas.openxmlformats.org/officeDocument/2006/relationships" xmlns:m="http://schemas.openxmlformats.org/officeDocument/2006/math" xmlns:v="urn:schemas-microsoft-com:vml" xmlns:wp14="http://schemas.microsoft.com/office/word/2010/wordprocessingDrawing" xmlns:wp="http://schemas.openxmlformats.org/drawingml/2006/wordprocessingDrawing" xmlns:w10="urn:schemas-microsoft-com:office:word" xmlns:w="http://schemas.openxmlformats.org/wordprocessingml/2006/main" xmlns:w14="http://schemas.microsoft.com/office/word/2010/wordml" xmlns:w15="http://schemas.microsoft.com/office/word/2012/wordml" xmlns:w16cex="http://schemas.microsoft.com/office/word/2018/wordml/cex" xmlns:w16cid="http://schemas.microsoft.com/office/word/2016/wordml/cid" xmlns:w16="http://schemas.microsoft.com/office/word/2018/wordml" xmlns:w16sdtdh="http://schemas.microsoft.com/office/word/2020/wordml/sdtdatahash" xmlns:w16se="http://schemas.microsoft.com/office/word/2015/wordml/symex" xmlns:wpg="http://schemas.microsoft.com/office/word/2010/wordprocessingGroup" xmlns:wpi="http://schemas.microsoft.com/office/word/2010/wordprocessingInk" xmlns:wne="http://schemas.microsoft.com/office/word/2006/wordml" xmlns:wps="http://schemas.microsoft.com/office/word/2010/wordprocessingShape" mc:Ignorable="w14 w15 w16se w16cid w16 w16cex w16sdtdh wp14">
+<w:hdr xmlns:wpc="http://schemas.microsoft.com/office/word/2010/wordprocessingCanvas" xmlns:cx="http://schemas.microsoft.com/office/drawing/2014/chartex" xmlns:cx1="http://schemas.microsoft.com/office/drawing/2015/9/8/chartex" xmlns:cx2="http://schemas.microsoft.com/office/drawing/2015/10/21/chartex" xmlns:cx3="http://schemas.microsoft.com/office/drawing/2016/5/9/chartex" xmlns:cx4="http://schemas.microsoft.com/office/drawing/2016/5/10/chartex" xmlns:cx5="http://schemas.microsoft.com/office/drawing/2016/5/11/chartex" xmlns:cx6="http://schemas.microsoft.com/office/drawing/2016/5/12/chartex" xmlns:cx7="http://schemas.microsoft.com/office/drawing/2016/5/13/chartex" xmlns:cx8="http://schemas.microsoft.com/office/drawing/2016/5/14/chartex" xmlns:mc="http://schemas.openxmlformats.org/markup-compatibility/2006" xmlns:aink="http://schemas.microsoft.com/office/drawing/2016/ink" xmlns:am3d="http://schemas.microsoft.com/office/drawing/2017/model3d" xmlns:o="urn:schemas-microsoft-com:office:office" xmlns:oel="http://schemas.microsoft.com/office/2019/extlst" xmlns:r="http://schemas.openxmlformats.org/officeDocument/2006/relationships" xmlns:m="http://schemas.openxmlformats.org/officeDocument/2006/math" xmlns:v="urn:schemas-microsoft-com:vml" xmlns:wp14="http://schemas.microsoft.com/office/word/2010/wordprocessingDrawing" xmlns:wp="http://schemas.openxmlformats.org/drawingml/2006/wordprocessingDrawing" xmlns:w10="urn:schemas-microsoft-com:office:word" xmlns:w="http://schemas.openxmlformats.org/wordprocessingml/2006/main" xmlns:w14="http://schemas.microsoft.com/office/word/2010/wordml" xmlns:w15="http://schemas.microsoft.com/office/word/2012/wordml" xmlns:w16cex="http://schemas.microsoft.com/office/word/2018/wordml/cex" xmlns:w16cid="http://schemas.microsoft.com/office/word/2016/wordml/cid" xmlns:w16="http://schemas.microsoft.com/office/word/2018/wordml" xmlns:w16du="http://schemas.microsoft.com/office/word/2023/wordml/word16du" xmlns:w16sdtdh="http://schemas.microsoft.com/office/word/2020/wordml/sdtdatahash" xmlns:w16se="http://schemas.microsoft.com/office/word/2015/wordml/symex" xmlns:wpg="http://schemas.microsoft.com/office/word/2010/wordprocessingGroup" xmlns:wpi="http://schemas.microsoft.com/office/word/2010/wordprocessingInk" xmlns:wne="http://schemas.microsoft.com/office/word/2006/wordml" xmlns:wps="http://schemas.microsoft.com/office/word/2010/wordprocessingShape" mc:Ignorable="w14 w15 w16se w16cid w16 w16cex w16sdtdh wp14">
   <w:p>
     <w:pPr>
       <w:pStyle w:val="En-tte"/>
@@ -3416,7 +3746,7 @@
 </file>
 
 <file path=word/numbering.xml><?xml version="1.0" encoding="utf-8"?>
-<w:numbering xmlns:wpc="http://schemas.microsoft.com/office/word/2010/wordprocessingCanvas" xmlns:cx="http://schemas.microsoft.com/office/drawing/2014/chartex" xmlns:cx1="http://schemas.microsoft.com/office/drawing/2015/9/8/chartex" xmlns:cx2="http://schemas.microsoft.com/office/drawing/2015/10/21/chartex" xmlns:cx3="http://schemas.microsoft.com/office/drawing/2016/5/9/chartex" xmlns:cx4="http://schemas.microsoft.com/office/drawing/2016/5/10/chartex" xmlns:cx5="http://schemas.microsoft.com/office/drawing/2016/5/11/chartex" xmlns:cx6="http://schemas.microsoft.com/office/drawing/2016/5/12/chartex" xmlns:cx7="http://schemas.microsoft.com/office/drawing/2016/5/13/chartex" xmlns:cx8="http://schemas.microsoft.com/office/drawing/2016/5/14/chartex" xmlns:mc="http://schemas.openxmlformats.org/markup-compatibility/2006" xmlns:aink="http://schemas.microsoft.com/office/drawing/2016/ink" xmlns:am3d="http://schemas.microsoft.com/office/drawing/2017/model3d" xmlns:o="urn:schemas-microsoft-com:office:office" xmlns:oel="http://schemas.microsoft.com/office/2019/extlst" xmlns:r="http://schemas.openxmlformats.org/officeDocument/2006/relationships" xmlns:m="http://schemas.openxmlformats.org/officeDocument/2006/math" xmlns:v="urn:schemas-microsoft-com:vml" xmlns:wp14="http://schemas.microsoft.com/office/word/2010/wordprocessingDrawing" xmlns:wp="http://schemas.openxmlformats.org/drawingml/2006/wordprocessingDrawing" xmlns:w10="urn:schemas-microsoft-com:office:word" xmlns:w="http://schemas.openxmlformats.org/wordprocessingml/2006/main" xmlns:w14="http://schemas.microsoft.com/office/word/2010/wordml" xmlns:w15="http://schemas.microsoft.com/office/word/2012/wordml" xmlns:w16cex="http://schemas.microsoft.com/office/word/2018/wordml/cex" xmlns:w16cid="http://schemas.microsoft.com/office/word/2016/wordml/cid" xmlns:w16="http://schemas.microsoft.com/office/word/2018/wordml" xmlns:w16sdtdh="http://schemas.microsoft.com/office/word/2020/wordml/sdtdatahash" xmlns:w16se="http://schemas.microsoft.com/office/word/2015/wordml/symex" xmlns:wpg="http://schemas.microsoft.com/office/word/2010/wordprocessingGroup" xmlns:wpi="http://schemas.microsoft.com/office/word/2010/wordprocessingInk" xmlns:wne="http://schemas.microsoft.com/office/word/2006/wordml" xmlns:wps="http://schemas.microsoft.com/office/word/2010/wordprocessingShape" mc:Ignorable="w14 w15 w16se w16cid w16 w16cex w16sdtdh wp14">
+<w:numbering xmlns:wpc="http://schemas.microsoft.com/office/word/2010/wordprocessingCanvas" xmlns:cx="http://schemas.microsoft.com/office/drawing/2014/chartex" xmlns:cx1="http://schemas.microsoft.com/office/drawing/2015/9/8/chartex" xmlns:cx2="http://schemas.microsoft.com/office/drawing/2015/10/21/chartex" xmlns:cx3="http://schemas.microsoft.com/office/drawing/2016/5/9/chartex" xmlns:cx4="http://schemas.microsoft.com/office/drawing/2016/5/10/chartex" xmlns:cx5="http://schemas.microsoft.com/office/drawing/2016/5/11/chartex" xmlns:cx6="http://schemas.microsoft.com/office/drawing/2016/5/12/chartex" xmlns:cx7="http://schemas.microsoft.com/office/drawing/2016/5/13/chartex" xmlns:cx8="http://schemas.microsoft.com/office/drawing/2016/5/14/chartex" xmlns:mc="http://schemas.openxmlformats.org/markup-compatibility/2006" xmlns:aink="http://schemas.microsoft.com/office/drawing/2016/ink" xmlns:am3d="http://schemas.microsoft.com/office/drawing/2017/model3d" xmlns:o="urn:schemas-microsoft-com:office:office" xmlns:oel="http://schemas.microsoft.com/office/2019/extlst" xmlns:r="http://schemas.openxmlformats.org/officeDocument/2006/relationships" xmlns:m="http://schemas.openxmlformats.org/officeDocument/2006/math" xmlns:v="urn:schemas-microsoft-com:vml" xmlns:wp14="http://schemas.microsoft.com/office/word/2010/wordprocessingDrawing" xmlns:wp="http://schemas.openxmlformats.org/drawingml/2006/wordprocessingDrawing" xmlns:w10="urn:schemas-microsoft-com:office:word" xmlns:w="http://schemas.openxmlformats.org/wordprocessingml/2006/main" xmlns:w14="http://schemas.microsoft.com/office/word/2010/wordml" xmlns:w15="http://schemas.microsoft.com/office/word/2012/wordml" xmlns:w16cex="http://schemas.microsoft.com/office/word/2018/wordml/cex" xmlns:w16cid="http://schemas.microsoft.com/office/word/2016/wordml/cid" xmlns:w16="http://schemas.microsoft.com/office/word/2018/wordml" xmlns:w16du="http://schemas.microsoft.com/office/word/2023/wordml/word16du" xmlns:w16sdtdh="http://schemas.microsoft.com/office/word/2020/wordml/sdtdatahash" xmlns:w16se="http://schemas.microsoft.com/office/word/2015/wordml/symex" xmlns:wpg="http://schemas.microsoft.com/office/word/2010/wordprocessingGroup" xmlns:wpi="http://schemas.microsoft.com/office/word/2010/wordprocessingInk" xmlns:wne="http://schemas.microsoft.com/office/word/2006/wordml" xmlns:wps="http://schemas.microsoft.com/office/word/2010/wordprocessingShape" mc:Ignorable="w14 w15 w16se w16cid w16 w16cex w16sdtdh wp14">
   <w:abstractNum w:abstractNumId="0" w15:restartNumberingAfterBreak="0">
     <w:nsid w:val="04C64F5C"/>
     <w:multiLevelType w:val="hybridMultilevel"/>

</xml_diff>

<commit_message>
Ajout de la partie autoévaluation dans le rapport + le fichier PDF
</commit_message>
<xml_diff>
--- a/Doc/WIP/Rapport_P_WEB295.docx
+++ b/Doc/WIP/Rapport_P_WEB295.docx
@@ -32,9 +32,9 @@
           <w:noProof/>
         </w:rPr>
         <w:drawing>
-          <wp:inline distT="0" distB="0" distL="0" distR="0" wp14:anchorId="09C5D9E9" wp14:editId="4228561C">
-            <wp:extent cx="3238500" cy="3238500"/>
-            <wp:effectExtent l="38100" t="38100" r="0" b="0"/>
+          <wp:inline distT="0" distB="0" distL="0" distR="0" wp14:anchorId="09C5D9E9" wp14:editId="57C8E92C">
+            <wp:extent cx="4411123" cy="3419475"/>
+            <wp:effectExtent l="38100" t="38100" r="8890" b="0"/>
             <wp:docPr id="2" name="Image 2"/>
             <wp:cNvGraphicFramePr>
               <a:graphicFrameLocks xmlns:a="http://schemas.openxmlformats.org/drawingml/2006/main" noChangeAspect="1"/>
@@ -49,7 +49,7 @@
                     </pic:cNvPicPr>
                   </pic:nvPicPr>
                   <pic:blipFill>
-                    <a:blip r:embed="rId8">
+                    <a:blip r:embed="rId8" cstate="print">
                       <a:extLst>
                         <a:ext uri="{28A0092B-C50C-407E-A947-70E740481C1C}">
                           <a14:useLocalDpi xmlns:a14="http://schemas.microsoft.com/office/drawing/2010/main" val="0"/>
@@ -63,7 +63,7 @@
                   <pic:spPr bwMode="auto">
                     <a:xfrm>
                       <a:off x="0" y="0"/>
-                      <a:ext cx="3238500" cy="3238500"/>
+                      <a:ext cx="4423456" cy="3429036"/>
                     </a:xfrm>
                     <a:prstGeom prst="rect">
                       <a:avLst/>
@@ -96,13 +96,16 @@
       </w:pPr>
       <w:bookmarkStart w:id="0" w:name="_Hlk159830491"/>
       <w:r>
-        <w:t xml:space="preserve">Sofien Habib Belkhiria - Lucas </w:t>
+        <w:t xml:space="preserve">Sofien Habib </w:t>
       </w:r>
       <w:proofErr w:type="spellStart"/>
       <w:r>
-        <w:t>Lordon</w:t>
+        <w:t>Belkhiria</w:t>
       </w:r>
       <w:proofErr w:type="spellEnd"/>
+      <w:r>
+        <w:t xml:space="preserve"> - Lucas Lordon</w:t>
+      </w:r>
     </w:p>
     <w:bookmarkEnd w:id="0"/>
     <w:p>
@@ -745,15 +748,64 @@
       </w:r>
       <w:proofErr w:type="spellEnd"/>
       <w:r>
-        <w:t xml:space="preserve"> été réaliser par Lucas </w:t>
+        <w:t xml:space="preserve"> été réaliser par Lucas Lordon et Sofien Habib Belkhiria.</w:t>
+      </w:r>
+    </w:p>
+    <w:p>
+      <w:pPr>
+        <w:jc w:val="both"/>
+      </w:pPr>
+      <w:r>
+        <w:t>Le but de ce projet est de faire une application backend qui consiste à la mise en place d’une API REST.</w:t>
+      </w:r>
+      <w:r>
+        <w:t xml:space="preserve"> L’API REST doit reprendre </w:t>
+      </w:r>
+      <w:r>
+        <w:t>les notions suivantes</w:t>
+      </w:r>
+      <w:r>
+        <w:t xml:space="preserve"> vu dans le cours : les routes, la gestion des statuts, un système de recherche, un système d’authentification JWT,</w:t>
+      </w:r>
+      <w:r>
+        <w:t xml:space="preserve"> </w:t>
+      </w:r>
+      <w:r>
+        <w:t>une documentation Swagger,</w:t>
+      </w:r>
+      <w:r>
+        <w:t xml:space="preserve"> </w:t>
+      </w:r>
+      <w:r>
+        <w:t xml:space="preserve">des tests via Insomnia, </w:t>
+      </w:r>
+      <w:r>
+        <w:t>des tests automatisés</w:t>
+      </w:r>
+      <w:r>
+        <w:t xml:space="preserve"> avec </w:t>
       </w:r>
       <w:proofErr w:type="spellStart"/>
       <w:r>
-        <w:t>Lordon</w:t>
+        <w:t>vitest</w:t>
       </w:r>
       <w:proofErr w:type="spellEnd"/>
       <w:r>
-        <w:t xml:space="preserve"> et Sofien Habib Belkhiria.</w:t>
+        <w:t xml:space="preserve">, </w:t>
+      </w:r>
+      <w:r>
+        <w:t>GitHub</w:t>
+      </w:r>
+      <w:r>
+        <w:t xml:space="preserve"> actions et une </w:t>
+      </w:r>
+      <w:proofErr w:type="spellStart"/>
+      <w:r>
+        <w:t>dockerisation</w:t>
+      </w:r>
+      <w:proofErr w:type="spellEnd"/>
+      <w:r>
+        <w:t xml:space="preserve"> du backend.</w:t>
       </w:r>
     </w:p>
     <w:p>
@@ -761,108 +813,27 @@
         <w:jc w:val="both"/>
       </w:pPr>
       <w:r>
-        <w:t>Le but de ce projet est de faire une application backend qui consiste à la mise en place d’une API REST.</w:t>
-      </w:r>
-      <w:r>
-        <w:t xml:space="preserve"> L’API REST doit reprendre </w:t>
-      </w:r>
-      <w:r>
-        <w:t>les notions suivantes</w:t>
-      </w:r>
-      <w:r>
-        <w:t xml:space="preserve"> vu dans le cours : les routes, la gestion des statuts, un système de recherche, un système d’authentification JWT,</w:t>
-      </w:r>
-      <w:r>
-        <w:t xml:space="preserve"> </w:t>
-      </w:r>
-      <w:r>
-        <w:t xml:space="preserve">une documentation </w:t>
+        <w:t>Le développement de cette application permettra de consolider les base</w:t>
+      </w:r>
+      <w:r>
+        <w:t>s</w:t>
+      </w:r>
+      <w:r>
+        <w:t xml:space="preserve"> de </w:t>
+      </w:r>
+      <w:r>
+        <w:t>nos connaissances</w:t>
+      </w:r>
+      <w:r>
+        <w:t xml:space="preserve"> sur le développement Backend et l’utilisation de technologies tels que « </w:t>
       </w:r>
       <w:proofErr w:type="spellStart"/>
       <w:r>
-        <w:t>Swagger</w:t>
+        <w:t>Sequilize</w:t>
       </w:r>
       <w:proofErr w:type="spellEnd"/>
       <w:r>
-        <w:t>,</w:t>
-      </w:r>
-      <w:r>
-        <w:t xml:space="preserve"> </w:t>
-      </w:r>
-      <w:r>
-        <w:t xml:space="preserve">des tests via </w:t>
-      </w:r>
-      <w:proofErr w:type="spellStart"/>
-      <w:r>
-        <w:t>Insomnia</w:t>
-      </w:r>
-      <w:proofErr w:type="spellEnd"/>
-      <w:r>
-        <w:t xml:space="preserve">, </w:t>
-      </w:r>
-      <w:r>
-        <w:t>des tests automatisés</w:t>
-      </w:r>
-      <w:r>
-        <w:t xml:space="preserve"> avec </w:t>
-      </w:r>
-      <w:proofErr w:type="spellStart"/>
-      <w:r>
-        <w:t>vitest</w:t>
-      </w:r>
-      <w:proofErr w:type="spellEnd"/>
-      <w:r>
-        <w:t xml:space="preserve">, </w:t>
-      </w:r>
-      <w:r>
-        <w:t>GitHub</w:t>
-      </w:r>
-      <w:r>
-        <w:t xml:space="preserve"> actions et une </w:t>
-      </w:r>
-      <w:proofErr w:type="spellStart"/>
-      <w:r>
-        <w:t>dockerisation</w:t>
-      </w:r>
-      <w:proofErr w:type="spellEnd"/>
-      <w:r>
-        <w:t xml:space="preserve"> du backend.</w:t>
-      </w:r>
-    </w:p>
-    <w:p>
-      <w:pPr>
-        <w:jc w:val="both"/>
-      </w:pPr>
-      <w:r>
-        <w:t>Le développement de cette application permettra de consolider les base</w:t>
-      </w:r>
-      <w:r>
-        <w:t>s</w:t>
-      </w:r>
-      <w:r>
-        <w:t xml:space="preserve"> de </w:t>
-      </w:r>
-      <w:r>
-        <w:t>nos connaissances</w:t>
-      </w:r>
-      <w:r>
-        <w:t xml:space="preserve"> sur le développement Backend et l’utilisation de technologies tels que « </w:t>
-      </w:r>
-      <w:proofErr w:type="spellStart"/>
-      <w:r>
-        <w:t>Sequilize</w:t>
-      </w:r>
-      <w:proofErr w:type="spellEnd"/>
-      <w:r>
-        <w:t> » et « </w:t>
-      </w:r>
-      <w:proofErr w:type="spellStart"/>
-      <w:r>
-        <w:t>Insomnia</w:t>
-      </w:r>
-      <w:proofErr w:type="spellEnd"/>
-      <w:r>
-        <w:t> ».</w:t>
+        <w:t> » et « Insomnia ».</w:t>
       </w:r>
     </w:p>
     <w:p>
@@ -980,13 +951,13 @@
         <w:pStyle w:val="Titre2"/>
         <w:jc w:val="both"/>
       </w:pPr>
-      <w:bookmarkStart w:id="3" w:name="_Toc160533970"/>
-      <w:bookmarkStart w:id="4" w:name="_Routes"/>
+      <w:bookmarkStart w:id="3" w:name="_Routes"/>
+      <w:bookmarkStart w:id="4" w:name="_Toc160533970"/>
+      <w:bookmarkEnd w:id="3"/>
+      <w:r>
+        <w:t>Routes</w:t>
+      </w:r>
       <w:bookmarkEnd w:id="4"/>
-      <w:r>
-        <w:t>Routes</w:t>
-      </w:r>
-      <w:bookmarkEnd w:id="3"/>
     </w:p>
     <w:p/>
     <w:p>
@@ -1093,18 +1064,10 @@
           </w:tcPr>
           <w:p>
             <w:r>
-              <w:t xml:space="preserve">Retourne </w:t>
-            </w:r>
-            <w:proofErr w:type="gramStart"/>
-            <w:r>
-              <w:t>tou</w:t>
-            </w:r>
-            <w:r>
-              <w:t>s les livre</w:t>
-            </w:r>
-            <w:proofErr w:type="gramEnd"/>
-            <w:r>
-              <w:t xml:space="preserve"> se trouvant dans la </w:t>
+              <w:t>Retourne tou</w:t>
+            </w:r>
+            <w:r>
+              <w:t xml:space="preserve">s les livre se trouvant dans la </w:t>
             </w:r>
             <w:proofErr w:type="spellStart"/>
             <w:r>
@@ -1258,7 +1221,6 @@
             </w:pPr>
             <w:hyperlink r:id="rId10" w:history="1">
               <w:proofErr w:type="spellStart"/>
-              <w:proofErr w:type="gramStart"/>
               <w:r>
                 <w:rPr>
                   <w:rStyle w:val="Lienhypertexte"/>
@@ -1267,7 +1229,6 @@
                 <w:t>ref</w:t>
               </w:r>
               <w:proofErr w:type="spellEnd"/>
-              <w:proofErr w:type="gramEnd"/>
               <w:r>
                 <w:rPr>
                   <w:rStyle w:val="Lienhypertexte"/>
@@ -1392,7 +1353,6 @@
             </w:pPr>
             <w:hyperlink r:id="rId11" w:history="1">
               <w:proofErr w:type="spellStart"/>
-              <w:proofErr w:type="gramStart"/>
               <w:r>
                 <w:rPr>
                   <w:rStyle w:val="Lienhypertexte"/>
@@ -1401,7 +1361,6 @@
                 <w:t>ref</w:t>
               </w:r>
               <w:proofErr w:type="spellEnd"/>
-              <w:proofErr w:type="gramEnd"/>
               <w:r>
                 <w:rPr>
                   <w:rStyle w:val="Lienhypertexte"/>
@@ -1722,7 +1681,6 @@
             </w:pPr>
             <w:hyperlink r:id="rId12" w:history="1">
               <w:proofErr w:type="spellStart"/>
-              <w:proofErr w:type="gramStart"/>
               <w:r>
                 <w:rPr>
                   <w:rStyle w:val="Lienhypertexte"/>
@@ -1731,7 +1689,6 @@
                 <w:t>ref</w:t>
               </w:r>
               <w:proofErr w:type="spellEnd"/>
-              <w:proofErr w:type="gramEnd"/>
               <w:r>
                 <w:rPr>
                   <w:rStyle w:val="Lienhypertexte"/>
@@ -1851,7 +1808,6 @@
             </w:pPr>
             <w:hyperlink r:id="rId13" w:history="1">
               <w:proofErr w:type="spellStart"/>
-              <w:proofErr w:type="gramStart"/>
               <w:r>
                 <w:rPr>
                   <w:rStyle w:val="Lienhypertexte"/>
@@ -1860,7 +1816,6 @@
                 <w:t>ref</w:t>
               </w:r>
               <w:proofErr w:type="spellEnd"/>
-              <w:proofErr w:type="gramEnd"/>
               <w:r>
                 <w:rPr>
                   <w:rStyle w:val="Lienhypertexte"/>
@@ -2119,7 +2074,6 @@
             </w:pPr>
             <w:hyperlink r:id="rId14" w:history="1">
               <w:proofErr w:type="spellStart"/>
-              <w:proofErr w:type="gramStart"/>
               <w:r>
                 <w:rPr>
                   <w:rStyle w:val="Lienhypertexte"/>
@@ -2128,7 +2082,6 @@
                 <w:t>ref</w:t>
               </w:r>
               <w:proofErr w:type="spellEnd"/>
-              <w:proofErr w:type="gramEnd"/>
               <w:r>
                 <w:rPr>
                   <w:rStyle w:val="Lienhypertexte"/>
@@ -2238,7 +2191,6 @@
             </w:pPr>
             <w:hyperlink r:id="rId15" w:history="1">
               <w:proofErr w:type="spellStart"/>
-              <w:proofErr w:type="gramStart"/>
               <w:r>
                 <w:rPr>
                   <w:rStyle w:val="Lienhypertexte"/>
@@ -2247,7 +2199,6 @@
                 <w:t>ref</w:t>
               </w:r>
               <w:proofErr w:type="spellEnd"/>
-              <w:proofErr w:type="gramEnd"/>
               <w:r>
                 <w:rPr>
                   <w:rStyle w:val="Lienhypertexte"/>
@@ -2929,13 +2880,8 @@
         </w:numPr>
       </w:pPr>
       <w:r>
-        <w:t xml:space="preserve">Image du MCD et MLD </w:t>
-      </w:r>
-      <w:proofErr w:type="gramStart"/>
-      <w:r>
-        <w:t>du looping</w:t>
-      </w:r>
-      <w:proofErr w:type="gramEnd"/>
+        <w:t>Image du MCD et MLD du looping</w:t>
+      </w:r>
       <w:r>
         <w:t>.</w:t>
       </w:r>
@@ -2984,15 +2930,7 @@
         </w:numPr>
       </w:pPr>
       <w:r>
-        <w:t xml:space="preserve">Fichier </w:t>
-      </w:r>
-      <w:proofErr w:type="spellStart"/>
-      <w:r>
-        <w:t>Insomnia</w:t>
-      </w:r>
-      <w:proofErr w:type="spellEnd"/>
-      <w:r>
-        <w:t xml:space="preserve"> contenant toutes les requête de l’API</w:t>
+        <w:t>Fichier Insomnia contenant toutes les requête de l’API</w:t>
       </w:r>
       <w:r>
         <w:t>.</w:t>
@@ -3035,15 +2973,7 @@
         </w:numPr>
       </w:pPr>
       <w:r>
-        <w:t xml:space="preserve">Dossier contenant </w:t>
-      </w:r>
-      <w:proofErr w:type="gramStart"/>
-      <w:r>
-        <w:t>les maquette</w:t>
-      </w:r>
-      <w:proofErr w:type="gramEnd"/>
-      <w:r>
-        <w:t xml:space="preserve"> du site Web.</w:t>
+        <w:t>Dossier contenant les maquette du site Web.</w:t>
       </w:r>
     </w:p>
     <w:p>
@@ -3188,21 +3118,13 @@
         </w:numPr>
       </w:pPr>
       <w:r>
-        <w:t>Package</w:t>
-      </w:r>
-      <w:r>
-        <w:t>-</w:t>
+        <w:t>Package-</w:t>
       </w:r>
       <w:proofErr w:type="spellStart"/>
-      <w:proofErr w:type="gramStart"/>
-      <w:r>
-        <w:t>lock</w:t>
-      </w:r>
-      <w:r>
-        <w:t>.json</w:t>
+      <w:r>
+        <w:t>lock.json</w:t>
       </w:r>
       <w:proofErr w:type="spellEnd"/>
-      <w:proofErr w:type="gramEnd"/>
     </w:p>
     <w:p>
       <w:pPr>
@@ -3368,21 +3290,7 @@
             <w:rStyle w:val="Lienhypertexte"/>
             <w:color w:val="2F5496" w:themeColor="accent1" w:themeShade="BF"/>
           </w:rPr>
-          <w:t>ha</w:t>
-        </w:r>
-        <w:r>
-          <w:rPr>
-            <w:rStyle w:val="Lienhypertexte"/>
-            <w:color w:val="2F5496" w:themeColor="accent1" w:themeShade="BF"/>
-          </w:rPr>
-          <w:t>u</w:t>
-        </w:r>
-        <w:r>
-          <w:rPr>
-            <w:rStyle w:val="Lienhypertexte"/>
-            <w:color w:val="2F5496" w:themeColor="accent1" w:themeShade="BF"/>
-          </w:rPr>
-          <w:t>t</w:t>
+          <w:t>haut</w:t>
         </w:r>
       </w:hyperlink>
       <w:r>
@@ -3453,6 +3361,7 @@
       </w:pPr>
       <w:bookmarkStart w:id="5" w:name="_Toc160533971"/>
       <w:r>
+        <w:lastRenderedPageBreak/>
         <w:t>Réalisation</w:t>
       </w:r>
       <w:bookmarkEnd w:id="5"/>
@@ -3476,6 +3385,583 @@
         <w:t>Conclusion</w:t>
       </w:r>
       <w:bookmarkEnd w:id="7"/>
+    </w:p>
+    <w:p>
+      <w:pPr>
+        <w:pStyle w:val="Titre2"/>
+      </w:pPr>
+      <w:r>
+        <w:t>Auto-évaluation :</w:t>
+      </w:r>
+    </w:p>
+    <w:p>
+      <w:r>
+        <w:t xml:space="preserve">Dans cette partie de la conclusion, la note que nous nous sommes </w:t>
+      </w:r>
+      <w:r>
+        <w:t>attribués</w:t>
+      </w:r>
+      <w:r>
+        <w:t xml:space="preserve"> sera expliquer critère par critère :</w:t>
+      </w:r>
+    </w:p>
+    <w:tbl>
+      <w:tblPr>
+        <w:tblStyle w:val="TableauGrille4-Accentuation3"/>
+        <w:tblW w:w="0" w:type="auto"/>
+        <w:tblLook w:val="04A0" w:firstRow="1" w:lastRow="0" w:firstColumn="1" w:lastColumn="0" w:noHBand="0" w:noVBand="1"/>
+      </w:tblPr>
+      <w:tblGrid>
+        <w:gridCol w:w="3070"/>
+        <w:gridCol w:w="2425"/>
+        <w:gridCol w:w="3717"/>
+      </w:tblGrid>
+      <w:tr>
+        <w:trPr>
+          <w:cnfStyle w:val="100000000000" w:firstRow="1" w:lastRow="0" w:firstColumn="0" w:lastColumn="0" w:oddVBand="0" w:evenVBand="0" w:oddHBand="0" w:evenHBand="0" w:firstRowFirstColumn="0" w:firstRowLastColumn="0" w:lastRowFirstColumn="0" w:lastRowLastColumn="0"/>
+        </w:trPr>
+        <w:tc>
+          <w:tcPr>
+            <w:cnfStyle w:val="001000000000" w:firstRow="0" w:lastRow="0" w:firstColumn="1" w:lastColumn="0" w:oddVBand="0" w:evenVBand="0" w:oddHBand="0" w:evenHBand="0" w:firstRowFirstColumn="0" w:firstRowLastColumn="0" w:lastRowFirstColumn="0" w:lastRowLastColumn="0"/>
+            <w:tcW w:w="3070" w:type="dxa"/>
+            <w:tcBorders>
+              <w:top w:val="single" w:sz="4" w:space="0" w:color="auto"/>
+              <w:left w:val="single" w:sz="4" w:space="0" w:color="auto"/>
+              <w:bottom w:val="single" w:sz="4" w:space="0" w:color="auto"/>
+              <w:right w:val="single" w:sz="4" w:space="0" w:color="auto"/>
+            </w:tcBorders>
+          </w:tcPr>
+          <w:p>
+            <w:pPr>
+              <w:jc w:val="center"/>
+            </w:pPr>
+            <w:r>
+              <w:t>Critère</w:t>
+            </w:r>
+          </w:p>
+        </w:tc>
+        <w:tc>
+          <w:tcPr>
+            <w:tcW w:w="2425" w:type="dxa"/>
+            <w:tcBorders>
+              <w:top w:val="single" w:sz="4" w:space="0" w:color="auto"/>
+              <w:left w:val="single" w:sz="4" w:space="0" w:color="auto"/>
+              <w:bottom w:val="single" w:sz="4" w:space="0" w:color="auto"/>
+              <w:right w:val="single" w:sz="4" w:space="0" w:color="auto"/>
+            </w:tcBorders>
+          </w:tcPr>
+          <w:p>
+            <w:pPr>
+              <w:jc w:val="center"/>
+              <w:cnfStyle w:val="100000000000" w:firstRow="1" w:lastRow="0" w:firstColumn="0" w:lastColumn="0" w:oddVBand="0" w:evenVBand="0" w:oddHBand="0" w:evenHBand="0" w:firstRowFirstColumn="0" w:firstRowLastColumn="0" w:lastRowFirstColumn="0" w:lastRowLastColumn="0"/>
+            </w:pPr>
+            <w:r>
+              <w:t>Note</w:t>
+            </w:r>
+          </w:p>
+        </w:tc>
+        <w:tc>
+          <w:tcPr>
+            <w:tcW w:w="3717" w:type="dxa"/>
+            <w:tcBorders>
+              <w:top w:val="single" w:sz="4" w:space="0" w:color="auto"/>
+              <w:left w:val="single" w:sz="4" w:space="0" w:color="auto"/>
+              <w:bottom w:val="single" w:sz="4" w:space="0" w:color="auto"/>
+              <w:right w:val="single" w:sz="4" w:space="0" w:color="auto"/>
+            </w:tcBorders>
+          </w:tcPr>
+          <w:p>
+            <w:pPr>
+              <w:jc w:val="center"/>
+              <w:cnfStyle w:val="100000000000" w:firstRow="1" w:lastRow="0" w:firstColumn="0" w:lastColumn="0" w:oddVBand="0" w:evenVBand="0" w:oddHBand="0" w:evenHBand="0" w:firstRowFirstColumn="0" w:firstRowLastColumn="0" w:lastRowFirstColumn="0" w:lastRowLastColumn="0"/>
+            </w:pPr>
+            <w:r>
+              <w:t>Explication</w:t>
+            </w:r>
+          </w:p>
+        </w:tc>
+      </w:tr>
+      <w:tr>
+        <w:trPr>
+          <w:cnfStyle w:val="000000100000" w:firstRow="0" w:lastRow="0" w:firstColumn="0" w:lastColumn="0" w:oddVBand="0" w:evenVBand="0" w:oddHBand="1" w:evenHBand="0" w:firstRowFirstColumn="0" w:firstRowLastColumn="0" w:lastRowFirstColumn="0" w:lastRowLastColumn="0"/>
+        </w:trPr>
+        <w:tc>
+          <w:tcPr>
+            <w:cnfStyle w:val="001000000000" w:firstRow="0" w:lastRow="0" w:firstColumn="1" w:lastColumn="0" w:oddVBand="0" w:evenVBand="0" w:oddHBand="0" w:evenHBand="0" w:firstRowFirstColumn="0" w:firstRowLastColumn="0" w:lastRowFirstColumn="0" w:lastRowLastColumn="0"/>
+            <w:tcW w:w="3070" w:type="dxa"/>
+            <w:tcBorders>
+              <w:top w:val="single" w:sz="4" w:space="0" w:color="auto"/>
+            </w:tcBorders>
+          </w:tcPr>
+          <w:p>
+            <w:pPr>
+              <w:jc w:val="center"/>
+            </w:pPr>
+            <w:r>
+              <w:t>Rythme de travail</w:t>
+            </w:r>
+          </w:p>
+        </w:tc>
+        <w:tc>
+          <w:tcPr>
+            <w:tcW w:w="2425" w:type="dxa"/>
+            <w:tcBorders>
+              <w:top w:val="single" w:sz="4" w:space="0" w:color="auto"/>
+            </w:tcBorders>
+          </w:tcPr>
+          <w:p>
+            <w:pPr>
+              <w:jc w:val="center"/>
+              <w:cnfStyle w:val="000000100000" w:firstRow="0" w:lastRow="0" w:firstColumn="0" w:lastColumn="0" w:oddVBand="0" w:evenVBand="0" w:oddHBand="1" w:evenHBand="0" w:firstRowFirstColumn="0" w:firstRowLastColumn="0" w:lastRowFirstColumn="0" w:lastRowLastColumn="0"/>
+            </w:pPr>
+            <w:r>
+              <w:t>ACQUIS</w:t>
+            </w:r>
+          </w:p>
+        </w:tc>
+        <w:tc>
+          <w:tcPr>
+            <w:tcW w:w="3717" w:type="dxa"/>
+            <w:tcBorders>
+              <w:top w:val="single" w:sz="4" w:space="0" w:color="auto"/>
+            </w:tcBorders>
+          </w:tcPr>
+          <w:p>
+            <w:pPr>
+              <w:jc w:val="center"/>
+              <w:cnfStyle w:val="000000100000" w:firstRow="0" w:lastRow="0" w:firstColumn="0" w:lastColumn="0" w:oddVBand="0" w:evenVBand="0" w:oddHBand="1" w:evenHBand="0" w:firstRowFirstColumn="0" w:firstRowLastColumn="0" w:lastRowFirstColumn="0" w:lastRowLastColumn="0"/>
+            </w:pPr>
+            <w:r>
+              <w:t>Nous avons acquis les exigences demandées, mais nous n’avons pas eu le temps de faire toutes les routes bonus.</w:t>
+            </w:r>
+          </w:p>
+        </w:tc>
+      </w:tr>
+      <w:tr>
+        <w:tc>
+          <w:tcPr>
+            <w:cnfStyle w:val="001000000000" w:firstRow="0" w:lastRow="0" w:firstColumn="1" w:lastColumn="0" w:oddVBand="0" w:evenVBand="0" w:oddHBand="0" w:evenHBand="0" w:firstRowFirstColumn="0" w:firstRowLastColumn="0" w:lastRowFirstColumn="0" w:lastRowLastColumn="0"/>
+            <w:tcW w:w="3070" w:type="dxa"/>
+          </w:tcPr>
+          <w:p>
+            <w:pPr>
+              <w:jc w:val="center"/>
+            </w:pPr>
+            <w:r>
+              <w:t>Qualité du travail</w:t>
+            </w:r>
+          </w:p>
+        </w:tc>
+        <w:tc>
+          <w:tcPr>
+            <w:tcW w:w="2425" w:type="dxa"/>
+          </w:tcPr>
+          <w:p>
+            <w:pPr>
+              <w:jc w:val="center"/>
+              <w:cnfStyle w:val="000000000000" w:firstRow="0" w:lastRow="0" w:firstColumn="0" w:lastColumn="0" w:oddVBand="0" w:evenVBand="0" w:oddHBand="0" w:evenHBand="0" w:firstRowFirstColumn="0" w:firstRowLastColumn="0" w:lastRowFirstColumn="0" w:lastRowLastColumn="0"/>
+            </w:pPr>
+            <w:r>
+              <w:t>ACQUIS</w:t>
+            </w:r>
+          </w:p>
+        </w:tc>
+        <w:tc>
+          <w:tcPr>
+            <w:tcW w:w="3717" w:type="dxa"/>
+          </w:tcPr>
+          <w:p>
+            <w:pPr>
+              <w:jc w:val="center"/>
+              <w:cnfStyle w:val="000000000000" w:firstRow="0" w:lastRow="0" w:firstColumn="0" w:lastColumn="0" w:oddVBand="0" w:evenVBand="0" w:oddHBand="0" w:evenHBand="0" w:firstRowFirstColumn="0" w:firstRowLastColumn="0" w:lastRowFirstColumn="0" w:lastRowLastColumn="0"/>
+            </w:pPr>
+            <w:r>
+              <w:t>Nous estimons avoir un travaille transmissible mais le manque des commentaires via swa</w:t>
+            </w:r>
+            <w:r>
+              <w:t>g</w:t>
+            </w:r>
+            <w:r>
+              <w:t xml:space="preserve">ger reste un point à faire. </w:t>
+            </w:r>
+          </w:p>
+        </w:tc>
+      </w:tr>
+      <w:tr>
+        <w:trPr>
+          <w:cnfStyle w:val="000000100000" w:firstRow="0" w:lastRow="0" w:firstColumn="0" w:lastColumn="0" w:oddVBand="0" w:evenVBand="0" w:oddHBand="1" w:evenHBand="0" w:firstRowFirstColumn="0" w:firstRowLastColumn="0" w:lastRowFirstColumn="0" w:lastRowLastColumn="0"/>
+        </w:trPr>
+        <w:tc>
+          <w:tcPr>
+            <w:cnfStyle w:val="001000000000" w:firstRow="0" w:lastRow="0" w:firstColumn="1" w:lastColumn="0" w:oddVBand="0" w:evenVBand="0" w:oddHBand="0" w:evenHBand="0" w:firstRowFirstColumn="0" w:firstRowLastColumn="0" w:lastRowFirstColumn="0" w:lastRowLastColumn="0"/>
+            <w:tcW w:w="3070" w:type="dxa"/>
+          </w:tcPr>
+          <w:p>
+            <w:pPr>
+              <w:jc w:val="center"/>
+            </w:pPr>
+            <w:r>
+              <w:t>Niveau de maîtrise technique</w:t>
+            </w:r>
+          </w:p>
+        </w:tc>
+        <w:tc>
+          <w:tcPr>
+            <w:tcW w:w="2425" w:type="dxa"/>
+          </w:tcPr>
+          <w:p>
+            <w:pPr>
+              <w:jc w:val="center"/>
+              <w:cnfStyle w:val="000000100000" w:firstRow="0" w:lastRow="0" w:firstColumn="0" w:lastColumn="0" w:oddVBand="0" w:evenVBand="0" w:oddHBand="1" w:evenHBand="0" w:firstRowFirstColumn="0" w:firstRowLastColumn="0" w:lastRowFirstColumn="0" w:lastRowLastColumn="0"/>
+            </w:pPr>
+            <w:r>
+              <w:t>ACQUIS</w:t>
+            </w:r>
+          </w:p>
+        </w:tc>
+        <w:tc>
+          <w:tcPr>
+            <w:tcW w:w="3717" w:type="dxa"/>
+          </w:tcPr>
+          <w:p>
+            <w:pPr>
+              <w:jc w:val="center"/>
+              <w:cnfStyle w:val="000000100000" w:firstRow="0" w:lastRow="0" w:firstColumn="0" w:lastColumn="0" w:oddVBand="0" w:evenVBand="0" w:oddHBand="1" w:evenHBand="0" w:firstRowFirstColumn="0" w:firstRowLastColumn="0" w:lastRowFirstColumn="0" w:lastRowLastColumn="0"/>
+            </w:pPr>
+            <w:r>
+              <w:t xml:space="preserve">Nous estimons maitriser l’ensemble des technologies de ce projet mais loin de la maitrise totale du Backend d’API. </w:t>
+            </w:r>
+          </w:p>
+        </w:tc>
+      </w:tr>
+      <w:tr>
+        <w:tc>
+          <w:tcPr>
+            <w:cnfStyle w:val="001000000000" w:firstRow="0" w:lastRow="0" w:firstColumn="1" w:lastColumn="0" w:oddVBand="0" w:evenVBand="0" w:oddHBand="0" w:evenHBand="0" w:firstRowFirstColumn="0" w:firstRowLastColumn="0" w:lastRowFirstColumn="0" w:lastRowLastColumn="0"/>
+            <w:tcW w:w="3070" w:type="dxa"/>
+          </w:tcPr>
+          <w:p>
+            <w:pPr>
+              <w:jc w:val="center"/>
+            </w:pPr>
+            <w:r>
+              <w:t>Autonomie</w:t>
+            </w:r>
+          </w:p>
+        </w:tc>
+        <w:tc>
+          <w:tcPr>
+            <w:tcW w:w="2425" w:type="dxa"/>
+          </w:tcPr>
+          <w:p>
+            <w:pPr>
+              <w:jc w:val="center"/>
+              <w:cnfStyle w:val="000000000000" w:firstRow="0" w:lastRow="0" w:firstColumn="0" w:lastColumn="0" w:oddVBand="0" w:evenVBand="0" w:oddHBand="0" w:evenHBand="0" w:firstRowFirstColumn="0" w:firstRowLastColumn="0" w:lastRowFirstColumn="0" w:lastRowLastColumn="0"/>
+            </w:pPr>
+            <w:r>
+              <w:t>LARGEMENT ACQUIS</w:t>
+            </w:r>
+          </w:p>
+        </w:tc>
+        <w:tc>
+          <w:tcPr>
+            <w:tcW w:w="3717" w:type="dxa"/>
+          </w:tcPr>
+          <w:p>
+            <w:pPr>
+              <w:jc w:val="center"/>
+              <w:cnfStyle w:val="000000000000" w:firstRow="0" w:lastRow="0" w:firstColumn="0" w:lastColumn="0" w:oddVBand="0" w:evenVBand="0" w:oddHBand="0" w:evenHBand="0" w:firstRowFirstColumn="0" w:firstRowLastColumn="0" w:lastRowFirstColumn="0" w:lastRowLastColumn="0"/>
+            </w:pPr>
+            <w:r>
+              <w:t>Dans l’ensemble nous avons été très autonomes, nous avons su surmonter les difficultés.</w:t>
+            </w:r>
+          </w:p>
+        </w:tc>
+      </w:tr>
+      <w:tr>
+        <w:trPr>
+          <w:cnfStyle w:val="000000100000" w:firstRow="0" w:lastRow="0" w:firstColumn="0" w:lastColumn="0" w:oddVBand="0" w:evenVBand="0" w:oddHBand="1" w:evenHBand="0" w:firstRowFirstColumn="0" w:firstRowLastColumn="0" w:lastRowFirstColumn="0" w:lastRowLastColumn="0"/>
+        </w:trPr>
+        <w:tc>
+          <w:tcPr>
+            <w:cnfStyle w:val="001000000000" w:firstRow="0" w:lastRow="0" w:firstColumn="1" w:lastColumn="0" w:oddVBand="0" w:evenVBand="0" w:oddHBand="0" w:evenHBand="0" w:firstRowFirstColumn="0" w:firstRowLastColumn="0" w:lastRowFirstColumn="0" w:lastRowLastColumn="0"/>
+            <w:tcW w:w="3070" w:type="dxa"/>
+          </w:tcPr>
+          <w:p>
+            <w:pPr>
+              <w:jc w:val="center"/>
+            </w:pPr>
+            <w:r>
+              <w:t>Processus de travail</w:t>
+            </w:r>
+          </w:p>
+        </w:tc>
+        <w:tc>
+          <w:tcPr>
+            <w:tcW w:w="2425" w:type="dxa"/>
+          </w:tcPr>
+          <w:p>
+            <w:pPr>
+              <w:jc w:val="center"/>
+              <w:cnfStyle w:val="000000100000" w:firstRow="0" w:lastRow="0" w:firstColumn="0" w:lastColumn="0" w:oddVBand="0" w:evenVBand="0" w:oddHBand="1" w:evenHBand="0" w:firstRowFirstColumn="0" w:firstRowLastColumn="0" w:lastRowFirstColumn="0" w:lastRowLastColumn="0"/>
+            </w:pPr>
+            <w:r>
+              <w:t>LARGEMENT ACQUIS</w:t>
+            </w:r>
+          </w:p>
+        </w:tc>
+        <w:tc>
+          <w:tcPr>
+            <w:tcW w:w="3717" w:type="dxa"/>
+          </w:tcPr>
+          <w:p>
+            <w:pPr>
+              <w:jc w:val="center"/>
+              <w:cnfStyle w:val="000000100000" w:firstRow="0" w:lastRow="0" w:firstColumn="0" w:lastColumn="0" w:oddVBand="0" w:evenVBand="0" w:oddHBand="1" w:evenHBand="0" w:firstRowFirstColumn="0" w:firstRowLastColumn="0" w:lastRowFirstColumn="0" w:lastRowLastColumn="0"/>
+            </w:pPr>
+            <w:r>
+              <w:t>Nous avons respecté les contraintes imposer durant ce projet. De plus l’ensemble des documents demander ont été fournis.</w:t>
+            </w:r>
+          </w:p>
+        </w:tc>
+      </w:tr>
+      <w:tr>
+        <w:tc>
+          <w:tcPr>
+            <w:cnfStyle w:val="001000000000" w:firstRow="0" w:lastRow="0" w:firstColumn="1" w:lastColumn="0" w:oddVBand="0" w:evenVBand="0" w:oddHBand="0" w:evenHBand="0" w:firstRowFirstColumn="0" w:firstRowLastColumn="0" w:lastRowFirstColumn="0" w:lastRowLastColumn="0"/>
+            <w:tcW w:w="3070" w:type="dxa"/>
+          </w:tcPr>
+          <w:p>
+            <w:pPr>
+              <w:jc w:val="center"/>
+            </w:pPr>
+            <w:r>
+              <w:t>Expression orale et écrite Technique de présentation</w:t>
+            </w:r>
+          </w:p>
+        </w:tc>
+        <w:tc>
+          <w:tcPr>
+            <w:tcW w:w="2425" w:type="dxa"/>
+          </w:tcPr>
+          <w:p>
+            <w:pPr>
+              <w:jc w:val="center"/>
+              <w:cnfStyle w:val="000000000000" w:firstRow="0" w:lastRow="0" w:firstColumn="0" w:lastColumn="0" w:oddVBand="0" w:evenVBand="0" w:oddHBand="0" w:evenHBand="0" w:firstRowFirstColumn="0" w:firstRowLastColumn="0" w:lastRowFirstColumn="0" w:lastRowLastColumn="0"/>
+            </w:pPr>
+            <w:r>
+              <w:t>ACQUIS</w:t>
+            </w:r>
+          </w:p>
+        </w:tc>
+        <w:tc>
+          <w:tcPr>
+            <w:tcW w:w="3717" w:type="dxa"/>
+          </w:tcPr>
+          <w:p>
+            <w:pPr>
+              <w:jc w:val="center"/>
+              <w:cnfStyle w:val="000000000000" w:firstRow="0" w:lastRow="0" w:firstColumn="0" w:lastColumn="0" w:oddVBand="0" w:evenVBand="0" w:oddHBand="0" w:evenHBand="0" w:firstRowFirstColumn="0" w:firstRowLastColumn="0" w:lastRowFirstColumn="0" w:lastRowLastColumn="0"/>
+            </w:pPr>
+            <w:r>
+              <w:t xml:space="preserve">Dans l’ensemble nous avons bien </w:t>
+            </w:r>
+            <w:r>
+              <w:t>documenter</w:t>
+            </w:r>
+            <w:r>
+              <w:t xml:space="preserve"> </w:t>
+            </w:r>
+            <w:r>
+              <w:t xml:space="preserve">via insomnia notamment </w:t>
+            </w:r>
+            <w:r>
+              <w:t xml:space="preserve">mais </w:t>
+            </w:r>
+            <w:r>
+              <w:t>le commentaire reste un manque dans notre projet.</w:t>
+            </w:r>
+          </w:p>
+        </w:tc>
+      </w:tr>
+      <w:tr>
+        <w:trPr>
+          <w:cnfStyle w:val="000000100000" w:firstRow="0" w:lastRow="0" w:firstColumn="0" w:lastColumn="0" w:oddVBand="0" w:evenVBand="0" w:oddHBand="1" w:evenHBand="0" w:firstRowFirstColumn="0" w:firstRowLastColumn="0" w:lastRowFirstColumn="0" w:lastRowLastColumn="0"/>
+        </w:trPr>
+        <w:tc>
+          <w:tcPr>
+            <w:cnfStyle w:val="001000000000" w:firstRow="0" w:lastRow="0" w:firstColumn="1" w:lastColumn="0" w:oddVBand="0" w:evenVBand="0" w:oddHBand="0" w:evenHBand="0" w:firstRowFirstColumn="0" w:firstRowLastColumn="0" w:lastRowFirstColumn="0" w:lastRowLastColumn="0"/>
+            <w:tcW w:w="3070" w:type="dxa"/>
+          </w:tcPr>
+          <w:p>
+            <w:pPr>
+              <w:jc w:val="center"/>
+            </w:pPr>
+            <w:r>
+              <w:t>Approche de la durabilité et de l’innovation</w:t>
+            </w:r>
+          </w:p>
+        </w:tc>
+        <w:tc>
+          <w:tcPr>
+            <w:tcW w:w="2425" w:type="dxa"/>
+          </w:tcPr>
+          <w:p>
+            <w:pPr>
+              <w:jc w:val="center"/>
+              <w:cnfStyle w:val="000000100000" w:firstRow="0" w:lastRow="0" w:firstColumn="0" w:lastColumn="0" w:oddVBand="0" w:evenVBand="0" w:oddHBand="1" w:evenHBand="0" w:firstRowFirstColumn="0" w:firstRowLastColumn="0" w:lastRowFirstColumn="0" w:lastRowLastColumn="0"/>
+            </w:pPr>
+            <w:r>
+              <w:t>ACQUIS</w:t>
+            </w:r>
+          </w:p>
+        </w:tc>
+        <w:tc>
+          <w:tcPr>
+            <w:tcW w:w="3717" w:type="dxa"/>
+          </w:tcPr>
+          <w:p>
+            <w:pPr>
+              <w:jc w:val="center"/>
+              <w:cnfStyle w:val="000000100000" w:firstRow="0" w:lastRow="0" w:firstColumn="0" w:lastColumn="0" w:oddVBand="0" w:evenVBand="0" w:oddHBand="1" w:evenHBand="0" w:firstRowFirstColumn="0" w:firstRowLastColumn="0" w:lastRowFirstColumn="0" w:lastRowLastColumn="0"/>
+            </w:pPr>
+            <w:r>
+              <w:t>Nous avons respecté la durabilité sans apporter de réelle innovation.</w:t>
+            </w:r>
+          </w:p>
+        </w:tc>
+      </w:tr>
+      <w:tr>
+        <w:tc>
+          <w:tcPr>
+            <w:cnfStyle w:val="001000000000" w:firstRow="0" w:lastRow="0" w:firstColumn="1" w:lastColumn="0" w:oddVBand="0" w:evenVBand="0" w:oddHBand="0" w:evenHBand="0" w:firstRowFirstColumn="0" w:firstRowLastColumn="0" w:lastRowFirstColumn="0" w:lastRowLastColumn="0"/>
+            <w:tcW w:w="3070" w:type="dxa"/>
+          </w:tcPr>
+          <w:p>
+            <w:pPr>
+              <w:jc w:val="center"/>
+            </w:pPr>
+            <w:r>
+              <w:t>Aptitude au travail en équipe Gestion des conflits Communication</w:t>
+            </w:r>
+          </w:p>
+        </w:tc>
+        <w:tc>
+          <w:tcPr>
+            <w:tcW w:w="2425" w:type="dxa"/>
+          </w:tcPr>
+          <w:p>
+            <w:pPr>
+              <w:jc w:val="center"/>
+              <w:cnfStyle w:val="000000000000" w:firstRow="0" w:lastRow="0" w:firstColumn="0" w:lastColumn="0" w:oddVBand="0" w:evenVBand="0" w:oddHBand="0" w:evenHBand="0" w:firstRowFirstColumn="0" w:firstRowLastColumn="0" w:lastRowFirstColumn="0" w:lastRowLastColumn="0"/>
+            </w:pPr>
+            <w:r>
+              <w:t>LARGEMENT ACQUIS</w:t>
+            </w:r>
+          </w:p>
+        </w:tc>
+        <w:tc>
+          <w:tcPr>
+            <w:tcW w:w="3717" w:type="dxa"/>
+          </w:tcPr>
+          <w:p>
+            <w:pPr>
+              <w:jc w:val="center"/>
+              <w:cnfStyle w:val="000000000000" w:firstRow="0" w:lastRow="0" w:firstColumn="0" w:lastColumn="0" w:oddVBand="0" w:evenVBand="0" w:oddHBand="0" w:evenHBand="0" w:firstRowFirstColumn="0" w:firstRowLastColumn="0" w:lastRowFirstColumn="0" w:lastRowLastColumn="0"/>
+            </w:pPr>
+            <w:r>
+              <w:t>Nous sommes contents d’avoir travailler ensemble car il n’y a eu aucun problème est que nous étions les deux autant impliquer.</w:t>
+            </w:r>
+          </w:p>
+        </w:tc>
+      </w:tr>
+      <w:tr>
+        <w:trPr>
+          <w:cnfStyle w:val="000000100000" w:firstRow="0" w:lastRow="0" w:firstColumn="0" w:lastColumn="0" w:oddVBand="0" w:evenVBand="0" w:oddHBand="1" w:evenHBand="0" w:firstRowFirstColumn="0" w:firstRowLastColumn="0" w:lastRowFirstColumn="0" w:lastRowLastColumn="0"/>
+        </w:trPr>
+        <w:tc>
+          <w:tcPr>
+            <w:cnfStyle w:val="001000000000" w:firstRow="0" w:lastRow="0" w:firstColumn="1" w:lastColumn="0" w:oddVBand="0" w:evenVBand="0" w:oddHBand="0" w:evenHBand="0" w:firstRowFirstColumn="0" w:firstRowLastColumn="0" w:lastRowFirstColumn="0" w:lastRowLastColumn="0"/>
+            <w:tcW w:w="3070" w:type="dxa"/>
+          </w:tcPr>
+          <w:p>
+            <w:pPr>
+              <w:jc w:val="center"/>
+            </w:pPr>
+            <w:r>
+              <w:t xml:space="preserve">Notes </w:t>
+            </w:r>
+          </w:p>
+        </w:tc>
+        <w:tc>
+          <w:tcPr>
+            <w:tcW w:w="2425" w:type="dxa"/>
+          </w:tcPr>
+          <w:p>
+            <w:pPr>
+              <w:jc w:val="center"/>
+              <w:cnfStyle w:val="000000100000" w:firstRow="0" w:lastRow="0" w:firstColumn="0" w:lastColumn="0" w:oddVBand="0" w:evenVBand="0" w:oddHBand="1" w:evenHBand="0" w:firstRowFirstColumn="0" w:firstRowLastColumn="0" w:lastRowFirstColumn="0" w:lastRowLastColumn="0"/>
+              <w:rPr>
+                <w:b/>
+                <w:bCs/>
+              </w:rPr>
+            </w:pPr>
+            <w:r>
+              <w:rPr>
+                <w:b/>
+                <w:bCs/>
+              </w:rPr>
+              <w:t>ACQUIS</w:t>
+            </w:r>
+          </w:p>
+        </w:tc>
+        <w:tc>
+          <w:tcPr>
+            <w:tcW w:w="3717" w:type="dxa"/>
+          </w:tcPr>
+          <w:p>
+            <w:pPr>
+              <w:jc w:val="center"/>
+              <w:cnfStyle w:val="000000100000" w:firstRow="0" w:lastRow="0" w:firstColumn="0" w:lastColumn="0" w:oddVBand="0" w:evenVBand="0" w:oddHBand="1" w:evenHBand="0" w:firstRowFirstColumn="0" w:firstRowLastColumn="0" w:lastRowFirstColumn="0" w:lastRowLastColumn="0"/>
+              <w:rPr>
+                <w:b/>
+                <w:bCs/>
+              </w:rPr>
+            </w:pPr>
+            <w:r>
+              <w:rPr>
+                <w:b/>
+                <w:bCs/>
+              </w:rPr>
+              <w:t>/</w:t>
+            </w:r>
+          </w:p>
+        </w:tc>
+      </w:tr>
+    </w:tbl>
+    <w:p>
+      <w:r>
+        <w:t xml:space="preserve">Les fichier PDF de notre autoévaluation est disponible sous : </w:t>
+      </w:r>
+    </w:p>
+    <w:p>
+      <w:r>
+        <w:t>P_WEB295\Doc</w:t>
+      </w:r>
+      <w:r>
+        <w:t>\</w:t>
+      </w:r>
+      <w:r>
+        <w:t xml:space="preserve"> </w:t>
+      </w:r>
+      <w:proofErr w:type="spellStart"/>
+      <w:r>
+        <w:t>AutoEvaluation_P_WEB</w:t>
+      </w:r>
+      <w:proofErr w:type="spellEnd"/>
+      <w:r>
+        <w:t>-SBA-LLN</w:t>
+      </w:r>
     </w:p>
     <w:p>
       <w:pPr>
@@ -3554,13 +4040,16 @@
       <w:t>e</w:t>
     </w:r>
     <w:r>
-      <w:t xml:space="preserve"> Habib Belkhiria - Lucas </w:t>
+      <w:t xml:space="preserve"> Habib </w:t>
     </w:r>
     <w:proofErr w:type="spellStart"/>
     <w:r>
-      <w:t>Lordon</w:t>
+      <w:t>Belkhiria</w:t>
     </w:r>
     <w:proofErr w:type="spellEnd"/>
+    <w:r>
+      <w:t xml:space="preserve"> - Lucas Lordon</w:t>
+    </w:r>
     <w:r>
       <w:rPr>
         <w:noProof/>
@@ -3604,13 +4093,16 @@
       <w:t>e</w:t>
     </w:r>
     <w:r>
-      <w:t xml:space="preserve"> Habib Belkhiria - Lucas </w:t>
+      <w:t xml:space="preserve"> Habib </w:t>
     </w:r>
     <w:proofErr w:type="spellStart"/>
     <w:r>
-      <w:t>Lordon</w:t>
+      <w:t>Belkhiria</w:t>
     </w:r>
     <w:proofErr w:type="spellEnd"/>
+    <w:r>
+      <w:t xml:space="preserve"> - Lucas Lordon</w:t>
+    </w:r>
     <w:r>
       <w:tab/>
     </w:r>
@@ -6122,6 +6614,82 @@
       <w:spacing w:val="15"/>
     </w:rPr>
   </w:style>
+  <w:style w:type="table" w:styleId="TableauGrille4-Accentuation3">
+    <w:name w:val="Grid Table 4 Accent 3"/>
+    <w:basedOn w:val="TableauNormal"/>
+    <w:uiPriority w:val="49"/>
+    <w:rsid w:val="00BB4729"/>
+    <w:pPr>
+      <w:spacing w:after="0" w:line="240" w:lineRule="auto"/>
+    </w:pPr>
+    <w:tblPr>
+      <w:tblStyleRowBandSize w:val="1"/>
+      <w:tblStyleColBandSize w:val="1"/>
+      <w:tblBorders>
+        <w:top w:val="single" w:sz="4" w:space="0" w:color="C9C9C9" w:themeColor="accent3" w:themeTint="99"/>
+        <w:left w:val="single" w:sz="4" w:space="0" w:color="C9C9C9" w:themeColor="accent3" w:themeTint="99"/>
+        <w:bottom w:val="single" w:sz="4" w:space="0" w:color="C9C9C9" w:themeColor="accent3" w:themeTint="99"/>
+        <w:right w:val="single" w:sz="4" w:space="0" w:color="C9C9C9" w:themeColor="accent3" w:themeTint="99"/>
+        <w:insideH w:val="single" w:sz="4" w:space="0" w:color="C9C9C9" w:themeColor="accent3" w:themeTint="99"/>
+        <w:insideV w:val="single" w:sz="4" w:space="0" w:color="C9C9C9" w:themeColor="accent3" w:themeTint="99"/>
+      </w:tblBorders>
+    </w:tblPr>
+    <w:tblStylePr w:type="firstRow">
+      <w:rPr>
+        <w:b/>
+        <w:bCs/>
+        <w:color w:val="FFFFFF" w:themeColor="background1"/>
+      </w:rPr>
+      <w:tblPr/>
+      <w:tcPr>
+        <w:tcBorders>
+          <w:top w:val="single" w:sz="4" w:space="0" w:color="A5A5A5" w:themeColor="accent3"/>
+          <w:left w:val="single" w:sz="4" w:space="0" w:color="A5A5A5" w:themeColor="accent3"/>
+          <w:bottom w:val="single" w:sz="4" w:space="0" w:color="A5A5A5" w:themeColor="accent3"/>
+          <w:right w:val="single" w:sz="4" w:space="0" w:color="A5A5A5" w:themeColor="accent3"/>
+          <w:insideH w:val="nil"/>
+          <w:insideV w:val="nil"/>
+        </w:tcBorders>
+        <w:shd w:val="clear" w:color="auto" w:fill="A5A5A5" w:themeFill="accent3"/>
+      </w:tcPr>
+    </w:tblStylePr>
+    <w:tblStylePr w:type="lastRow">
+      <w:rPr>
+        <w:b/>
+        <w:bCs/>
+      </w:rPr>
+      <w:tblPr/>
+      <w:tcPr>
+        <w:tcBorders>
+          <w:top w:val="double" w:sz="4" w:space="0" w:color="A5A5A5" w:themeColor="accent3"/>
+        </w:tcBorders>
+      </w:tcPr>
+    </w:tblStylePr>
+    <w:tblStylePr w:type="firstCol">
+      <w:rPr>
+        <w:b/>
+        <w:bCs/>
+      </w:rPr>
+    </w:tblStylePr>
+    <w:tblStylePr w:type="lastCol">
+      <w:rPr>
+        <w:b/>
+        <w:bCs/>
+      </w:rPr>
+    </w:tblStylePr>
+    <w:tblStylePr w:type="band1Vert">
+      <w:tblPr/>
+      <w:tcPr>
+        <w:shd w:val="clear" w:color="auto" w:fill="EDEDED" w:themeFill="accent3" w:themeFillTint="33"/>
+      </w:tcPr>
+    </w:tblStylePr>
+    <w:tblStylePr w:type="band1Horz">
+      <w:tblPr/>
+      <w:tcPr>
+        <w:shd w:val="clear" w:color="auto" w:fill="EDEDED" w:themeFill="accent3" w:themeFillTint="33"/>
+      </w:tcPr>
+    </w:tblStylePr>
+  </w:style>
 </w:styles>
 </file>
 

</xml_diff>

<commit_message>
small edit on Rapport
</commit_message>
<xml_diff>
--- a/Doc/WIP/Rapport_P_WEB295.docx
+++ b/Doc/WIP/Rapport_P_WEB295.docx
@@ -218,7 +218,7 @@
           <w:r>
             <w:fldChar w:fldCharType="separate"/>
           </w:r>
-          <w:hyperlink w:anchor="_Toc160533968" w:history="1">
+          <w:hyperlink w:anchor="_Toc161146886" w:history="1">
             <w:r>
               <w:rPr>
                 <w:rStyle w:val="Lienhypertexte"/>
@@ -245,7 +245,7 @@
                 <w:noProof/>
                 <w:webHidden/>
               </w:rPr>
-              <w:instrText xml:space="preserve"> PAGEREF _Toc160533968 \h </w:instrText>
+              <w:instrText xml:space="preserve"> PAGEREF _Toc161146886 \h </w:instrText>
             </w:r>
             <w:r>
               <w:rPr>
@@ -288,7 +288,7 @@
               <w:lang w:eastAsia="fr-CH"/>
             </w:rPr>
           </w:pPr>
-          <w:hyperlink w:anchor="_Toc160533969" w:history="1">
+          <w:hyperlink w:anchor="_Toc161146887" w:history="1">
             <w:r>
               <w:rPr>
                 <w:rStyle w:val="Lienhypertexte"/>
@@ -315,7 +315,7 @@
                 <w:noProof/>
                 <w:webHidden/>
               </w:rPr>
-              <w:instrText xml:space="preserve"> PAGEREF _Toc160533969 \h </w:instrText>
+              <w:instrText xml:space="preserve"> PAGEREF _Toc161146887 \h </w:instrText>
             </w:r>
             <w:r>
               <w:rPr>
@@ -358,7 +358,7 @@
               <w:lang w:eastAsia="fr-CH"/>
             </w:rPr>
           </w:pPr>
-          <w:hyperlink w:anchor="_Toc160533970" w:history="1">
+          <w:hyperlink w:anchor="_Toc161146888" w:history="1">
             <w:r>
               <w:rPr>
                 <w:rStyle w:val="Lienhypertexte"/>
@@ -385,7 +385,7 @@
                 <w:noProof/>
                 <w:webHidden/>
               </w:rPr>
-              <w:instrText xml:space="preserve"> PAGEREF _Toc160533970 \h </w:instrText>
+              <w:instrText xml:space="preserve"> PAGEREF _Toc161146888 \h </w:instrText>
             </w:r>
             <w:r>
               <w:rPr>
@@ -406,6 +406,286 @@
                 <w:webHidden/>
               </w:rPr>
               <w:t>1</w:t>
+            </w:r>
+            <w:r>
+              <w:rPr>
+                <w:noProof/>
+                <w:webHidden/>
+              </w:rPr>
+              <w:fldChar w:fldCharType="end"/>
+            </w:r>
+          </w:hyperlink>
+        </w:p>
+        <w:p>
+          <w:pPr>
+            <w:pStyle w:val="TM2"/>
+            <w:tabs>
+              <w:tab w:val="right" w:leader="dot" w:pos="9062"/>
+            </w:tabs>
+            <w:rPr>
+              <w:rFonts w:asciiTheme="minorHAnsi" w:eastAsiaTheme="minorEastAsia" w:hAnsiTheme="minorHAnsi"/>
+              <w:noProof/>
+              <w:lang w:eastAsia="fr-CH"/>
+            </w:rPr>
+          </w:pPr>
+          <w:hyperlink w:anchor="_Toc161146889" w:history="1">
+            <w:r>
+              <w:rPr>
+                <w:rStyle w:val="Lienhypertexte"/>
+                <w:noProof/>
+              </w:rPr>
+              <w:t>Base de données</w:t>
+            </w:r>
+            <w:r>
+              <w:rPr>
+                <w:noProof/>
+                <w:webHidden/>
+              </w:rPr>
+              <w:tab/>
+            </w:r>
+            <w:r>
+              <w:rPr>
+                <w:noProof/>
+                <w:webHidden/>
+              </w:rPr>
+              <w:fldChar w:fldCharType="begin"/>
+            </w:r>
+            <w:r>
+              <w:rPr>
+                <w:noProof/>
+                <w:webHidden/>
+              </w:rPr>
+              <w:instrText xml:space="preserve"> PAGEREF _Toc161146889 \h </w:instrText>
+            </w:r>
+            <w:r>
+              <w:rPr>
+                <w:noProof/>
+                <w:webHidden/>
+              </w:rPr>
+            </w:r>
+            <w:r>
+              <w:rPr>
+                <w:noProof/>
+                <w:webHidden/>
+              </w:rPr>
+              <w:fldChar w:fldCharType="separate"/>
+            </w:r>
+            <w:r>
+              <w:rPr>
+                <w:noProof/>
+                <w:webHidden/>
+              </w:rPr>
+              <w:t>3</w:t>
+            </w:r>
+            <w:r>
+              <w:rPr>
+                <w:noProof/>
+                <w:webHidden/>
+              </w:rPr>
+              <w:fldChar w:fldCharType="end"/>
+            </w:r>
+          </w:hyperlink>
+        </w:p>
+        <w:p>
+          <w:pPr>
+            <w:pStyle w:val="TM2"/>
+            <w:tabs>
+              <w:tab w:val="right" w:leader="dot" w:pos="9062"/>
+            </w:tabs>
+            <w:rPr>
+              <w:rFonts w:asciiTheme="minorHAnsi" w:eastAsiaTheme="minorEastAsia" w:hAnsiTheme="minorHAnsi"/>
+              <w:noProof/>
+              <w:lang w:eastAsia="fr-CH"/>
+            </w:rPr>
+          </w:pPr>
+          <w:hyperlink w:anchor="_Toc161146890" w:history="1">
+            <w:r>
+              <w:rPr>
+                <w:rStyle w:val="Lienhypertexte"/>
+                <w:noProof/>
+              </w:rPr>
+              <w:t>Structure du projet</w:t>
+            </w:r>
+            <w:r>
+              <w:rPr>
+                <w:noProof/>
+                <w:webHidden/>
+              </w:rPr>
+              <w:tab/>
+            </w:r>
+            <w:r>
+              <w:rPr>
+                <w:noProof/>
+                <w:webHidden/>
+              </w:rPr>
+              <w:fldChar w:fldCharType="begin"/>
+            </w:r>
+            <w:r>
+              <w:rPr>
+                <w:noProof/>
+                <w:webHidden/>
+              </w:rPr>
+              <w:instrText xml:space="preserve"> PAGEREF _Toc161146890 \h </w:instrText>
+            </w:r>
+            <w:r>
+              <w:rPr>
+                <w:noProof/>
+                <w:webHidden/>
+              </w:rPr>
+            </w:r>
+            <w:r>
+              <w:rPr>
+                <w:noProof/>
+                <w:webHidden/>
+              </w:rPr>
+              <w:fldChar w:fldCharType="separate"/>
+            </w:r>
+            <w:r>
+              <w:rPr>
+                <w:noProof/>
+                <w:webHidden/>
+              </w:rPr>
+              <w:t>6</w:t>
+            </w:r>
+            <w:r>
+              <w:rPr>
+                <w:noProof/>
+                <w:webHidden/>
+              </w:rPr>
+              <w:fldChar w:fldCharType="end"/>
+            </w:r>
+          </w:hyperlink>
+        </w:p>
+        <w:p>
+          <w:pPr>
+            <w:pStyle w:val="TM2"/>
+            <w:tabs>
+              <w:tab w:val="right" w:leader="dot" w:pos="9062"/>
+            </w:tabs>
+            <w:rPr>
+              <w:rFonts w:asciiTheme="minorHAnsi" w:eastAsiaTheme="minorEastAsia" w:hAnsiTheme="minorHAnsi"/>
+              <w:noProof/>
+              <w:lang w:eastAsia="fr-CH"/>
+            </w:rPr>
+          </w:pPr>
+          <w:hyperlink w:anchor="_Toc161146891" w:history="1">
+            <w:r>
+              <w:rPr>
+                <w:rStyle w:val="Lienhypertexte"/>
+                <w:noProof/>
+              </w:rPr>
+              <w:t>Structure dossier codeFinal</w:t>
+            </w:r>
+            <w:r>
+              <w:rPr>
+                <w:noProof/>
+                <w:webHidden/>
+              </w:rPr>
+              <w:tab/>
+            </w:r>
+            <w:r>
+              <w:rPr>
+                <w:noProof/>
+                <w:webHidden/>
+              </w:rPr>
+              <w:fldChar w:fldCharType="begin"/>
+            </w:r>
+            <w:r>
+              <w:rPr>
+                <w:noProof/>
+                <w:webHidden/>
+              </w:rPr>
+              <w:instrText xml:space="preserve"> PAGEREF _Toc161146891 \h </w:instrText>
+            </w:r>
+            <w:r>
+              <w:rPr>
+                <w:noProof/>
+                <w:webHidden/>
+              </w:rPr>
+            </w:r>
+            <w:r>
+              <w:rPr>
+                <w:noProof/>
+                <w:webHidden/>
+              </w:rPr>
+              <w:fldChar w:fldCharType="separate"/>
+            </w:r>
+            <w:r>
+              <w:rPr>
+                <w:noProof/>
+                <w:webHidden/>
+              </w:rPr>
+              <w:t>7</w:t>
+            </w:r>
+            <w:r>
+              <w:rPr>
+                <w:noProof/>
+                <w:webHidden/>
+              </w:rPr>
+              <w:fldChar w:fldCharType="end"/>
+            </w:r>
+          </w:hyperlink>
+        </w:p>
+        <w:p>
+          <w:pPr>
+            <w:pStyle w:val="TM2"/>
+            <w:tabs>
+              <w:tab w:val="right" w:leader="dot" w:pos="9062"/>
+            </w:tabs>
+            <w:rPr>
+              <w:rFonts w:asciiTheme="minorHAnsi" w:eastAsiaTheme="minorEastAsia" w:hAnsiTheme="minorHAnsi"/>
+              <w:noProof/>
+              <w:lang w:eastAsia="fr-CH"/>
+            </w:rPr>
+          </w:pPr>
+          <w:hyperlink w:anchor="_Toc161146892" w:history="1">
+            <w:r>
+              <w:rPr>
+                <w:rStyle w:val="Lienhypertexte"/>
+                <w:noProof/>
+              </w:rPr>
+              <w:t>Structure dossier SRC</w:t>
+            </w:r>
+            <w:r>
+              <w:rPr>
+                <w:noProof/>
+                <w:webHidden/>
+              </w:rPr>
+              <w:tab/>
+            </w:r>
+            <w:r>
+              <w:rPr>
+                <w:noProof/>
+                <w:webHidden/>
+              </w:rPr>
+              <w:fldChar w:fldCharType="begin"/>
+            </w:r>
+            <w:r>
+              <w:rPr>
+                <w:noProof/>
+                <w:webHidden/>
+              </w:rPr>
+              <w:instrText xml:space="preserve"> PAGEREF _Toc161146892 \h </w:instrText>
+            </w:r>
+            <w:r>
+              <w:rPr>
+                <w:noProof/>
+                <w:webHidden/>
+              </w:rPr>
+            </w:r>
+            <w:r>
+              <w:rPr>
+                <w:noProof/>
+                <w:webHidden/>
+              </w:rPr>
+              <w:fldChar w:fldCharType="separate"/>
+            </w:r>
+            <w:r>
+              <w:rPr>
+                <w:noProof/>
+                <w:webHidden/>
+              </w:rPr>
+              <w:t>8</w:t>
             </w:r>
             <w:r>
               <w:rPr>
@@ -428,7 +708,7 @@
               <w:lang w:eastAsia="fr-CH"/>
             </w:rPr>
           </w:pPr>
-          <w:hyperlink w:anchor="_Toc160533971" w:history="1">
+          <w:hyperlink w:anchor="_Toc161146893" w:history="1">
             <w:r>
               <w:rPr>
                 <w:rStyle w:val="Lienhypertexte"/>
@@ -455,7 +735,7 @@
                 <w:noProof/>
                 <w:webHidden/>
               </w:rPr>
-              <w:instrText xml:space="preserve"> PAGEREF _Toc160533971 \h </w:instrText>
+              <w:instrText xml:space="preserve"> PAGEREF _Toc161146893 \h </w:instrText>
             </w:r>
             <w:r>
               <w:rPr>
@@ -475,7 +755,7 @@
                 <w:noProof/>
                 <w:webHidden/>
               </w:rPr>
-              <w:t>2</w:t>
+              <w:t>9</w:t>
             </w:r>
             <w:r>
               <w:rPr>
@@ -498,7 +778,7 @@
               <w:lang w:eastAsia="fr-CH"/>
             </w:rPr>
           </w:pPr>
-          <w:hyperlink w:anchor="_Toc160533972" w:history="1">
+          <w:hyperlink w:anchor="_Toc161146894" w:history="1">
             <w:r>
               <w:rPr>
                 <w:rStyle w:val="Lienhypertexte"/>
@@ -525,7 +805,7 @@
                 <w:noProof/>
                 <w:webHidden/>
               </w:rPr>
-              <w:instrText xml:space="preserve"> PAGEREF _Toc160533972 \h </w:instrText>
+              <w:instrText xml:space="preserve"> PAGEREF _Toc161146894 \h </w:instrText>
             </w:r>
             <w:r>
               <w:rPr>
@@ -545,7 +825,7 @@
                 <w:noProof/>
                 <w:webHidden/>
               </w:rPr>
-              <w:t>2</w:t>
+              <w:t>9</w:t>
             </w:r>
             <w:r>
               <w:rPr>
@@ -568,7 +848,7 @@
               <w:lang w:eastAsia="fr-CH"/>
             </w:rPr>
           </w:pPr>
-          <w:hyperlink w:anchor="_Toc160533973" w:history="1">
+          <w:hyperlink w:anchor="_Toc161146895" w:history="1">
             <w:r>
               <w:rPr>
                 <w:rStyle w:val="Lienhypertexte"/>
@@ -595,7 +875,7 @@
                 <w:noProof/>
                 <w:webHidden/>
               </w:rPr>
-              <w:instrText xml:space="preserve"> PAGEREF _Toc160533973 \h </w:instrText>
+              <w:instrText xml:space="preserve"> PAGEREF _Toc161146895 \h </w:instrText>
             </w:r>
             <w:r>
               <w:rPr>
@@ -615,7 +895,77 @@
                 <w:noProof/>
                 <w:webHidden/>
               </w:rPr>
-              <w:t>2</w:t>
+              <w:t>9</w:t>
+            </w:r>
+            <w:r>
+              <w:rPr>
+                <w:noProof/>
+                <w:webHidden/>
+              </w:rPr>
+              <w:fldChar w:fldCharType="end"/>
+            </w:r>
+          </w:hyperlink>
+        </w:p>
+        <w:p>
+          <w:pPr>
+            <w:pStyle w:val="TM2"/>
+            <w:tabs>
+              <w:tab w:val="right" w:leader="dot" w:pos="9062"/>
+            </w:tabs>
+            <w:rPr>
+              <w:rFonts w:asciiTheme="minorHAnsi" w:eastAsiaTheme="minorEastAsia" w:hAnsiTheme="minorHAnsi"/>
+              <w:noProof/>
+              <w:lang w:eastAsia="fr-CH"/>
+            </w:rPr>
+          </w:pPr>
+          <w:hyperlink w:anchor="_Toc161146896" w:history="1">
+            <w:r>
+              <w:rPr>
+                <w:rStyle w:val="Lienhypertexte"/>
+                <w:noProof/>
+              </w:rPr>
+              <w:t>Auto-évaluation :</w:t>
+            </w:r>
+            <w:r>
+              <w:rPr>
+                <w:noProof/>
+                <w:webHidden/>
+              </w:rPr>
+              <w:tab/>
+            </w:r>
+            <w:r>
+              <w:rPr>
+                <w:noProof/>
+                <w:webHidden/>
+              </w:rPr>
+              <w:fldChar w:fldCharType="begin"/>
+            </w:r>
+            <w:r>
+              <w:rPr>
+                <w:noProof/>
+                <w:webHidden/>
+              </w:rPr>
+              <w:instrText xml:space="preserve"> PAGEREF _Toc161146896 \h </w:instrText>
+            </w:r>
+            <w:r>
+              <w:rPr>
+                <w:noProof/>
+                <w:webHidden/>
+              </w:rPr>
+            </w:r>
+            <w:r>
+              <w:rPr>
+                <w:noProof/>
+                <w:webHidden/>
+              </w:rPr>
+              <w:fldChar w:fldCharType="separate"/>
+            </w:r>
+            <w:r>
+              <w:rPr>
+                <w:noProof/>
+                <w:webHidden/>
+              </w:rPr>
+              <w:t>9</w:t>
             </w:r>
             <w:r>
               <w:rPr>
@@ -638,7 +988,7 @@
               <w:lang w:eastAsia="fr-CH"/>
             </w:rPr>
           </w:pPr>
-          <w:hyperlink w:anchor="_Toc160533974" w:history="1">
+          <w:hyperlink w:anchor="_Toc161146897" w:history="1">
             <w:r>
               <w:rPr>
                 <w:rStyle w:val="Lienhypertexte"/>
@@ -665,7 +1015,7 @@
                 <w:noProof/>
                 <w:webHidden/>
               </w:rPr>
-              <w:instrText xml:space="preserve"> PAGEREF _Toc160533974 \h </w:instrText>
+              <w:instrText xml:space="preserve"> PAGEREF _Toc161146897 \h </w:instrText>
             </w:r>
             <w:r>
               <w:rPr>
@@ -685,7 +1035,7 @@
                 <w:noProof/>
                 <w:webHidden/>
               </w:rPr>
-              <w:t>2</w:t>
+              <w:t>9</w:t>
             </w:r>
             <w:r>
               <w:rPr>
@@ -728,7 +1078,7 @@
       <w:pPr>
         <w:pStyle w:val="Titre1"/>
       </w:pPr>
-      <w:bookmarkStart w:id="1" w:name="_Toc160533968"/>
+      <w:bookmarkStart w:id="1" w:name="_Toc161146886"/>
       <w:r>
         <w:lastRenderedPageBreak/>
         <w:t>Introduction</w:t>
@@ -899,7 +1249,7 @@
         <w:pStyle w:val="Titre1"/>
         <w:jc w:val="both"/>
       </w:pPr>
-      <w:bookmarkStart w:id="2" w:name="_Toc160533969"/>
+      <w:bookmarkStart w:id="2" w:name="_Toc161146887"/>
       <w:r>
         <w:t>Analyse</w:t>
       </w:r>
@@ -952,7 +1302,7 @@
         <w:jc w:val="both"/>
       </w:pPr>
       <w:bookmarkStart w:id="3" w:name="_Routes"/>
-      <w:bookmarkStart w:id="4" w:name="_Toc160533970"/>
+      <w:bookmarkStart w:id="4" w:name="_Toc161146888"/>
       <w:bookmarkEnd w:id="3"/>
       <w:r>
         <w:t>Routes</w:t>
@@ -1064,10 +1414,18 @@
           </w:tcPr>
           <w:p>
             <w:r>
-              <w:t>Retourne tou</w:t>
-            </w:r>
-            <w:r>
-              <w:t xml:space="preserve">s les livre se trouvant dans la </w:t>
+              <w:t xml:space="preserve">Retourne </w:t>
+            </w:r>
+            <w:proofErr w:type="gramStart"/>
+            <w:r>
+              <w:t>tou</w:t>
+            </w:r>
+            <w:r>
+              <w:t>s les livre</w:t>
+            </w:r>
+            <w:proofErr w:type="gramEnd"/>
+            <w:r>
+              <w:t xml:space="preserve"> se trouvant dans la </w:t>
             </w:r>
             <w:proofErr w:type="spellStart"/>
             <w:r>
@@ -1221,6 +1579,7 @@
             </w:pPr>
             <w:hyperlink r:id="rId10" w:history="1">
               <w:proofErr w:type="spellStart"/>
+              <w:proofErr w:type="gramStart"/>
               <w:r>
                 <w:rPr>
                   <w:rStyle w:val="Lienhypertexte"/>
@@ -1229,6 +1588,7 @@
                 <w:t>ref</w:t>
               </w:r>
               <w:proofErr w:type="spellEnd"/>
+              <w:proofErr w:type="gramEnd"/>
               <w:r>
                 <w:rPr>
                   <w:rStyle w:val="Lienhypertexte"/>
@@ -1353,6 +1713,7 @@
             </w:pPr>
             <w:hyperlink r:id="rId11" w:history="1">
               <w:proofErr w:type="spellStart"/>
+              <w:proofErr w:type="gramStart"/>
               <w:r>
                 <w:rPr>
                   <w:rStyle w:val="Lienhypertexte"/>
@@ -1361,6 +1722,7 @@
                 <w:t>ref</w:t>
               </w:r>
               <w:proofErr w:type="spellEnd"/>
+              <w:proofErr w:type="gramEnd"/>
               <w:r>
                 <w:rPr>
                   <w:rStyle w:val="Lienhypertexte"/>
@@ -1681,6 +2043,7 @@
             </w:pPr>
             <w:hyperlink r:id="rId12" w:history="1">
               <w:proofErr w:type="spellStart"/>
+              <w:proofErr w:type="gramStart"/>
               <w:r>
                 <w:rPr>
                   <w:rStyle w:val="Lienhypertexte"/>
@@ -1689,6 +2052,7 @@
                 <w:t>ref</w:t>
               </w:r>
               <w:proofErr w:type="spellEnd"/>
+              <w:proofErr w:type="gramEnd"/>
               <w:r>
                 <w:rPr>
                   <w:rStyle w:val="Lienhypertexte"/>
@@ -1808,6 +2172,7 @@
             </w:pPr>
             <w:hyperlink r:id="rId13" w:history="1">
               <w:proofErr w:type="spellStart"/>
+              <w:proofErr w:type="gramStart"/>
               <w:r>
                 <w:rPr>
                   <w:rStyle w:val="Lienhypertexte"/>
@@ -1816,6 +2181,7 @@
                 <w:t>ref</w:t>
               </w:r>
               <w:proofErr w:type="spellEnd"/>
+              <w:proofErr w:type="gramEnd"/>
               <w:r>
                 <w:rPr>
                   <w:rStyle w:val="Lienhypertexte"/>
@@ -2074,6 +2440,7 @@
             </w:pPr>
             <w:hyperlink r:id="rId14" w:history="1">
               <w:proofErr w:type="spellStart"/>
+              <w:proofErr w:type="gramStart"/>
               <w:r>
                 <w:rPr>
                   <w:rStyle w:val="Lienhypertexte"/>
@@ -2082,6 +2449,7 @@
                 <w:t>ref</w:t>
               </w:r>
               <w:proofErr w:type="spellEnd"/>
+              <w:proofErr w:type="gramEnd"/>
               <w:r>
                 <w:rPr>
                   <w:rStyle w:val="Lienhypertexte"/>
@@ -2191,6 +2559,7 @@
             </w:pPr>
             <w:hyperlink r:id="rId15" w:history="1">
               <w:proofErr w:type="spellStart"/>
+              <w:proofErr w:type="gramStart"/>
               <w:r>
                 <w:rPr>
                   <w:rStyle w:val="Lienhypertexte"/>
@@ -2199,6 +2568,7 @@
                 <w:t>ref</w:t>
               </w:r>
               <w:proofErr w:type="spellEnd"/>
+              <w:proofErr w:type="gramEnd"/>
               <w:r>
                 <w:rPr>
                   <w:rStyle w:val="Lienhypertexte"/>
@@ -2216,9 +2586,11 @@
       <w:pPr>
         <w:pStyle w:val="Titre2"/>
       </w:pPr>
+      <w:bookmarkStart w:id="5" w:name="_Toc161146889"/>
       <w:r>
         <w:t>Base de données</w:t>
       </w:r>
+      <w:bookmarkEnd w:id="5"/>
     </w:p>
     <w:p>
       <w:pPr>
@@ -2687,6 +3059,7 @@
       <w:pPr>
         <w:pStyle w:val="Titre2"/>
       </w:pPr>
+      <w:bookmarkStart w:id="6" w:name="_Toc161146890"/>
       <w:r>
         <w:lastRenderedPageBreak/>
         <w:t>Structure</w:t>
@@ -2694,6 +3067,7 @@
       <w:r>
         <w:t xml:space="preserve"> du projet</w:t>
       </w:r>
+      <w:bookmarkEnd w:id="6"/>
     </w:p>
     <w:p>
       <w:pPr>
@@ -2880,8 +3254,13 @@
         </w:numPr>
       </w:pPr>
       <w:r>
-        <w:t>Image du MCD et MLD du looping</w:t>
-      </w:r>
+        <w:t xml:space="preserve">Image du MCD et MLD </w:t>
+      </w:r>
+      <w:proofErr w:type="gramStart"/>
+      <w:r>
+        <w:t>du looping</w:t>
+      </w:r>
+      <w:proofErr w:type="gramEnd"/>
       <w:r>
         <w:t>.</w:t>
       </w:r>
@@ -2973,7 +3352,15 @@
         </w:numPr>
       </w:pPr>
       <w:r>
-        <w:t>Dossier contenant les maquette du site Web.</w:t>
+        <w:t xml:space="preserve">Dossier contenant </w:t>
+      </w:r>
+      <w:proofErr w:type="gramStart"/>
+      <w:r>
+        <w:t>les maquette</w:t>
+      </w:r>
+      <w:proofErr w:type="gramEnd"/>
+      <w:r>
+        <w:t xml:space="preserve"> du site Web.</w:t>
       </w:r>
     </w:p>
     <w:p>
@@ -3014,6 +3401,7 @@
       <w:pPr>
         <w:pStyle w:val="Titre2"/>
       </w:pPr>
+      <w:bookmarkStart w:id="7" w:name="_Toc161146891"/>
       <w:r>
         <w:t xml:space="preserve">Structure </w:t>
       </w:r>
@@ -3024,6 +3412,7 @@
       <w:r>
         <w:t>codeFinal</w:t>
       </w:r>
+      <w:bookmarkEnd w:id="7"/>
       <w:proofErr w:type="spellEnd"/>
     </w:p>
     <w:p>
@@ -3121,10 +3510,12 @@
         <w:t>Package-</w:t>
       </w:r>
       <w:proofErr w:type="spellStart"/>
+      <w:proofErr w:type="gramStart"/>
       <w:r>
         <w:t>lock.json</w:t>
       </w:r>
       <w:proofErr w:type="spellEnd"/>
+      <w:proofErr w:type="gramEnd"/>
     </w:p>
     <w:p>
       <w:pPr>
@@ -3184,10 +3575,14 @@
       <w:pPr>
         <w:pStyle w:val="Titre2"/>
       </w:pPr>
+      <w:bookmarkStart w:id="8" w:name="_Toc161146892"/>
       <w:r>
         <w:lastRenderedPageBreak/>
         <w:t>Structure dossier SRC</w:t>
       </w:r>
+      <w:bookmarkEnd w:id="8"/>
+    </w:p>
+    <w:p>
       <w:r>
         <w:rPr>
           <w:noProof/>
@@ -3359,40 +3754,42 @@
       <w:pPr>
         <w:pStyle w:val="Titre1"/>
       </w:pPr>
-      <w:bookmarkStart w:id="5" w:name="_Toc160533971"/>
+      <w:bookmarkStart w:id="9" w:name="_Toc161146893"/>
       <w:r>
         <w:lastRenderedPageBreak/>
         <w:t>Réalisation</w:t>
       </w:r>
-      <w:bookmarkEnd w:id="5"/>
+      <w:bookmarkEnd w:id="9"/>
     </w:p>
     <w:p>
       <w:pPr>
         <w:pStyle w:val="Titre1"/>
       </w:pPr>
-      <w:bookmarkStart w:id="6" w:name="_Toc160533972"/>
+      <w:bookmarkStart w:id="10" w:name="_Toc161146894"/>
       <w:r>
         <w:t>Test</w:t>
       </w:r>
-      <w:bookmarkEnd w:id="6"/>
+      <w:bookmarkEnd w:id="10"/>
     </w:p>
     <w:p>
       <w:pPr>
         <w:pStyle w:val="Titre1"/>
       </w:pPr>
-      <w:bookmarkStart w:id="7" w:name="_Toc160533973"/>
+      <w:bookmarkStart w:id="11" w:name="_Toc161146895"/>
       <w:r>
         <w:t>Conclusion</w:t>
       </w:r>
-      <w:bookmarkEnd w:id="7"/>
+      <w:bookmarkEnd w:id="11"/>
     </w:p>
     <w:p>
       <w:pPr>
         <w:pStyle w:val="Titre2"/>
       </w:pPr>
+      <w:bookmarkStart w:id="12" w:name="_Toc161146896"/>
       <w:r>
         <w:t>Auto-évaluation :</w:t>
       </w:r>
+      <w:bookmarkEnd w:id="12"/>
     </w:p>
     <w:p>
       <w:r>
@@ -3967,11 +4364,11 @@
       <w:pPr>
         <w:pStyle w:val="Titre1"/>
       </w:pPr>
-      <w:bookmarkStart w:id="8" w:name="_Toc160533974"/>
+      <w:bookmarkStart w:id="13" w:name="_Toc161146897"/>
       <w:r>
         <w:t>Webographie/Bibliographie/Glossaire</w:t>
       </w:r>
-      <w:bookmarkEnd w:id="8"/>
+      <w:bookmarkEnd w:id="13"/>
     </w:p>
     <w:sectPr>
       <w:footerReference w:type="default" r:id="rId21"/>

</xml_diff>